<commit_message>
report add fonc to nn to retrain
</commit_message>
<xml_diff>
--- a/rapport.docx
+++ b/rapport.docx
@@ -593,38 +593,20 @@
         <w:rPr>
           <w:rFonts w:hint="default"/>
         </w:rPr>
-        <w:t xml:space="preserve">Pour effectuer à bien </w:t>
-      </w:r>
-      <w:r>
-        <w:rPr>
-          <w:rFonts w:hint="default"/>
-        </w:rPr>
-        <w:t xml:space="preserve">cette classification nous devons avoir une vue exhaustive des différentes dimensions de ce corpus. J’ai fait des analyses à partir du corpus d’entraînement sur trois niveaux: </w:t>
-      </w:r>
-    </w:p>
-    <w:p>
-      <w:pPr>
-        <w:rPr>
-          <w:rFonts w:hint="default"/>
-        </w:rPr>
-      </w:pPr>
-      <w:r>
-        <w:rPr>
-          <w:rFonts w:hint="default"/>
-        </w:rPr>
-        <w:t>- La répartition des catégories en général (qui inclut l</w:t>
-      </w:r>
-      <w:r>
-        <w:rPr>
-          <w:rFonts w:hint="default"/>
-        </w:rPr>
-        <w:t>a répartition des des catégorie par sujet</w:t>
-      </w:r>
-      <w:r>
-        <w:rPr>
-          <w:rFonts w:hint="default"/>
-        </w:rPr>
-        <w:t>).</w:t>
+        <w:t xml:space="preserve">Pour effectuer à bien cette classification nous devons avoir une vue exhaustive des différentes dimensions de ce corpus. J’ai fait des analyses à partir du corpus d’entraînement sur trois niveaux: </w:t>
+      </w:r>
+    </w:p>
+    <w:p>
+      <w:pPr>
+        <w:rPr>
+          <w:rFonts w:hint="default"/>
+        </w:rPr>
+      </w:pPr>
+      <w:r>
+        <w:rPr>
+          <w:rFonts w:hint="default"/>
+        </w:rPr>
+        <w:t>- La répartition des catégories en général (qui inclut la répartition des des catégorie par sujet).</w:t>
       </w:r>
     </w:p>
     <w:p>
@@ -754,13 +736,7 @@
         <w:rPr>
           <w:rFonts w:hint="default"/>
         </w:rPr>
-        <w:t>La répartition des catégories en général</w:t>
-      </w:r>
-      <w:r>
-        <w:rPr>
-          <w:rFonts w:hint="default"/>
-        </w:rPr>
-        <w:t xml:space="preserve"> nous a permis de voir que la classe majoritaire était les commentaires. Ils sont suivis par les supports à 1/5 des données qui sont eux-même suivis par les refus et les questionnement aux même niveaux. Il y a donc un biais important en ce qui concerne la réparation des classes. Il faudra prendre en compte que les commentaires sont majoritaire et peut-être en faire notre catégorie par défaut. À partir de cette analyse nous faisons notre première baseline sur cette classe majoritaire. Il y a 65% de commentaires donc nos prochains buts seront de les dépasser en classant plus de tweet correctement. Pour les répartitions par sujet cela suit le tableau ci-dessus</w:t>
+        <w:t>La répartition des catégories en général nous a permis de voir que la classe majoritaire était les commentaires. Ils sont suivis par les supports à 1/5 des données qui sont eux-même suivis par les refus et les questionnement aux même niveaux. Il y a donc un biais important en ce qui concerne la réparation des classes. Il faudra prendre en compte que les commentaires sont majoritaire et peut-être en faire notre catégorie par défaut. À partir de cette analyse nous faisons notre première baseline sur cette classe majoritaire. Il y a 65% de commentaires donc nos prochains buts seront de les dépasser en classant plus de tweet correctement. Pour les répartitions par sujet cela suit le tableau ci-dessus</w:t>
       </w:r>
     </w:p>
     <w:tbl>
@@ -2295,8 +2271,6 @@
           <w:rFonts w:hint="default"/>
         </w:rPr>
       </w:pPr>
-      <w:bookmarkStart w:id="0" w:name="_GoBack"/>
-      <w:bookmarkEnd w:id="0"/>
     </w:p>
     <w:p>
       <w:pPr>
@@ -2711,8 +2685,1309 @@
         <w:rPr>
           <w:rFonts w:hint="default"/>
         </w:rPr>
-        <w:t xml:space="preserve">y a beaucoup de mots usuels (comme pour les “comment”). </w:t>
-      </w:r>
+        <w:t>y a beaucoup de mots usuels (comme pour les “comment”).</w:t>
+      </w:r>
+    </w:p>
+    <w:p>
+      <w:pPr>
+        <w:rPr>
+          <w:rFonts w:hint="default"/>
+        </w:rPr>
+      </w:pPr>
+    </w:p>
+    <w:p>
+      <w:pPr>
+        <w:rPr>
+          <w:rFonts w:hint="default"/>
+        </w:rPr>
+      </w:pPr>
+      <w:r>
+        <w:rPr>
+          <w:rFonts w:hint="default"/>
+        </w:rPr>
+        <w:t>Première approche du problème:</w:t>
+      </w:r>
+    </w:p>
+    <w:p>
+      <w:pPr>
+        <w:rPr>
+          <w:rFonts w:hint="default"/>
+        </w:rPr>
+      </w:pPr>
+      <w:r>
+        <w:rPr>
+          <w:rFonts w:hint="default"/>
+        </w:rPr>
+        <w:t>Vous retrouverez sous le répertoire “</w:t>
+      </w:r>
+      <w:r>
+        <w:rPr>
+          <w:rFonts w:hint="default"/>
+          <w:i/>
+          <w:iCs/>
+        </w:rPr>
+        <w:t>old”</w:t>
+      </w:r>
+      <w:r>
+        <w:rPr>
+          <w:rFonts w:hint="default"/>
+        </w:rPr>
+        <w:t xml:space="preserve"> la première version du code que j’avais fait pour gérer le problème. À cette époque j’avais mal compris l’énoncé du problème et je ne pensais qu’il ne fallait que trier uniquement les réponses aux tweets et non les tweets sources eux-mêmes. J’avais donc un manque dans ma classification lors le </w:t>
+      </w:r>
+      <w:r>
+        <w:rPr>
+          <w:rFonts w:hint="default"/>
+          <w:i/>
+          <w:iCs/>
+        </w:rPr>
+        <w:t xml:space="preserve">scorer </w:t>
+      </w:r>
+      <w:r>
+        <w:rPr>
+          <w:rFonts w:hint="default"/>
+        </w:rPr>
+        <w:t>m’indiquait qu’il me manquait 272 classifications; ce qui correspond au nombre de tweets sources. Nous n’allons pas représenter les résultats que l’on avait obtenu avec notre corpus incomplet; car cela ne fait pas de sens de se baser sur des résultats incorrectes. Par contre certaines observations demeurent vraies. En effet dans cette solution nous utilisons simplement la fréquence des mots par catégorie. Ceci est pour calculer l’argmax sur la liste des produit des fréquences de mots par catégorie. On remarque entre autre que plus la probabilité des mots inconnus est lissé avec une valeur basse plus les prédictions de classes sont bonnes. Ce modèle est un algorithme naïve bayes en soit.</w:t>
+      </w:r>
+    </w:p>
+    <w:p>
+      <w:pPr>
+        <w:rPr>
+          <w:rFonts w:hint="default"/>
+        </w:rPr>
+      </w:pPr>
+    </w:p>
+    <w:p>
+      <w:pPr>
+        <w:rPr>
+          <w:rFonts w:hint="default"/>
+        </w:rPr>
+      </w:pPr>
+      <w:r>
+        <w:rPr>
+          <w:rFonts w:hint="default"/>
+        </w:rPr>
+        <w:t>Avec un numérateur de 10</w:t>
+      </w:r>
+      <w:r>
+        <w:rPr>
+          <w:rFonts w:hint="default" w:eastAsiaTheme="minorEastAsia"/>
+          <w:vertAlign w:val="superscript"/>
+        </w:rPr>
+        <w:t>-11</w:t>
+      </w:r>
+      <w:r>
+        <w:rPr>
+          <w:rFonts w:hint="default"/>
+        </w:rPr>
+        <w:t xml:space="preserve"> on obtient ces résultats là:</w:t>
+      </w:r>
+    </w:p>
+    <w:tbl>
+      <w:tblPr>
+        <w:tblStyle w:val="4"/>
+        <w:tblpPr w:leftFromText="180" w:rightFromText="180" w:vertAnchor="text" w:horzAnchor="page" w:tblpX="3229" w:tblpY="200"/>
+        <w:tblOverlap w:val="never"/>
+        <w:tblW w:w="6280" w:type="dxa"/>
+        <w:tblInd w:w="0" w:type="dxa"/>
+        <w:tblBorders>
+          <w:top w:val="single" w:color="auto" w:sz="4" w:space="0"/>
+          <w:left w:val="single" w:color="auto" w:sz="4" w:space="0"/>
+          <w:bottom w:val="single" w:color="auto" w:sz="4" w:space="0"/>
+          <w:right w:val="single" w:color="auto" w:sz="4" w:space="0"/>
+          <w:insideH w:val="single" w:color="auto" w:sz="4" w:space="0"/>
+          <w:insideV w:val="single" w:color="auto" w:sz="4" w:space="0"/>
+        </w:tblBorders>
+        <w:tblLayout w:type="fixed"/>
+        <w:tblCellMar>
+          <w:top w:w="0" w:type="dxa"/>
+          <w:left w:w="108" w:type="dxa"/>
+          <w:bottom w:w="0" w:type="dxa"/>
+          <w:right w:w="108" w:type="dxa"/>
+        </w:tblCellMar>
+      </w:tblPr>
+      <w:tblGrid>
+        <w:gridCol w:w="1256"/>
+        <w:gridCol w:w="1255"/>
+        <w:gridCol w:w="1256"/>
+        <w:gridCol w:w="1257"/>
+        <w:gridCol w:w="1256"/>
+      </w:tblGrid>
+      <w:tr>
+        <w:trPr>
+          <w:trHeight w:val="392" w:hRule="atLeast"/>
+        </w:trPr>
+        <w:tc>
+          <w:tcPr>
+            <w:tcW w:w="1256" w:type="dxa"/>
+            <w:tcBorders>
+              <w:top w:val="single" w:color="FFFFFF" w:sz="8" w:space="0"/>
+              <w:left w:val="single" w:color="FFFFFF" w:sz="8" w:space="0"/>
+              <w:bottom w:val="single" w:color="FFFFFF" w:sz="4" w:space="0"/>
+              <w:right w:val="single" w:color="FFFFFF" w:sz="8" w:space="0"/>
+            </w:tcBorders>
+            <w:shd w:val="clear" w:color="auto" w:fill="000000"/>
+          </w:tcPr>
+          <w:p>
+            <w:pPr>
+              <w:jc w:val="center"/>
+              <w:rPr>
+                <w:rFonts w:hint="default"/>
+                <w:color w:val="FFFFFF"/>
+                <w:vertAlign w:val="baseline"/>
+              </w:rPr>
+            </w:pPr>
+            <w:r>
+              <w:rPr>
+                <w:rFonts w:hint="default"/>
+                <w:color w:val="FFFFFF"/>
+                <w:vertAlign w:val="baseline"/>
+              </w:rPr>
+              <w:t>C:pred</w:t>
+            </w:r>
+          </w:p>
+        </w:tc>
+        <w:tc>
+          <w:tcPr>
+            <w:tcW w:w="1255" w:type="dxa"/>
+            <w:tcBorders>
+              <w:top w:val="single" w:color="FFFFFF" w:sz="8" w:space="0"/>
+              <w:left w:val="single" w:color="FFFFFF" w:sz="8" w:space="0"/>
+              <w:bottom w:val="single" w:color="FFFFFF" w:sz="4" w:space="0"/>
+              <w:right w:val="single" w:color="FFFFFF" w:sz="8" w:space="0"/>
+            </w:tcBorders>
+            <w:shd w:val="clear" w:color="auto" w:fill="000000"/>
+          </w:tcPr>
+          <w:p>
+            <w:pPr>
+              <w:jc w:val="center"/>
+              <w:rPr>
+                <w:rFonts w:hint="default"/>
+                <w:color w:val="FFFFFF"/>
+                <w:vertAlign w:val="baseline"/>
+              </w:rPr>
+            </w:pPr>
+            <w:r>
+              <w:rPr>
+                <w:rFonts w:hint="default"/>
+                <w:color w:val="FFFFFF"/>
+              </w:rPr>
+              <w:t>comment</w:t>
+            </w:r>
+          </w:p>
+        </w:tc>
+        <w:tc>
+          <w:tcPr>
+            <w:tcW w:w="1256" w:type="dxa"/>
+            <w:tcBorders>
+              <w:top w:val="single" w:color="FFFFFF" w:sz="8" w:space="0"/>
+              <w:left w:val="single" w:color="FFFFFF" w:sz="8" w:space="0"/>
+              <w:bottom w:val="single" w:color="FFFFFF" w:sz="4" w:space="0"/>
+              <w:right w:val="single" w:color="FFFFFF" w:sz="8" w:space="0"/>
+            </w:tcBorders>
+            <w:shd w:val="clear" w:color="auto" w:fill="000000"/>
+          </w:tcPr>
+          <w:p>
+            <w:pPr>
+              <w:jc w:val="center"/>
+              <w:rPr>
+                <w:rFonts w:hint="default"/>
+                <w:color w:val="FFFFFF"/>
+                <w:vertAlign w:val="baseline"/>
+              </w:rPr>
+            </w:pPr>
+            <w:r>
+              <w:rPr>
+                <w:rFonts w:hint="default"/>
+                <w:color w:val="FFFFFF"/>
+              </w:rPr>
+              <w:t>deny</w:t>
+            </w:r>
+          </w:p>
+        </w:tc>
+        <w:tc>
+          <w:tcPr>
+            <w:tcW w:w="1257" w:type="dxa"/>
+            <w:tcBorders>
+              <w:top w:val="single" w:color="FFFFFF" w:sz="8" w:space="0"/>
+              <w:left w:val="single" w:color="FFFFFF" w:sz="8" w:space="0"/>
+              <w:bottom w:val="single" w:color="FFFFFF" w:sz="4" w:space="0"/>
+              <w:right w:val="single" w:color="FFFFFF" w:sz="8" w:space="0"/>
+            </w:tcBorders>
+            <w:shd w:val="clear" w:color="auto" w:fill="000000"/>
+          </w:tcPr>
+          <w:p>
+            <w:pPr>
+              <w:jc w:val="center"/>
+              <w:rPr>
+                <w:rFonts w:hint="default"/>
+                <w:color w:val="FFFFFF"/>
+                <w:vertAlign w:val="baseline"/>
+              </w:rPr>
+            </w:pPr>
+            <w:r>
+              <w:rPr>
+                <w:rFonts w:hint="default"/>
+                <w:color w:val="FFFFFF"/>
+              </w:rPr>
+              <w:t>query</w:t>
+            </w:r>
+          </w:p>
+        </w:tc>
+        <w:tc>
+          <w:tcPr>
+            <w:tcW w:w="1256" w:type="dxa"/>
+            <w:tcBorders>
+              <w:top w:val="single" w:color="FFFFFF" w:sz="8" w:space="0"/>
+              <w:left w:val="single" w:color="FFFFFF" w:sz="8" w:space="0"/>
+              <w:bottom w:val="single" w:color="FFFFFF" w:sz="4" w:space="0"/>
+              <w:right w:val="single" w:color="FFFFFF" w:sz="8" w:space="0"/>
+            </w:tcBorders>
+            <w:shd w:val="clear" w:color="auto" w:fill="000000"/>
+          </w:tcPr>
+          <w:p>
+            <w:pPr>
+              <w:jc w:val="center"/>
+              <w:rPr>
+                <w:rFonts w:hint="default"/>
+                <w:color w:val="FFFFFF"/>
+                <w:vertAlign w:val="baseline"/>
+              </w:rPr>
+            </w:pPr>
+            <w:r>
+              <w:rPr>
+                <w:rFonts w:hint="default"/>
+                <w:color w:val="FFFFFF"/>
+              </w:rPr>
+              <w:t>support</w:t>
+            </w:r>
+          </w:p>
+        </w:tc>
+      </w:tr>
+      <w:tr>
+        <w:trPr>
+          <w:trHeight w:val="332" w:hRule="atLeast"/>
+        </w:trPr>
+        <w:tc>
+          <w:tcPr>
+            <w:tcW w:w="1256" w:type="dxa"/>
+            <w:tcBorders>
+              <w:top w:val="single" w:color="FFFFFF" w:sz="4" w:space="0"/>
+              <w:left w:val="single" w:color="FFFFFF" w:sz="8" w:space="0"/>
+              <w:bottom w:val="single" w:color="FFFFFF" w:sz="8" w:space="0"/>
+              <w:right w:val="single" w:color="FFFFFF" w:sz="8" w:space="0"/>
+            </w:tcBorders>
+            <w:shd w:val="clear" w:color="auto" w:fill="000000"/>
+          </w:tcPr>
+          <w:p>
+            <w:pPr>
+              <w:jc w:val="center"/>
+              <w:rPr>
+                <w:rFonts w:hint="default"/>
+                <w:color w:val="FFFFFF"/>
+                <w:vertAlign w:val="baseline"/>
+              </w:rPr>
+            </w:pPr>
+            <w:r>
+              <w:rPr>
+                <w:rFonts w:hint="default"/>
+                <w:color w:val="FFFFFF"/>
+              </w:rPr>
+              <w:t>comment</w:t>
+            </w:r>
+          </w:p>
+        </w:tc>
+        <w:tc>
+          <w:tcPr>
+            <w:tcW w:w="1255" w:type="dxa"/>
+            <w:tcBorders>
+              <w:top w:val="single" w:color="FFFFFF" w:sz="4" w:space="0"/>
+              <w:left w:val="single" w:color="FFFFFF" w:sz="8" w:space="0"/>
+              <w:bottom w:val="single" w:color="FFFFFF" w:sz="8" w:space="0"/>
+              <w:right w:val="single" w:color="FFFFFF" w:sz="8" w:space="0"/>
+            </w:tcBorders>
+            <w:shd w:val="clear" w:color="auto" w:fill="E7E7E7"/>
+          </w:tcPr>
+          <w:p>
+            <w:pPr>
+              <w:jc w:val="center"/>
+              <w:rPr>
+                <w:rFonts w:hint="default"/>
+                <w:color w:val="000000"/>
+                <w:vertAlign w:val="baseline"/>
+              </w:rPr>
+            </w:pPr>
+            <w:r>
+              <w:rPr>
+                <w:rFonts w:hint="default"/>
+                <w:color w:val="000000"/>
+              </w:rPr>
+              <w:t>124</w:t>
+            </w:r>
+          </w:p>
+        </w:tc>
+        <w:tc>
+          <w:tcPr>
+            <w:tcW w:w="1256" w:type="dxa"/>
+            <w:tcBorders>
+              <w:top w:val="single" w:color="FFFFFF" w:sz="4" w:space="0"/>
+              <w:left w:val="single" w:color="FFFFFF" w:sz="8" w:space="0"/>
+              <w:bottom w:val="single" w:color="FFFFFF" w:sz="8" w:space="0"/>
+              <w:right w:val="single" w:color="FFFFFF" w:sz="8" w:space="0"/>
+            </w:tcBorders>
+            <w:shd w:val="clear" w:color="auto" w:fill="E7E7E7"/>
+          </w:tcPr>
+          <w:p>
+            <w:pPr>
+              <w:jc w:val="center"/>
+              <w:rPr>
+                <w:rFonts w:hint="default"/>
+                <w:color w:val="000000"/>
+                <w:vertAlign w:val="baseline"/>
+              </w:rPr>
+            </w:pPr>
+            <w:r>
+              <w:rPr>
+                <w:rFonts w:hint="default"/>
+                <w:color w:val="000000"/>
+                <w:vertAlign w:val="baseline"/>
+              </w:rPr>
+              <w:t>18</w:t>
+            </w:r>
+          </w:p>
+        </w:tc>
+        <w:tc>
+          <w:tcPr>
+            <w:tcW w:w="1257" w:type="dxa"/>
+            <w:tcBorders>
+              <w:top w:val="single" w:color="FFFFFF" w:sz="4" w:space="0"/>
+              <w:left w:val="single" w:color="FFFFFF" w:sz="8" w:space="0"/>
+              <w:bottom w:val="single" w:color="FFFFFF" w:sz="8" w:space="0"/>
+              <w:right w:val="single" w:color="FFFFFF" w:sz="8" w:space="0"/>
+            </w:tcBorders>
+            <w:shd w:val="clear" w:color="auto" w:fill="E7E7E7"/>
+          </w:tcPr>
+          <w:p>
+            <w:pPr>
+              <w:jc w:val="center"/>
+              <w:rPr>
+                <w:rFonts w:hint="default"/>
+                <w:color w:val="000000"/>
+                <w:vertAlign w:val="baseline"/>
+              </w:rPr>
+            </w:pPr>
+            <w:r>
+              <w:rPr>
+                <w:rFonts w:hint="default"/>
+                <w:color w:val="000000"/>
+                <w:vertAlign w:val="baseline"/>
+              </w:rPr>
+              <w:t>18</w:t>
+            </w:r>
+          </w:p>
+        </w:tc>
+        <w:tc>
+          <w:tcPr>
+            <w:tcW w:w="1256" w:type="dxa"/>
+            <w:tcBorders>
+              <w:top w:val="single" w:color="FFFFFF" w:sz="4" w:space="0"/>
+              <w:left w:val="single" w:color="FFFFFF" w:sz="8" w:space="0"/>
+              <w:bottom w:val="single" w:color="FFFFFF" w:sz="8" w:space="0"/>
+              <w:right w:val="single" w:color="FFFFFF" w:sz="8" w:space="0"/>
+            </w:tcBorders>
+            <w:shd w:val="clear" w:color="auto" w:fill="E7E7E7"/>
+          </w:tcPr>
+          <w:p>
+            <w:pPr>
+              <w:jc w:val="center"/>
+              <w:rPr>
+                <w:rFonts w:hint="default"/>
+                <w:color w:val="000000"/>
+                <w:vertAlign w:val="baseline"/>
+              </w:rPr>
+            </w:pPr>
+            <w:r>
+              <w:rPr>
+                <w:rFonts w:hint="default"/>
+                <w:color w:val="000000"/>
+                <w:vertAlign w:val="baseline"/>
+              </w:rPr>
+              <w:t>13</w:t>
+            </w:r>
+          </w:p>
+        </w:tc>
+      </w:tr>
+      <w:tr>
+        <w:trPr>
+          <w:trHeight w:val="274" w:hRule="atLeast"/>
+        </w:trPr>
+        <w:tc>
+          <w:tcPr>
+            <w:tcW w:w="1256" w:type="dxa"/>
+            <w:tcBorders>
+              <w:top w:val="single" w:color="FFFFFF" w:sz="8" w:space="0"/>
+              <w:left w:val="single" w:color="FFFFFF" w:sz="8" w:space="0"/>
+              <w:bottom w:val="single" w:color="FFFFFF" w:sz="8" w:space="0"/>
+              <w:right w:val="single" w:color="FFFFFF" w:sz="8" w:space="0"/>
+            </w:tcBorders>
+            <w:shd w:val="clear" w:color="auto" w:fill="000000"/>
+          </w:tcPr>
+          <w:p>
+            <w:pPr>
+              <w:jc w:val="center"/>
+              <w:rPr>
+                <w:rFonts w:hint="default"/>
+                <w:color w:val="FFFFFF"/>
+                <w:vertAlign w:val="baseline"/>
+              </w:rPr>
+            </w:pPr>
+            <w:r>
+              <w:rPr>
+                <w:rFonts w:hint="default"/>
+                <w:color w:val="FFFFFF"/>
+              </w:rPr>
+              <w:t>deny</w:t>
+            </w:r>
+          </w:p>
+        </w:tc>
+        <w:tc>
+          <w:tcPr>
+            <w:tcW w:w="1255" w:type="dxa"/>
+            <w:tcBorders>
+              <w:top w:val="single" w:color="FFFFFF" w:sz="8" w:space="0"/>
+              <w:left w:val="single" w:color="FFFFFF" w:sz="8" w:space="0"/>
+              <w:bottom w:val="single" w:color="FFFFFF" w:sz="8" w:space="0"/>
+              <w:right w:val="single" w:color="FFFFFF" w:sz="8" w:space="0"/>
+            </w:tcBorders>
+            <w:shd w:val="clear" w:color="auto" w:fill="E7E7E7"/>
+          </w:tcPr>
+          <w:p>
+            <w:pPr>
+              <w:jc w:val="center"/>
+              <w:rPr>
+                <w:rFonts w:hint="default"/>
+                <w:color w:val="000000"/>
+                <w:vertAlign w:val="baseline"/>
+              </w:rPr>
+            </w:pPr>
+            <w:r>
+              <w:rPr>
+                <w:rFonts w:hint="default"/>
+                <w:color w:val="000000"/>
+                <w:vertAlign w:val="baseline"/>
+              </w:rPr>
+              <w:t>5</w:t>
+            </w:r>
+          </w:p>
+        </w:tc>
+        <w:tc>
+          <w:tcPr>
+            <w:tcW w:w="1256" w:type="dxa"/>
+            <w:tcBorders>
+              <w:top w:val="single" w:color="FFFFFF" w:sz="8" w:space="0"/>
+              <w:left w:val="single" w:color="FFFFFF" w:sz="8" w:space="0"/>
+              <w:bottom w:val="single" w:color="FFFFFF" w:sz="8" w:space="0"/>
+              <w:right w:val="single" w:color="FFFFFF" w:sz="8" w:space="0"/>
+            </w:tcBorders>
+            <w:shd w:val="clear" w:color="auto" w:fill="E7E7E7"/>
+          </w:tcPr>
+          <w:p>
+            <w:pPr>
+              <w:jc w:val="center"/>
+              <w:rPr>
+                <w:rFonts w:hint="default"/>
+                <w:color w:val="000000"/>
+                <w:vertAlign w:val="baseline"/>
+              </w:rPr>
+            </w:pPr>
+            <w:r>
+              <w:rPr>
+                <w:rFonts w:hint="default"/>
+                <w:color w:val="000000"/>
+                <w:vertAlign w:val="baseline"/>
+              </w:rPr>
+              <w:t>1</w:t>
+            </w:r>
+          </w:p>
+        </w:tc>
+        <w:tc>
+          <w:tcPr>
+            <w:tcW w:w="1257" w:type="dxa"/>
+            <w:tcBorders>
+              <w:top w:val="single" w:color="FFFFFF" w:sz="8" w:space="0"/>
+              <w:left w:val="single" w:color="FFFFFF" w:sz="8" w:space="0"/>
+              <w:bottom w:val="single" w:color="FFFFFF" w:sz="8" w:space="0"/>
+              <w:right w:val="single" w:color="FFFFFF" w:sz="8" w:space="0"/>
+            </w:tcBorders>
+            <w:shd w:val="clear" w:color="auto" w:fill="E7E7E7"/>
+          </w:tcPr>
+          <w:p>
+            <w:pPr>
+              <w:jc w:val="center"/>
+              <w:rPr>
+                <w:rFonts w:hint="default"/>
+                <w:color w:val="000000"/>
+                <w:vertAlign w:val="baseline"/>
+              </w:rPr>
+            </w:pPr>
+            <w:r>
+              <w:rPr>
+                <w:rFonts w:hint="default"/>
+                <w:color w:val="000000"/>
+                <w:vertAlign w:val="baseline"/>
+              </w:rPr>
+              <w:t>1</w:t>
+            </w:r>
+          </w:p>
+        </w:tc>
+        <w:tc>
+          <w:tcPr>
+            <w:tcW w:w="1256" w:type="dxa"/>
+            <w:tcBorders>
+              <w:top w:val="single" w:color="FFFFFF" w:sz="8" w:space="0"/>
+              <w:left w:val="single" w:color="FFFFFF" w:sz="8" w:space="0"/>
+              <w:bottom w:val="single" w:color="FFFFFF" w:sz="8" w:space="0"/>
+              <w:right w:val="single" w:color="FFFFFF" w:sz="8" w:space="0"/>
+            </w:tcBorders>
+            <w:shd w:val="clear" w:color="auto" w:fill="E7E7E7"/>
+          </w:tcPr>
+          <w:p>
+            <w:pPr>
+              <w:jc w:val="center"/>
+              <w:rPr>
+                <w:rFonts w:hint="default"/>
+                <w:color w:val="000000"/>
+                <w:vertAlign w:val="baseline"/>
+              </w:rPr>
+            </w:pPr>
+            <w:r>
+              <w:rPr>
+                <w:rFonts w:hint="default"/>
+                <w:color w:val="000000"/>
+                <w:vertAlign w:val="baseline"/>
+              </w:rPr>
+              <w:t>4</w:t>
+            </w:r>
+          </w:p>
+        </w:tc>
+      </w:tr>
+      <w:tr>
+        <w:trPr>
+          <w:trHeight w:val="274" w:hRule="atLeast"/>
+        </w:trPr>
+        <w:tc>
+          <w:tcPr>
+            <w:tcW w:w="1256" w:type="dxa"/>
+            <w:tcBorders>
+              <w:top w:val="single" w:color="FFFFFF" w:sz="8" w:space="0"/>
+              <w:left w:val="single" w:color="FFFFFF" w:sz="8" w:space="0"/>
+              <w:bottom w:val="single" w:color="FFFFFF" w:sz="8" w:space="0"/>
+              <w:right w:val="single" w:color="FFFFFF" w:sz="8" w:space="0"/>
+            </w:tcBorders>
+            <w:shd w:val="clear" w:color="auto" w:fill="000000"/>
+          </w:tcPr>
+          <w:p>
+            <w:pPr>
+              <w:jc w:val="center"/>
+              <w:rPr>
+                <w:rFonts w:hint="default"/>
+                <w:color w:val="FFFFFF"/>
+                <w:vertAlign w:val="baseline"/>
+              </w:rPr>
+            </w:pPr>
+            <w:r>
+              <w:rPr>
+                <w:rFonts w:hint="default"/>
+                <w:color w:val="FFFFFF"/>
+              </w:rPr>
+              <w:t>query</w:t>
+            </w:r>
+          </w:p>
+        </w:tc>
+        <w:tc>
+          <w:tcPr>
+            <w:tcW w:w="1255" w:type="dxa"/>
+            <w:tcBorders>
+              <w:top w:val="single" w:color="FFFFFF" w:sz="8" w:space="0"/>
+              <w:left w:val="single" w:color="FFFFFF" w:sz="8" w:space="0"/>
+              <w:bottom w:val="single" w:color="FFFFFF" w:sz="8" w:space="0"/>
+              <w:right w:val="single" w:color="FFFFFF" w:sz="8" w:space="0"/>
+            </w:tcBorders>
+            <w:shd w:val="clear" w:color="auto" w:fill="E7E7E7"/>
+          </w:tcPr>
+          <w:p>
+            <w:pPr>
+              <w:jc w:val="center"/>
+              <w:rPr>
+                <w:rFonts w:hint="default"/>
+                <w:color w:val="000000"/>
+                <w:vertAlign w:val="baseline"/>
+              </w:rPr>
+            </w:pPr>
+            <w:r>
+              <w:rPr>
+                <w:rFonts w:hint="default"/>
+                <w:color w:val="000000"/>
+                <w:vertAlign w:val="baseline"/>
+              </w:rPr>
+              <w:t>12</w:t>
+            </w:r>
+          </w:p>
+        </w:tc>
+        <w:tc>
+          <w:tcPr>
+            <w:tcW w:w="1256" w:type="dxa"/>
+            <w:tcBorders>
+              <w:top w:val="single" w:color="FFFFFF" w:sz="8" w:space="0"/>
+              <w:left w:val="single" w:color="FFFFFF" w:sz="8" w:space="0"/>
+              <w:bottom w:val="single" w:color="FFFFFF" w:sz="8" w:space="0"/>
+              <w:right w:val="single" w:color="FFFFFF" w:sz="8" w:space="0"/>
+            </w:tcBorders>
+            <w:shd w:val="clear" w:color="auto" w:fill="E7E7E7"/>
+          </w:tcPr>
+          <w:p>
+            <w:pPr>
+              <w:jc w:val="center"/>
+              <w:rPr>
+                <w:rFonts w:hint="default"/>
+                <w:color w:val="000000"/>
+                <w:vertAlign w:val="baseline"/>
+              </w:rPr>
+            </w:pPr>
+            <w:r>
+              <w:rPr>
+                <w:rFonts w:hint="default"/>
+                <w:color w:val="000000"/>
+                <w:vertAlign w:val="baseline"/>
+              </w:rPr>
+              <w:t>3</w:t>
+            </w:r>
+          </w:p>
+        </w:tc>
+        <w:tc>
+          <w:tcPr>
+            <w:tcW w:w="1257" w:type="dxa"/>
+            <w:tcBorders>
+              <w:top w:val="single" w:color="FFFFFF" w:sz="8" w:space="0"/>
+              <w:left w:val="single" w:color="FFFFFF" w:sz="8" w:space="0"/>
+              <w:bottom w:val="single" w:color="FFFFFF" w:sz="8" w:space="0"/>
+              <w:right w:val="single" w:color="FFFFFF" w:sz="8" w:space="0"/>
+            </w:tcBorders>
+            <w:shd w:val="clear" w:color="auto" w:fill="E7E7E7"/>
+          </w:tcPr>
+          <w:p>
+            <w:pPr>
+              <w:jc w:val="center"/>
+              <w:rPr>
+                <w:rFonts w:hint="default"/>
+                <w:color w:val="000000"/>
+                <w:vertAlign w:val="baseline"/>
+              </w:rPr>
+            </w:pPr>
+            <w:r>
+              <w:rPr>
+                <w:rFonts w:hint="default"/>
+                <w:color w:val="000000"/>
+                <w:vertAlign w:val="baseline"/>
+              </w:rPr>
+              <w:t>9</w:t>
+            </w:r>
+          </w:p>
+        </w:tc>
+        <w:tc>
+          <w:tcPr>
+            <w:tcW w:w="1256" w:type="dxa"/>
+            <w:tcBorders>
+              <w:top w:val="single" w:color="FFFFFF" w:sz="8" w:space="0"/>
+              <w:left w:val="single" w:color="FFFFFF" w:sz="8" w:space="0"/>
+              <w:bottom w:val="single" w:color="FFFFFF" w:sz="8" w:space="0"/>
+              <w:right w:val="single" w:color="FFFFFF" w:sz="8" w:space="0"/>
+            </w:tcBorders>
+            <w:shd w:val="clear" w:color="auto" w:fill="E7E7E7"/>
+          </w:tcPr>
+          <w:p>
+            <w:pPr>
+              <w:jc w:val="center"/>
+              <w:rPr>
+                <w:rFonts w:hint="default"/>
+                <w:color w:val="000000"/>
+                <w:vertAlign w:val="baseline"/>
+              </w:rPr>
+            </w:pPr>
+            <w:r>
+              <w:rPr>
+                <w:rFonts w:hint="default"/>
+                <w:color w:val="000000"/>
+                <w:vertAlign w:val="baseline"/>
+              </w:rPr>
+              <w:t>4</w:t>
+            </w:r>
+          </w:p>
+        </w:tc>
+      </w:tr>
+      <w:tr>
+        <w:trPr>
+          <w:trHeight w:val="282" w:hRule="atLeast"/>
+        </w:trPr>
+        <w:tc>
+          <w:tcPr>
+            <w:tcW w:w="1256" w:type="dxa"/>
+            <w:tcBorders>
+              <w:top w:val="single" w:color="FFFFFF" w:sz="8" w:space="0"/>
+              <w:left w:val="single" w:color="FFFFFF" w:sz="8" w:space="0"/>
+              <w:bottom w:val="single" w:color="FFFFFF" w:sz="8" w:space="0"/>
+              <w:right w:val="single" w:color="FFFFFF" w:sz="8" w:space="0"/>
+            </w:tcBorders>
+            <w:shd w:val="clear" w:color="auto" w:fill="000000"/>
+          </w:tcPr>
+          <w:p>
+            <w:pPr>
+              <w:jc w:val="center"/>
+              <w:rPr>
+                <w:rFonts w:hint="default"/>
+                <w:color w:val="FFFFFF"/>
+                <w:vertAlign w:val="baseline"/>
+              </w:rPr>
+            </w:pPr>
+            <w:r>
+              <w:rPr>
+                <w:rFonts w:hint="default"/>
+                <w:color w:val="FFFFFF"/>
+              </w:rPr>
+              <w:t>support</w:t>
+            </w:r>
+          </w:p>
+        </w:tc>
+        <w:tc>
+          <w:tcPr>
+            <w:tcW w:w="1255" w:type="dxa"/>
+            <w:tcBorders>
+              <w:top w:val="single" w:color="FFFFFF" w:sz="8" w:space="0"/>
+              <w:left w:val="single" w:color="FFFFFF" w:sz="8" w:space="0"/>
+              <w:bottom w:val="single" w:color="FFFFFF" w:sz="8" w:space="0"/>
+              <w:right w:val="single" w:color="FFFFFF" w:sz="8" w:space="0"/>
+            </w:tcBorders>
+            <w:shd w:val="clear" w:color="auto" w:fill="E7E7E7"/>
+          </w:tcPr>
+          <w:p>
+            <w:pPr>
+              <w:jc w:val="center"/>
+              <w:rPr>
+                <w:rFonts w:hint="default"/>
+                <w:color w:val="000000"/>
+                <w:vertAlign w:val="baseline"/>
+              </w:rPr>
+            </w:pPr>
+            <w:r>
+              <w:rPr>
+                <w:rFonts w:hint="default"/>
+                <w:color w:val="000000"/>
+                <w:vertAlign w:val="baseline"/>
+              </w:rPr>
+              <w:t>45</w:t>
+            </w:r>
+          </w:p>
+        </w:tc>
+        <w:tc>
+          <w:tcPr>
+            <w:tcW w:w="1256" w:type="dxa"/>
+            <w:tcBorders>
+              <w:top w:val="single" w:color="FFFFFF" w:sz="8" w:space="0"/>
+              <w:left w:val="single" w:color="FFFFFF" w:sz="8" w:space="0"/>
+              <w:bottom w:val="single" w:color="FFFFFF" w:sz="8" w:space="0"/>
+              <w:right w:val="single" w:color="FFFFFF" w:sz="8" w:space="0"/>
+            </w:tcBorders>
+            <w:shd w:val="clear" w:color="auto" w:fill="E7E7E7"/>
+          </w:tcPr>
+          <w:p>
+            <w:pPr>
+              <w:jc w:val="center"/>
+              <w:rPr>
+                <w:rFonts w:hint="default"/>
+                <w:color w:val="000000"/>
+                <w:vertAlign w:val="baseline"/>
+              </w:rPr>
+            </w:pPr>
+            <w:r>
+              <w:rPr>
+                <w:rFonts w:hint="default"/>
+                <w:color w:val="000000"/>
+                <w:vertAlign w:val="baseline"/>
+              </w:rPr>
+              <w:t>11</w:t>
+            </w:r>
+          </w:p>
+        </w:tc>
+        <w:tc>
+          <w:tcPr>
+            <w:tcW w:w="1257" w:type="dxa"/>
+            <w:tcBorders>
+              <w:top w:val="single" w:color="FFFFFF" w:sz="8" w:space="0"/>
+              <w:left w:val="single" w:color="FFFFFF" w:sz="8" w:space="0"/>
+              <w:bottom w:val="single" w:color="FFFFFF" w:sz="8" w:space="0"/>
+              <w:right w:val="single" w:color="FFFFFF" w:sz="8" w:space="0"/>
+            </w:tcBorders>
+            <w:shd w:val="clear" w:color="auto" w:fill="E7E7E7"/>
+          </w:tcPr>
+          <w:p>
+            <w:pPr>
+              <w:jc w:val="center"/>
+              <w:rPr>
+                <w:rFonts w:hint="default"/>
+                <w:color w:val="000000"/>
+                <w:vertAlign w:val="baseline"/>
+              </w:rPr>
+            </w:pPr>
+            <w:r>
+              <w:rPr>
+                <w:rFonts w:hint="default"/>
+                <w:color w:val="000000"/>
+                <w:vertAlign w:val="baseline"/>
+              </w:rPr>
+              <w:t>3</w:t>
+            </w:r>
+          </w:p>
+        </w:tc>
+        <w:tc>
+          <w:tcPr>
+            <w:tcW w:w="1256" w:type="dxa"/>
+            <w:tcBorders>
+              <w:top w:val="single" w:color="FFFFFF" w:sz="8" w:space="0"/>
+              <w:left w:val="single" w:color="FFFFFF" w:sz="8" w:space="0"/>
+              <w:bottom w:val="single" w:color="FFFFFF" w:sz="8" w:space="0"/>
+              <w:right w:val="single" w:color="FFFFFF" w:sz="8" w:space="0"/>
+            </w:tcBorders>
+            <w:shd w:val="clear" w:color="auto" w:fill="E7E7E7"/>
+          </w:tcPr>
+          <w:p>
+            <w:pPr>
+              <w:jc w:val="center"/>
+              <w:rPr>
+                <w:rFonts w:hint="default"/>
+                <w:color w:val="000000"/>
+                <w:vertAlign w:val="baseline"/>
+              </w:rPr>
+            </w:pPr>
+            <w:r>
+              <w:rPr>
+                <w:rFonts w:hint="default"/>
+                <w:color w:val="000000"/>
+                <w:vertAlign w:val="baseline"/>
+              </w:rPr>
+              <w:t>10</w:t>
+            </w:r>
+          </w:p>
+        </w:tc>
+      </w:tr>
+    </w:tbl>
+    <w:p>
+      <w:pPr>
+        <w:rPr>
+          <w:rFonts w:hint="default"/>
+        </w:rPr>
+      </w:pPr>
+    </w:p>
+    <w:p>
+      <w:pPr>
+        <w:rPr>
+          <w:rFonts w:hint="default"/>
+        </w:rPr>
+      </w:pPr>
+    </w:p>
+    <w:p>
+      <w:pPr>
+        <w:rPr>
+          <w:rFonts w:hint="default"/>
+        </w:rPr>
+      </w:pPr>
+    </w:p>
+    <w:p>
+      <w:pPr>
+        <w:rPr>
+          <w:rFonts w:hint="default"/>
+        </w:rPr>
+      </w:pPr>
+    </w:p>
+    <w:p>
+      <w:pPr>
+        <w:rPr>
+          <w:rFonts w:hint="default"/>
+        </w:rPr>
+      </w:pPr>
+    </w:p>
+    <w:p>
+      <w:pPr>
+        <w:rPr>
+          <w:rFonts w:hint="default"/>
+        </w:rPr>
+      </w:pPr>
+    </w:p>
+    <w:p>
+      <w:pPr>
+        <w:rPr>
+          <w:rFonts w:hint="default"/>
+        </w:rPr>
+      </w:pPr>
+    </w:p>
+    <w:p>
+      <w:pPr>
+        <w:rPr>
+          <w:rFonts w:hint="default"/>
+        </w:rPr>
+      </w:pPr>
+      <w:r>
+        <w:rPr>
+          <w:rFonts w:hint="default"/>
+        </w:rPr>
+        <w:t>Soit 51.25% d’exactitude cdqs.</w:t>
+      </w:r>
+    </w:p>
+    <w:p>
+      <w:pPr>
+        <w:rPr>
+          <w:rFonts w:hint="default"/>
+        </w:rPr>
+      </w:pPr>
+    </w:p>
+    <w:p>
+      <w:pPr>
+        <w:rPr>
+          <w:rFonts w:hint="default"/>
+        </w:rPr>
+      </w:pPr>
+      <w:r>
+        <w:rPr>
+          <w:rFonts w:hint="default"/>
+        </w:rPr>
+        <w:t>Deuxième approche du problème:</w:t>
+      </w:r>
+    </w:p>
+    <w:p>
+      <w:pPr>
+        <w:rPr>
+          <w:rFonts w:hint="default"/>
+        </w:rPr>
+      </w:pPr>
+      <w:r>
+        <w:rPr>
+          <w:rFonts w:hint="default"/>
+        </w:rPr>
+        <w:t>Dans cette seconde approche nous tentons des solutions de machine learning après s’être rendu compte de la complexité de la tâche dans cette première approche. Nous avons donc vectorisé informations textuelles de deux manières pour le moment:</w:t>
+      </w:r>
+    </w:p>
+    <w:p>
+      <w:pPr>
+        <w:rPr>
+          <w:rFonts w:hint="default"/>
+        </w:rPr>
+      </w:pPr>
+    </w:p>
+    <w:p>
+      <w:pPr>
+        <w:rPr>
+          <w:rFonts w:hint="default"/>
+        </w:rPr>
+      </w:pPr>
+      <w:r>
+        <w:rPr>
+          <w:rFonts w:hint="default"/>
+        </w:rPr>
+        <w:drawing>
+          <wp:inline distT="0" distB="0" distL="114300" distR="114300">
+            <wp:extent cx="5142865" cy="2009775"/>
+            <wp:effectExtent l="0" t="0" r="635" b="9525"/>
+            <wp:docPr id="1" name="Image 1" descr="vecteur taln"/>
+            <wp:cNvGraphicFramePr>
+              <a:graphicFrameLocks xmlns:a="http://schemas.openxmlformats.org/drawingml/2006/main" noChangeAspect="1"/>
+            </wp:cNvGraphicFramePr>
+            <a:graphic xmlns:a="http://schemas.openxmlformats.org/drawingml/2006/main">
+              <a:graphicData uri="http://schemas.openxmlformats.org/drawingml/2006/picture">
+                <pic:pic xmlns:pic="http://schemas.openxmlformats.org/drawingml/2006/picture">
+                  <pic:nvPicPr>
+                    <pic:cNvPr id="1" name="Image 1" descr="vecteur taln"/>
+                    <pic:cNvPicPr>
+                      <a:picLocks noChangeAspect="1"/>
+                    </pic:cNvPicPr>
+                  </pic:nvPicPr>
+                  <pic:blipFill>
+                    <a:blip r:embed="rId11"/>
+                    <a:stretch>
+                      <a:fillRect/>
+                    </a:stretch>
+                  </pic:blipFill>
+                  <pic:spPr>
+                    <a:xfrm>
+                      <a:off x="0" y="0"/>
+                      <a:ext cx="5142865" cy="2009775"/>
+                    </a:xfrm>
+                    <a:prstGeom prst="rect">
+                      <a:avLst/>
+                    </a:prstGeom>
+                  </pic:spPr>
+                </pic:pic>
+              </a:graphicData>
+            </a:graphic>
+          </wp:inline>
+        </w:drawing>
+      </w:r>
+      <w:r>
+        <w:rPr>
+          <w:rFonts w:hint="default"/>
+        </w:rPr>
+        <w:t xml:space="preserve"> </w:t>
+      </w:r>
+    </w:p>
+    <w:p>
+      <w:pPr>
+        <w:rPr>
+          <w:rFonts w:hint="default"/>
+        </w:rPr>
+      </w:pPr>
+      <w:r>
+        <w:rPr>
+          <w:rFonts w:hint="default"/>
+        </w:rPr>
+        <w:t>Les vecteurs de présence contienne le nombre de fois que le mot est vus dans le tweet. Chaque dimension du vecteur représente un mot du vocabulaire total des fichiers d’entraînement.</w:t>
+      </w:r>
+    </w:p>
+    <w:p>
+      <w:pPr>
+        <w:rPr>
+          <w:rFonts w:hint="default"/>
+        </w:rPr>
+      </w:pPr>
+      <w:r>
+        <w:rPr>
+          <w:rFonts w:hint="default"/>
+        </w:rPr>
+        <w:t xml:space="preserve">Les vecteurs de fréquence contiennent 4 fois plus d’informations que les vecteurs de présences chaque quart du vecteur représente la fréquence relative par catégories de chaque mot du tweet. </w:t>
+      </w:r>
+    </w:p>
+    <w:p>
+      <w:pPr>
+        <w:rPr>
+          <w:rFonts w:hint="default"/>
+        </w:rPr>
+      </w:pPr>
+    </w:p>
+    <w:p>
+      <w:pPr>
+        <w:rPr>
+          <w:rFonts w:hint="default"/>
+        </w:rPr>
+      </w:pPr>
+      <w:r>
+        <w:rPr>
+          <w:rFonts w:hint="default"/>
+        </w:rPr>
+        <w:t>Modèles:</w:t>
+      </w:r>
+    </w:p>
+    <w:p>
+      <w:pPr>
+        <w:rPr>
+          <w:rFonts w:hint="default"/>
+        </w:rPr>
+      </w:pPr>
+      <w:r>
+        <w:rPr>
+          <w:rFonts w:hint="default"/>
+        </w:rPr>
+        <w:t>Pour chacune des vectorisations nous l’avons tester sur deux modèles. Nous allons ici vous les présenter:</w:t>
+      </w:r>
+    </w:p>
+    <w:p>
+      <w:pPr>
+        <w:rPr>
+          <w:rFonts w:hint="default"/>
+        </w:rPr>
+      </w:pPr>
+    </w:p>
+    <w:p>
+      <w:pPr>
+        <w:rPr>
+          <w:rFonts w:hint="default"/>
+        </w:rPr>
+      </w:pPr>
+      <w:r>
+        <w:rPr>
+          <w:rFonts w:hint="default"/>
+        </w:rPr>
+        <w:t xml:space="preserve">Naïve Bayes: </w:t>
+      </w:r>
+    </w:p>
+    <w:p>
+      <w:pPr>
+        <w:rPr>
+          <w:rFonts w:hint="default"/>
+        </w:rPr>
+      </w:pPr>
+      <w:r>
+        <w:rPr>
+          <w:rFonts w:hint="default"/>
+        </w:rPr>
+        <w:t xml:space="preserve">En utilisant la librairie Scikit-Learn nous avons créer un modèle naïve bayes utilisant une gaussienne pour la classification. Ce modèle prend des vecteur en entrée et ressort une classification en sortie. </w:t>
+      </w:r>
+    </w:p>
+    <w:p>
+      <w:pPr>
+        <w:jc w:val="center"/>
+        <w:rPr>
+          <w:rFonts w:hint="default"/>
+        </w:rPr>
+      </w:pPr>
+      <w:r>
+        <w:rPr>
+          <w:rFonts w:hint="default"/>
+        </w:rPr>
+        <w:drawing>
+          <wp:inline distT="0" distB="0" distL="114300" distR="114300">
+            <wp:extent cx="1938020" cy="550545"/>
+            <wp:effectExtent l="0" t="0" r="5080" b="1905"/>
+            <wp:docPr id="4" name="Image 4" descr="bayestheorem"/>
+            <wp:cNvGraphicFramePr>
+              <a:graphicFrameLocks xmlns:a="http://schemas.openxmlformats.org/drawingml/2006/main" noChangeAspect="1"/>
+            </wp:cNvGraphicFramePr>
+            <a:graphic xmlns:a="http://schemas.openxmlformats.org/drawingml/2006/main">
+              <a:graphicData uri="http://schemas.openxmlformats.org/drawingml/2006/picture">
+                <pic:pic xmlns:pic="http://schemas.openxmlformats.org/drawingml/2006/picture">
+                  <pic:nvPicPr>
+                    <pic:cNvPr id="4" name="Image 4" descr="bayestheorem"/>
+                    <pic:cNvPicPr>
+                      <a:picLocks noChangeAspect="1"/>
+                    </pic:cNvPicPr>
+                  </pic:nvPicPr>
+                  <pic:blipFill>
+                    <a:blip r:embed="rId12"/>
+                    <a:stretch>
+                      <a:fillRect/>
+                    </a:stretch>
+                  </pic:blipFill>
+                  <pic:spPr>
+                    <a:xfrm>
+                      <a:off x="0" y="0"/>
+                      <a:ext cx="1938020" cy="550545"/>
+                    </a:xfrm>
+                    <a:prstGeom prst="rect">
+                      <a:avLst/>
+                    </a:prstGeom>
+                  </pic:spPr>
+                </pic:pic>
+              </a:graphicData>
+            </a:graphic>
+          </wp:inline>
+        </w:drawing>
+      </w:r>
+    </w:p>
+    <w:p>
+      <w:pPr>
+        <w:rPr>
+          <w:rFonts w:hint="default"/>
+        </w:rPr>
+      </w:pPr>
+    </w:p>
+    <w:p>
+      <w:pPr>
+        <w:rPr>
+          <w:rFonts w:hint="default"/>
+        </w:rPr>
+      </w:pPr>
+      <w:r>
+        <w:rPr>
+          <w:rFonts w:hint="default"/>
+        </w:rPr>
+        <w:t>Neural network:</w:t>
+      </w:r>
+    </w:p>
+    <w:p>
+      <w:pPr>
+        <w:rPr>
+          <w:rFonts w:hint="default"/>
+        </w:rPr>
+      </w:pPr>
+      <w:r>
+        <w:rPr>
+          <w:rFonts w:hint="default"/>
+        </w:rPr>
+        <w:t>Notre second modèle est un réseau neuronal. Celui-ci prend les mêmes entrées et donne les mêmes classification que le modèle précédent. Ce modèle neuronal contient 3 couche donc une couche cachée. Les 2 premières couches ont 100 unités et s’active avec “relu” et la dernière a 20 unités et s’active avec un “softmax”.</w:t>
+      </w:r>
+    </w:p>
+    <w:p>
+      <w:pPr>
+        <w:rPr>
+          <w:rFonts w:hint="default"/>
+        </w:rPr>
+      </w:pPr>
+      <w:r>
+        <w:rPr>
+          <w:rFonts w:hint="default"/>
+        </w:rPr>
+        <w:drawing>
+          <wp:inline distT="0" distB="0" distL="114300" distR="114300">
+            <wp:extent cx="5265420" cy="3315970"/>
+            <wp:effectExtent l="0" t="0" r="11430" b="17780"/>
+            <wp:docPr id="5" name="Image 5" descr="neural net (1)"/>
+            <wp:cNvGraphicFramePr>
+              <a:graphicFrameLocks xmlns:a="http://schemas.openxmlformats.org/drawingml/2006/main" noChangeAspect="1"/>
+            </wp:cNvGraphicFramePr>
+            <a:graphic xmlns:a="http://schemas.openxmlformats.org/drawingml/2006/main">
+              <a:graphicData uri="http://schemas.openxmlformats.org/drawingml/2006/picture">
+                <pic:pic xmlns:pic="http://schemas.openxmlformats.org/drawingml/2006/picture">
+                  <pic:nvPicPr>
+                    <pic:cNvPr id="5" name="Image 5" descr="neural net (1)"/>
+                    <pic:cNvPicPr>
+                      <a:picLocks noChangeAspect="1"/>
+                    </pic:cNvPicPr>
+                  </pic:nvPicPr>
+                  <pic:blipFill>
+                    <a:blip r:embed="rId13"/>
+                    <a:stretch>
+                      <a:fillRect/>
+                    </a:stretch>
+                  </pic:blipFill>
+                  <pic:spPr>
+                    <a:xfrm>
+                      <a:off x="0" y="0"/>
+                      <a:ext cx="5265420" cy="3315970"/>
+                    </a:xfrm>
+                    <a:prstGeom prst="rect">
+                      <a:avLst/>
+                    </a:prstGeom>
+                  </pic:spPr>
+                </pic:pic>
+              </a:graphicData>
+            </a:graphic>
+          </wp:inline>
+        </w:drawing>
+      </w:r>
+    </w:p>
+    <w:p>
+      <w:pPr>
+        <w:rPr>
+          <w:rFonts w:hint="default"/>
+        </w:rPr>
+      </w:pPr>
+    </w:p>
+    <w:p>
+      <w:pPr>
+        <w:rPr>
+          <w:rFonts w:hint="default"/>
+        </w:rPr>
+      </w:pPr>
+      <w:r>
+        <w:rPr>
+          <w:rFonts w:hint="default"/>
+        </w:rPr>
+        <w:t>Résultats:</w:t>
+      </w:r>
+    </w:p>
+    <w:p>
+      <w:pPr>
+        <w:rPr>
+          <w:rFonts w:hint="default"/>
+        </w:rPr>
+      </w:pPr>
+      <w:bookmarkStart w:id="0" w:name="_GoBack"/>
+      <w:bookmarkEnd w:id="0"/>
     </w:p>
     <w:sectPr>
       <w:pgSz w:w="11906" w:h="16838"/>
@@ -2768,7 +4043,7 @@
     <w:lsdException w:unhideWhenUsed="0" w:uiPriority="0" w:semiHidden="0" w:name="header"/>
     <w:lsdException w:unhideWhenUsed="0" w:uiPriority="0" w:semiHidden="0" w:name="footer"/>
     <w:lsdException w:unhideWhenUsed="0" w:uiPriority="0" w:semiHidden="0" w:name="index heading"/>
-    <w:lsdException w:qFormat="1" w:uiPriority="0" w:name="caption"/>
+    <w:lsdException w:qFormat="1" w:uiPriority="0" w:semiHidden="0" w:name="caption"/>
     <w:lsdException w:unhideWhenUsed="0" w:uiPriority="0" w:semiHidden="0" w:name="table of figures"/>
     <w:lsdException w:unhideWhenUsed="0" w:uiPriority="0" w:semiHidden="0" w:name="envelope address"/>
     <w:lsdException w:unhideWhenUsed="0" w:uiPriority="0" w:semiHidden="0" w:name="envelope return"/>

</xml_diff>

<commit_message>
correction rapport + pdf
</commit_message>
<xml_diff>
--- a/rapport.docx
+++ b/rapport.docx
@@ -72,8 +72,6 @@
         </w:rPr>
         <w:t>Enzo Poggio</w:t>
       </w:r>
-      <w:bookmarkStart w:id="0" w:name="_GoBack"/>
-      <w:bookmarkEnd w:id="0"/>
     </w:p>
     <w:p>
       <w:pPr>
@@ -151,7 +149,55 @@
           <w:sz w:val="18"/>
           <w:szCs w:val="18"/>
         </w:rPr>
-        <w:t>Pour mon projet du cours Traitement Automatique de la Langue Naturelle, Madame Merlo et moi-même trouvons l’idée bonne de participer à une tâche partagée proposer par SemEval. Nous avons choisi une tâche proposer en 2017 qui se nomme “</w:t>
+        <w:t>Pour mon projet du cours Traitement Automatique de la Langue Naturelle, Madame Merlo et moi-même trouvons l’idée bonne de participer à une tâche partagée</w:t>
+      </w:r>
+      <w:r>
+        <w:rPr>
+          <w:rFonts w:hint="default" w:eastAsia="FreeMono" w:cs="DejaVu Serif"/>
+          <w:sz w:val="18"/>
+          <w:szCs w:val="18"/>
+        </w:rPr>
+        <w:t>,</w:t>
+      </w:r>
+      <w:r>
+        <w:rPr>
+          <w:rFonts w:hint="default" w:ascii="DejaVu Serif" w:hAnsi="DejaVu Serif" w:eastAsia="FreeMono" w:cs="DejaVu Serif"/>
+          <w:sz w:val="18"/>
+          <w:szCs w:val="18"/>
+        </w:rPr>
+        <w:t xml:space="preserve"> propos</w:t>
+      </w:r>
+      <w:r>
+        <w:rPr>
+          <w:rFonts w:hint="default" w:eastAsia="FreeMono" w:cs="DejaVu Serif"/>
+          <w:sz w:val="18"/>
+          <w:szCs w:val="18"/>
+        </w:rPr>
+        <w:t>ée</w:t>
+      </w:r>
+      <w:r>
+        <w:rPr>
+          <w:rFonts w:hint="default" w:ascii="DejaVu Serif" w:hAnsi="DejaVu Serif" w:eastAsia="FreeMono" w:cs="DejaVu Serif"/>
+          <w:sz w:val="18"/>
+          <w:szCs w:val="18"/>
+        </w:rPr>
+        <w:t xml:space="preserve"> par SemEval. Nous avons choisi une tâche propos</w:t>
+      </w:r>
+      <w:r>
+        <w:rPr>
+          <w:rFonts w:hint="default" w:eastAsia="FreeMono" w:cs="DejaVu Serif"/>
+          <w:sz w:val="18"/>
+          <w:szCs w:val="18"/>
+        </w:rPr>
+        <w:t>ée</w:t>
+      </w:r>
+      <w:r>
+        <w:rPr>
+          <w:rFonts w:hint="default" w:ascii="DejaVu Serif" w:hAnsi="DejaVu Serif" w:eastAsia="FreeMono" w:cs="DejaVu Serif"/>
+          <w:sz w:val="18"/>
+          <w:szCs w:val="18"/>
+        </w:rPr>
+        <w:t xml:space="preserve"> en 2017 qui se nomme “</w:t>
       </w:r>
       <w:r>
         <w:rPr>
@@ -199,11 +245,179 @@
       </w:pPr>
       <w:r>
         <w:rPr>
-          <w:rFonts w:hint="default" w:ascii="DejaVu Serif" w:hAnsi="DejaVu Serif" w:eastAsia="FreeMono" w:cs="DejaVu Serif"/>
-          <w:sz w:val="18"/>
-          <w:szCs w:val="18"/>
-        </w:rPr>
-        <w:t>l'analyse du discours environnant est de déterminer comment les autres utilisateurs dans les médias sociaux considèrent la rumeur à partir d’un tweet source. Pour cette sous il nous ait fourni une conversation structurée par un arbre formée de tweets répondant aux tweets rumeurs originaux, où chaque tweet présente son propre type de soutien à l'égard de la rumeur. Ces tweets et ces tweets réponses sont classés en termes de soutien, de refus, d'interrogation ou de commentaire (SDQC). Donc la sous-tâche a pour objectif de marquer le type d'interaction entre une déclaration donnée (tweet rumeur) et un tweet de réponse (ce dernier peut être une réponse directe ou imbriquée).</w:t>
+          <w:rFonts w:hint="default" w:eastAsia="FreeMono" w:cs="DejaVu Serif"/>
+          <w:sz w:val="18"/>
+          <w:szCs w:val="18"/>
+        </w:rPr>
+        <w:t>L</w:t>
+      </w:r>
+      <w:r>
+        <w:rPr>
+          <w:rFonts w:hint="default" w:ascii="DejaVu Serif" w:hAnsi="DejaVu Serif" w:eastAsia="FreeMono" w:cs="DejaVu Serif"/>
+          <w:sz w:val="18"/>
+          <w:szCs w:val="18"/>
+        </w:rPr>
+        <w:t xml:space="preserve">'analyse du discours environnant </w:t>
+      </w:r>
+      <w:r>
+        <w:rPr>
+          <w:rFonts w:hint="default" w:eastAsia="FreeMono" w:cs="DejaVu Serif"/>
+          <w:sz w:val="18"/>
+          <w:szCs w:val="18"/>
+        </w:rPr>
+        <w:t>pour</w:t>
+      </w:r>
+      <w:r>
+        <w:rPr>
+          <w:rFonts w:hint="default" w:ascii="DejaVu Serif" w:hAnsi="DejaVu Serif" w:eastAsia="FreeMono" w:cs="DejaVu Serif"/>
+          <w:sz w:val="18"/>
+          <w:szCs w:val="18"/>
+        </w:rPr>
+        <w:t xml:space="preserve"> déterminer comment les utilisateurs dans les médias sociaux considèrent </w:t>
+      </w:r>
+      <w:r>
+        <w:rPr>
+          <w:rFonts w:hint="default" w:eastAsia="FreeMono" w:cs="DejaVu Serif"/>
+          <w:sz w:val="18"/>
+          <w:szCs w:val="18"/>
+        </w:rPr>
+        <w:t>une</w:t>
+      </w:r>
+      <w:r>
+        <w:rPr>
+          <w:rFonts w:hint="default" w:ascii="DejaVu Serif" w:hAnsi="DejaVu Serif" w:eastAsia="FreeMono" w:cs="DejaVu Serif"/>
+          <w:sz w:val="18"/>
+          <w:szCs w:val="18"/>
+        </w:rPr>
+        <w:t xml:space="preserve"> rumeur</w:t>
+      </w:r>
+      <w:r>
+        <w:rPr>
+          <w:rFonts w:hint="default" w:eastAsia="FreeMono" w:cs="DejaVu Serif"/>
+          <w:sz w:val="18"/>
+          <w:szCs w:val="18"/>
+        </w:rPr>
+        <w:t>,</w:t>
+      </w:r>
+      <w:r>
+        <w:rPr>
+          <w:rFonts w:hint="default" w:ascii="DejaVu Serif" w:hAnsi="DejaVu Serif" w:eastAsia="FreeMono" w:cs="DejaVu Serif"/>
+          <w:sz w:val="18"/>
+          <w:szCs w:val="18"/>
+        </w:rPr>
+        <w:t xml:space="preserve"> à partir d’un tweet source. Pour cette sous</w:t>
+      </w:r>
+      <w:r>
+        <w:rPr>
+          <w:rFonts w:hint="default" w:eastAsia="FreeMono" w:cs="DejaVu Serif"/>
+          <w:sz w:val="18"/>
+          <w:szCs w:val="18"/>
+        </w:rPr>
+        <w:t>-tâche</w:t>
+      </w:r>
+      <w:r>
+        <w:rPr>
+          <w:rFonts w:hint="default" w:ascii="DejaVu Serif" w:hAnsi="DejaVu Serif" w:eastAsia="FreeMono" w:cs="DejaVu Serif"/>
+          <w:sz w:val="18"/>
+          <w:szCs w:val="18"/>
+        </w:rPr>
+        <w:t xml:space="preserve"> il nous </w:t>
+      </w:r>
+      <w:r>
+        <w:rPr>
+          <w:rFonts w:hint="default" w:eastAsia="FreeMono" w:cs="DejaVu Serif"/>
+          <w:sz w:val="18"/>
+          <w:szCs w:val="18"/>
+        </w:rPr>
+        <w:t>est</w:t>
+      </w:r>
+      <w:r>
+        <w:rPr>
+          <w:rFonts w:hint="default" w:ascii="DejaVu Serif" w:hAnsi="DejaVu Serif" w:eastAsia="FreeMono" w:cs="DejaVu Serif"/>
+          <w:sz w:val="18"/>
+          <w:szCs w:val="18"/>
+        </w:rPr>
+        <w:t xml:space="preserve"> fourni une conversation structurée par un arbre</w:t>
+      </w:r>
+      <w:r>
+        <w:rPr>
+          <w:rFonts w:hint="default" w:eastAsia="FreeMono" w:cs="DejaVu Serif"/>
+          <w:sz w:val="18"/>
+          <w:szCs w:val="18"/>
+        </w:rPr>
+        <w:t>,</w:t>
+      </w:r>
+      <w:r>
+        <w:rPr>
+          <w:rFonts w:hint="default" w:ascii="DejaVu Serif" w:hAnsi="DejaVu Serif" w:eastAsia="FreeMono" w:cs="DejaVu Serif"/>
+          <w:sz w:val="18"/>
+          <w:szCs w:val="18"/>
+        </w:rPr>
+        <w:t xml:space="preserve"> formé de tweets répondant aux tweets</w:t>
+      </w:r>
+      <w:r>
+        <w:rPr>
+          <w:rFonts w:hint="default" w:eastAsia="FreeMono" w:cs="DejaVu Serif"/>
+          <w:sz w:val="18"/>
+          <w:szCs w:val="18"/>
+        </w:rPr>
+        <w:t xml:space="preserve"> lançant</w:t>
+      </w:r>
+      <w:r>
+        <w:rPr>
+          <w:rFonts w:hint="default" w:ascii="DejaVu Serif" w:hAnsi="DejaVu Serif" w:eastAsia="FreeMono" w:cs="DejaVu Serif"/>
+          <w:sz w:val="18"/>
+          <w:szCs w:val="18"/>
+        </w:rPr>
+        <w:t xml:space="preserve"> </w:t>
+      </w:r>
+      <w:r>
+        <w:rPr>
+          <w:rFonts w:hint="default" w:eastAsia="FreeMono" w:cs="DejaVu Serif"/>
+          <w:sz w:val="18"/>
+          <w:szCs w:val="18"/>
+        </w:rPr>
+        <w:t xml:space="preserve">la </w:t>
+      </w:r>
+      <w:r>
+        <w:rPr>
+          <w:rFonts w:hint="default" w:ascii="DejaVu Serif" w:hAnsi="DejaVu Serif" w:eastAsia="FreeMono" w:cs="DejaVu Serif"/>
+          <w:sz w:val="18"/>
+          <w:szCs w:val="18"/>
+        </w:rPr>
+        <w:t>rumeurs</w:t>
+      </w:r>
+      <w:r>
+        <w:rPr>
+          <w:rFonts w:hint="default" w:eastAsia="FreeMono" w:cs="DejaVu Serif"/>
+          <w:sz w:val="18"/>
+          <w:szCs w:val="18"/>
+        </w:rPr>
+        <w:t>. C</w:t>
+      </w:r>
+      <w:r>
+        <w:rPr>
+          <w:rFonts w:hint="default" w:ascii="DejaVu Serif" w:hAnsi="DejaVu Serif" w:eastAsia="FreeMono" w:cs="DejaVu Serif"/>
+          <w:sz w:val="18"/>
+          <w:szCs w:val="18"/>
+        </w:rPr>
+        <w:t>haque tweet présente son propre type de soutien à l'égard de la rumeur. Ces tweets et ces tweets</w:t>
+      </w:r>
+      <w:r>
+        <w:rPr>
+          <w:rFonts w:hint="default" w:eastAsia="FreeMono" w:cs="DejaVu Serif"/>
+          <w:sz w:val="18"/>
+          <w:szCs w:val="18"/>
+        </w:rPr>
+        <w:t>-</w:t>
+      </w:r>
+      <w:r>
+        <w:rPr>
+          <w:rFonts w:hint="default" w:ascii="DejaVu Serif" w:hAnsi="DejaVu Serif" w:eastAsia="FreeMono" w:cs="DejaVu Serif"/>
+          <w:sz w:val="18"/>
+          <w:szCs w:val="18"/>
+        </w:rPr>
+        <w:t>réponses sont classés en termes de soutien, de refus, d'interrogation ou de commentaire (SDQC). Donc la sous-tâche a pour objectif de marquer le type d'interaction entre une déclaration donnée (tweet rumeur) et un tweet de réponse (ce dernier peut être une réponse directe ou imbriquée).</w:t>
       </w:r>
     </w:p>
     <w:p>
@@ -243,7 +457,21 @@
         <w:rPr>
           <w:rFonts w:hint="default"/>
         </w:rPr>
-        <w:t>Les données de SemEval 2017 task 8:</w:t>
+        <w:t xml:space="preserve">Les données de </w:t>
+      </w:r>
+      <w:r>
+        <w:rPr>
+          <w:rFonts w:hint="default"/>
+          <w:i/>
+          <w:iCs/>
+        </w:rPr>
+        <w:t>SemEval 2017 task 8</w:t>
+      </w:r>
+      <w:r>
+        <w:rPr>
+          <w:rFonts w:hint="default"/>
+        </w:rPr>
+        <w:t>:</w:t>
       </w:r>
     </w:p>
     <w:p>
@@ -413,7 +641,23 @@
           <w:sz w:val="18"/>
           <w:szCs w:val="18"/>
         </w:rPr>
-        <w:t>- Les urls qui sont cités dans le tweet sources et ces réponses.</w:t>
+        <w:t xml:space="preserve">- Les urls qui sont cités dans le tweet sources et </w:t>
+      </w:r>
+      <w:r>
+        <w:rPr>
+          <w:rFonts w:hint="default" w:eastAsia="FreeMono" w:cs="DejaVu Serif"/>
+          <w:sz w:val="18"/>
+          <w:szCs w:val="18"/>
+        </w:rPr>
+        <w:t>s</w:t>
+      </w:r>
+      <w:r>
+        <w:rPr>
+          <w:rFonts w:hint="default" w:ascii="DejaVu Serif" w:hAnsi="DejaVu Serif" w:eastAsia="FreeMono" w:cs="DejaVu Serif"/>
+          <w:sz w:val="18"/>
+          <w:szCs w:val="18"/>
+        </w:rPr>
+        <w:t>es réponses.</w:t>
       </w:r>
     </w:p>
     <w:p>
@@ -447,7 +691,87 @@
           <w:sz w:val="18"/>
           <w:szCs w:val="18"/>
         </w:rPr>
-        <w:t>Les urls ne nous servent pas. En effet la sous-tâche A est pensé close, nous ne pouvons utiliser que les données fournie par SemEval. Donc on doit seulement utiliser les textes des tweets (et d’autres méta-données fournies) pour les classifier.</w:t>
+        <w:t>Les urls ne nous servent pas. En effet</w:t>
+      </w:r>
+      <w:r>
+        <w:rPr>
+          <w:rFonts w:hint="default" w:eastAsia="FreeMono" w:cs="DejaVu Serif"/>
+          <w:sz w:val="18"/>
+          <w:szCs w:val="18"/>
+        </w:rPr>
+        <w:t>,</w:t>
+      </w:r>
+      <w:r>
+        <w:rPr>
+          <w:rFonts w:hint="default" w:ascii="DejaVu Serif" w:hAnsi="DejaVu Serif" w:eastAsia="FreeMono" w:cs="DejaVu Serif"/>
+          <w:sz w:val="18"/>
+          <w:szCs w:val="18"/>
+        </w:rPr>
+        <w:t xml:space="preserve"> la sous-tâche A est pensé</w:t>
+      </w:r>
+      <w:r>
+        <w:rPr>
+          <w:rFonts w:hint="default" w:eastAsia="FreeMono" w:cs="DejaVu Serif"/>
+          <w:sz w:val="18"/>
+          <w:szCs w:val="18"/>
+        </w:rPr>
+        <w:t>e</w:t>
+      </w:r>
+      <w:r>
+        <w:rPr>
+          <w:rFonts w:hint="default" w:ascii="DejaVu Serif" w:hAnsi="DejaVu Serif" w:eastAsia="FreeMono" w:cs="DejaVu Serif"/>
+          <w:sz w:val="18"/>
+          <w:szCs w:val="18"/>
+        </w:rPr>
+        <w:t xml:space="preserve"> close</w:t>
+      </w:r>
+      <w:r>
+        <w:rPr>
+          <w:rFonts w:hint="default" w:eastAsia="FreeMono" w:cs="DejaVu Serif"/>
+          <w:sz w:val="18"/>
+          <w:szCs w:val="18"/>
+        </w:rPr>
+        <w:t>.</w:t>
+      </w:r>
+      <w:r>
+        <w:rPr>
+          <w:rFonts w:hint="default" w:ascii="DejaVu Serif" w:hAnsi="DejaVu Serif" w:eastAsia="FreeMono" w:cs="DejaVu Serif"/>
+          <w:sz w:val="18"/>
+          <w:szCs w:val="18"/>
+        </w:rPr>
+        <w:t xml:space="preserve"> </w:t>
+      </w:r>
+      <w:r>
+        <w:rPr>
+          <w:rFonts w:hint="default" w:eastAsia="FreeMono" w:cs="DejaVu Serif"/>
+          <w:sz w:val="18"/>
+          <w:szCs w:val="18"/>
+        </w:rPr>
+        <w:t>N</w:t>
+      </w:r>
+      <w:r>
+        <w:rPr>
+          <w:rFonts w:hint="default" w:ascii="DejaVu Serif" w:hAnsi="DejaVu Serif" w:eastAsia="FreeMono" w:cs="DejaVu Serif"/>
+          <w:sz w:val="18"/>
+          <w:szCs w:val="18"/>
+        </w:rPr>
+        <w:t xml:space="preserve">ous ne pouvons utiliser que les données fournie par SemEval. Donc </w:t>
+      </w:r>
+      <w:r>
+        <w:rPr>
+          <w:rFonts w:hint="default" w:eastAsia="FreeMono" w:cs="DejaVu Serif"/>
+          <w:sz w:val="18"/>
+          <w:szCs w:val="18"/>
+        </w:rPr>
+        <w:t xml:space="preserve">nous devons uniquement </w:t>
+      </w:r>
+      <w:r>
+        <w:rPr>
+          <w:rFonts w:hint="default" w:ascii="DejaVu Serif" w:hAnsi="DejaVu Serif" w:eastAsia="FreeMono" w:cs="DejaVu Serif"/>
+          <w:sz w:val="18"/>
+          <w:szCs w:val="18"/>
+        </w:rPr>
+        <w:t>utiliser les textes des tweets (et d’autres méta-données fournies) pour les classifier.</w:t>
       </w:r>
     </w:p>
     <w:p>
@@ -487,7 +811,13 @@
         <w:rPr>
           <w:rFonts w:hint="default"/>
         </w:rPr>
-        <w:t>Mes structures de données:</w:t>
+        <w:t>S</w:t>
+      </w:r>
+      <w:r>
+        <w:rPr>
+          <w:rFonts w:hint="default"/>
+        </w:rPr>
+        <w:t>tructures de données:</w:t>
       </w:r>
     </w:p>
     <w:p>
@@ -521,7 +851,87 @@
           <w:sz w:val="18"/>
           <w:szCs w:val="18"/>
         </w:rPr>
-        <w:t xml:space="preserve">Afin d’utiliser au mieux les données j’ai décidé des objets. En effet les objets permettent de faire une enveloppe simple contenant facilement des attributs et des méthodes spécifique aux tweets sources et aux réponses. J’ai donc trois objets : </w:t>
+        <w:t>Afin d’utiliser au mieux les données</w:t>
+      </w:r>
+      <w:r>
+        <w:rPr>
+          <w:rFonts w:hint="default" w:eastAsia="FreeMono" w:cs="DejaVu Serif"/>
+          <w:sz w:val="18"/>
+          <w:szCs w:val="18"/>
+        </w:rPr>
+        <w:t>,</w:t>
+      </w:r>
+      <w:r>
+        <w:rPr>
+          <w:rFonts w:hint="default" w:ascii="DejaVu Serif" w:hAnsi="DejaVu Serif" w:eastAsia="FreeMono" w:cs="DejaVu Serif"/>
+          <w:sz w:val="18"/>
+          <w:szCs w:val="18"/>
+        </w:rPr>
+        <w:t xml:space="preserve"> </w:t>
+      </w:r>
+      <w:r>
+        <w:rPr>
+          <w:rFonts w:hint="default" w:eastAsia="FreeMono" w:cs="DejaVu Serif"/>
+          <w:sz w:val="18"/>
+          <w:szCs w:val="18"/>
+        </w:rPr>
+        <w:t xml:space="preserve">nous avons </w:t>
+      </w:r>
+      <w:r>
+        <w:rPr>
+          <w:rFonts w:hint="default" w:ascii="DejaVu Serif" w:hAnsi="DejaVu Serif" w:eastAsia="FreeMono" w:cs="DejaVu Serif"/>
+          <w:sz w:val="18"/>
+          <w:szCs w:val="18"/>
+        </w:rPr>
+        <w:t>décidé</w:t>
+      </w:r>
+      <w:r>
+        <w:rPr>
+          <w:rFonts w:hint="default" w:eastAsia="FreeMono" w:cs="DejaVu Serif"/>
+          <w:sz w:val="18"/>
+          <w:szCs w:val="18"/>
+        </w:rPr>
+        <w:t xml:space="preserve"> d’utiliser</w:t>
+      </w:r>
+      <w:r>
+        <w:rPr>
+          <w:rFonts w:hint="default" w:ascii="DejaVu Serif" w:hAnsi="DejaVu Serif" w:eastAsia="FreeMono" w:cs="DejaVu Serif"/>
+          <w:sz w:val="18"/>
+          <w:szCs w:val="18"/>
+        </w:rPr>
+        <w:t xml:space="preserve"> des objets. En effet</w:t>
+      </w:r>
+      <w:r>
+        <w:rPr>
+          <w:rFonts w:hint="default" w:eastAsia="FreeMono" w:cs="DejaVu Serif"/>
+          <w:sz w:val="18"/>
+          <w:szCs w:val="18"/>
+        </w:rPr>
+        <w:t>,</w:t>
+      </w:r>
+      <w:r>
+        <w:rPr>
+          <w:rFonts w:hint="default" w:ascii="DejaVu Serif" w:hAnsi="DejaVu Serif" w:eastAsia="FreeMono" w:cs="DejaVu Serif"/>
+          <w:sz w:val="18"/>
+          <w:szCs w:val="18"/>
+        </w:rPr>
+        <w:t xml:space="preserve"> les objets permettent de faire une enveloppe simple</w:t>
+      </w:r>
+      <w:r>
+        <w:rPr>
+          <w:rFonts w:hint="default" w:eastAsia="FreeMono" w:cs="DejaVu Serif"/>
+          <w:sz w:val="18"/>
+          <w:szCs w:val="18"/>
+        </w:rPr>
+        <w:t>,</w:t>
+      </w:r>
+      <w:r>
+        <w:rPr>
+          <w:rFonts w:hint="default" w:ascii="DejaVu Serif" w:hAnsi="DejaVu Serif" w:eastAsia="FreeMono" w:cs="DejaVu Serif"/>
+          <w:sz w:val="18"/>
+          <w:szCs w:val="18"/>
+        </w:rPr>
+        <w:t xml:space="preserve"> contenant facilement des attributs et des méthodes spécifique aux tweets sources et aux réponses. J’ai donc trois objets : </w:t>
       </w:r>
       <w:r>
         <w:rPr>
@@ -605,7 +1015,27 @@
           <w:sz w:val="18"/>
           <w:szCs w:val="18"/>
         </w:rPr>
-        <w:t xml:space="preserve">sont des sous-classes qui hérite de la super-classe </w:t>
+        <w:t>sont des sous-classes qui hérite</w:t>
+      </w:r>
+      <w:r>
+        <w:rPr>
+          <w:rFonts w:hint="default" w:eastAsia="FreeMono" w:cs="DejaVu Serif"/>
+          <w:i w:val="0"/>
+          <w:iCs w:val="0"/>
+          <w:sz w:val="18"/>
+          <w:szCs w:val="18"/>
+        </w:rPr>
+        <w:t>nt</w:t>
+      </w:r>
+      <w:r>
+        <w:rPr>
+          <w:rFonts w:hint="default" w:ascii="DejaVu Serif" w:hAnsi="DejaVu Serif" w:eastAsia="FreeMono" w:cs="DejaVu Serif"/>
+          <w:i w:val="0"/>
+          <w:iCs w:val="0"/>
+          <w:sz w:val="18"/>
+          <w:szCs w:val="18"/>
+        </w:rPr>
+        <w:t xml:space="preserve"> de la super-classe </w:t>
       </w:r>
       <w:r>
         <w:rPr>
@@ -659,7 +1089,7 @@
           <w:sz w:val="18"/>
           <w:szCs w:val="18"/>
         </w:rPr>
-        <w:t>Chaque classe a une getter et un setter pour chacun de ses attributs. Les signatures des différentes classes sont les suivantes:</w:t>
+        <w:t>Chaque classe a un getter et un setter pour chacun de ses attributs. Les signatures des différentes classes sont les suivantes:</w:t>
       </w:r>
     </w:p>
     <w:p>
@@ -895,7 +1325,23 @@
           <w:sz w:val="18"/>
           <w:szCs w:val="18"/>
         </w:rPr>
-        <w:t>) et son identifiant (</w:t>
+        <w:t>)</w:t>
+      </w:r>
+      <w:r>
+        <w:rPr>
+          <w:rFonts w:hint="default" w:eastAsia="FreeMono" w:cs="DejaVu Serif"/>
+          <w:sz w:val="18"/>
+          <w:szCs w:val="18"/>
+        </w:rPr>
+        <w:t xml:space="preserve">, </w:t>
+      </w:r>
+      <w:r>
+        <w:rPr>
+          <w:rFonts w:hint="default" w:ascii="DejaVu Serif" w:hAnsi="DejaVu Serif" w:eastAsia="FreeMono" w:cs="DejaVu Serif"/>
+          <w:sz w:val="18"/>
+          <w:szCs w:val="18"/>
+        </w:rPr>
+        <w:t>son identifiant (</w:t>
       </w:r>
       <w:r>
         <w:rPr>
@@ -933,15 +1379,127 @@
           <w:sz w:val="18"/>
           <w:szCs w:val="18"/>
         </w:rPr>
-        <w:t>est pour le moment une liste de mot qui ont été décapitalisé, tokenisé puis lemmatisé.</w:t>
-      </w:r>
-      <w:r>
-        <w:rPr>
-          <w:rFonts w:hint="default" w:ascii="DejaVu Serif" w:hAnsi="DejaVu Serif" w:eastAsia="FreeMono" w:cs="DejaVu Serif"/>
-          <w:sz w:val="18"/>
-          <w:szCs w:val="18"/>
-        </w:rPr>
-        <w:t xml:space="preserve"> Le paramètre </w:t>
+        <w:t xml:space="preserve">est pour le moment une liste de mot qui </w:t>
+      </w:r>
+      <w:r>
+        <w:rPr>
+          <w:rFonts w:hint="default" w:eastAsia="FreeMono" w:cs="DejaVu Serif"/>
+          <w:i w:val="0"/>
+          <w:iCs w:val="0"/>
+          <w:sz w:val="18"/>
+          <w:szCs w:val="18"/>
+        </w:rPr>
+        <w:t xml:space="preserve">a </w:t>
+      </w:r>
+      <w:r>
+        <w:rPr>
+          <w:rFonts w:hint="default" w:ascii="DejaVu Serif" w:hAnsi="DejaVu Serif" w:eastAsia="FreeMono" w:cs="DejaVu Serif"/>
+          <w:i w:val="0"/>
+          <w:iCs w:val="0"/>
+          <w:sz w:val="18"/>
+          <w:szCs w:val="18"/>
+        </w:rPr>
+        <w:t>été décapitalisé</w:t>
+      </w:r>
+      <w:r>
+        <w:rPr>
+          <w:rFonts w:hint="default" w:eastAsia="FreeMono" w:cs="DejaVu Serif"/>
+          <w:i w:val="0"/>
+          <w:iCs w:val="0"/>
+          <w:sz w:val="18"/>
+          <w:szCs w:val="18"/>
+        </w:rPr>
+        <w:t>e</w:t>
+      </w:r>
+      <w:r>
+        <w:rPr>
+          <w:rFonts w:hint="default" w:ascii="DejaVu Serif" w:hAnsi="DejaVu Serif" w:eastAsia="FreeMono" w:cs="DejaVu Serif"/>
+          <w:i w:val="0"/>
+          <w:iCs w:val="0"/>
+          <w:sz w:val="18"/>
+          <w:szCs w:val="18"/>
+        </w:rPr>
+        <w:t>, tokenisé</w:t>
+      </w:r>
+      <w:r>
+        <w:rPr>
+          <w:rFonts w:hint="default" w:eastAsia="FreeMono" w:cs="DejaVu Serif"/>
+          <w:i w:val="0"/>
+          <w:iCs w:val="0"/>
+          <w:sz w:val="18"/>
+          <w:szCs w:val="18"/>
+        </w:rPr>
+        <w:t>e</w:t>
+      </w:r>
+      <w:r>
+        <w:rPr>
+          <w:rFonts w:hint="default" w:ascii="DejaVu Serif" w:hAnsi="DejaVu Serif" w:eastAsia="FreeMono" w:cs="DejaVu Serif"/>
+          <w:i w:val="0"/>
+          <w:iCs w:val="0"/>
+          <w:sz w:val="18"/>
+          <w:szCs w:val="18"/>
+        </w:rPr>
+        <w:t xml:space="preserve"> puis lemmatisé</w:t>
+      </w:r>
+      <w:r>
+        <w:rPr>
+          <w:rFonts w:hint="default" w:eastAsia="FreeMono" w:cs="DejaVu Serif"/>
+          <w:i w:val="0"/>
+          <w:iCs w:val="0"/>
+          <w:sz w:val="18"/>
+          <w:szCs w:val="18"/>
+        </w:rPr>
+        <w:t>e</w:t>
+      </w:r>
+      <w:r>
+        <w:rPr>
+          <w:rFonts w:hint="default" w:ascii="DejaVu Serif" w:hAnsi="DejaVu Serif" w:eastAsia="FreeMono" w:cs="DejaVu Serif"/>
+          <w:i w:val="0"/>
+          <w:iCs w:val="0"/>
+          <w:sz w:val="18"/>
+          <w:szCs w:val="18"/>
+        </w:rPr>
+        <w:t>.</w:t>
+      </w:r>
+      <w:r>
+        <w:rPr>
+          <w:rFonts w:hint="default" w:ascii="DejaVu Serif" w:hAnsi="DejaVu Serif" w:eastAsia="FreeMono" w:cs="DejaVu Serif"/>
+          <w:sz w:val="18"/>
+          <w:szCs w:val="18"/>
+        </w:rPr>
+        <w:t xml:space="preserve"> Le</w:t>
+      </w:r>
+      <w:r>
+        <w:rPr>
+          <w:rFonts w:hint="default" w:eastAsia="FreeMono" w:cs="DejaVu Serif"/>
+          <w:sz w:val="18"/>
+          <w:szCs w:val="18"/>
+        </w:rPr>
+        <w:t>s</w:t>
+      </w:r>
+      <w:r>
+        <w:rPr>
+          <w:rFonts w:hint="default" w:ascii="DejaVu Serif" w:hAnsi="DejaVu Serif" w:eastAsia="FreeMono" w:cs="DejaVu Serif"/>
+          <w:sz w:val="18"/>
+          <w:szCs w:val="18"/>
+        </w:rPr>
+        <w:t xml:space="preserve"> paramètre</w:t>
+      </w:r>
+      <w:r>
+        <w:rPr>
+          <w:rFonts w:hint="default" w:eastAsia="FreeMono" w:cs="DejaVu Serif"/>
+          <w:sz w:val="18"/>
+          <w:szCs w:val="18"/>
+        </w:rPr>
+        <w:t>s</w:t>
+      </w:r>
+      <w:r>
+        <w:rPr>
+          <w:rFonts w:hint="default" w:ascii="DejaVu Serif" w:hAnsi="DejaVu Serif" w:eastAsia="FreeMono" w:cs="DejaVu Serif"/>
+          <w:sz w:val="18"/>
+          <w:szCs w:val="18"/>
+        </w:rPr>
+        <w:t xml:space="preserve"> </w:t>
       </w:r>
       <w:r>
         <w:rPr>
@@ -969,33 +1527,17 @@
           <w:sz w:val="18"/>
           <w:szCs w:val="18"/>
         </w:rPr>
-        <w:t xml:space="preserve">categorie </w:t>
-      </w:r>
-      <w:r>
-        <w:rPr>
-          <w:rFonts w:hint="default" w:ascii="DejaVu Serif" w:hAnsi="DejaVu Serif" w:eastAsia="FreeMono" w:cs="DejaVu Serif"/>
-          <w:sz w:val="18"/>
-          <w:szCs w:val="18"/>
-        </w:rPr>
-        <w:t xml:space="preserve">sont récupéré pour l’analyse de données et la classification. Le paramètre structure est un dictionnaire contenant l’arbre de réponses du tweet-source. Le paramètre </w:t>
-      </w:r>
-      <w:r>
-        <w:rPr>
-          <w:rFonts w:hint="default" w:ascii="DejaVu Serif" w:hAnsi="DejaVu Serif" w:eastAsia="FreeMono" w:cs="DejaVu Serif"/>
+        <w:t>catego</w:t>
+      </w:r>
+      <w:r>
+        <w:rPr>
+          <w:rFonts w:hint="default" w:eastAsia="FreeMono" w:cs="DejaVu Serif"/>
           <w:i/>
           <w:iCs/>
           <w:sz w:val="18"/>
           <w:szCs w:val="18"/>
         </w:rPr>
-        <w:t>source_tweet</w:t>
-      </w:r>
-      <w:r>
-        <w:rPr>
-          <w:rFonts w:hint="default" w:ascii="DejaVu Serif" w:hAnsi="DejaVu Serif" w:eastAsia="FreeMono" w:cs="DejaVu Serif"/>
-          <w:sz w:val="18"/>
-          <w:szCs w:val="18"/>
-        </w:rPr>
-        <w:t xml:space="preserve"> permet de connaître d’où provient la réponses, à quel tweet source elle appartient; elle initialise l’attribut </w:t>
+        <w:t>rie</w:t>
       </w:r>
       <w:r>
         <w:rPr>
@@ -1005,15 +1547,31 @@
           <w:sz w:val="18"/>
           <w:szCs w:val="18"/>
         </w:rPr>
-        <w:t>source</w:t>
-      </w:r>
-      <w:r>
-        <w:rPr>
-          <w:rFonts w:hint="default" w:ascii="DejaVu Serif" w:hAnsi="DejaVu Serif" w:eastAsia="FreeMono" w:cs="DejaVu Serif"/>
-          <w:sz w:val="18"/>
-          <w:szCs w:val="18"/>
-        </w:rPr>
-        <w:t xml:space="preserve">. L’attribut </w:t>
+        <w:t xml:space="preserve"> </w:t>
+      </w:r>
+      <w:r>
+        <w:rPr>
+          <w:rFonts w:hint="default" w:ascii="DejaVu Serif" w:hAnsi="DejaVu Serif" w:eastAsia="FreeMono" w:cs="DejaVu Serif"/>
+          <w:sz w:val="18"/>
+          <w:szCs w:val="18"/>
+        </w:rPr>
+        <w:t>sont récupéré</w:t>
+      </w:r>
+      <w:r>
+        <w:rPr>
+          <w:rFonts w:hint="default" w:eastAsia="FreeMono" w:cs="DejaVu Serif"/>
+          <w:sz w:val="18"/>
+          <w:szCs w:val="18"/>
+        </w:rPr>
+        <w:t>s</w:t>
+      </w:r>
+      <w:r>
+        <w:rPr>
+          <w:rFonts w:hint="default" w:ascii="DejaVu Serif" w:hAnsi="DejaVu Serif" w:eastAsia="FreeMono" w:cs="DejaVu Serif"/>
+          <w:sz w:val="18"/>
+          <w:szCs w:val="18"/>
+        </w:rPr>
+        <w:t xml:space="preserve"> pour l’analyse de données et la classification. Le paramètre </w:t>
       </w:r>
       <w:r>
         <w:rPr>
@@ -1023,15 +1581,15 @@
           <w:sz w:val="18"/>
           <w:szCs w:val="18"/>
         </w:rPr>
-        <w:t>vector</w:t>
-      </w:r>
-      <w:r>
-        <w:rPr>
-          <w:rFonts w:hint="default" w:ascii="DejaVu Serif" w:hAnsi="DejaVu Serif" w:eastAsia="FreeMono" w:cs="DejaVu Serif"/>
-          <w:sz w:val="18"/>
-          <w:szCs w:val="18"/>
-        </w:rPr>
-        <w:t xml:space="preserve"> et un tableau </w:t>
+        <w:t>structure</w:t>
+      </w:r>
+      <w:r>
+        <w:rPr>
+          <w:rFonts w:hint="default" w:ascii="DejaVu Serif" w:hAnsi="DejaVu Serif" w:eastAsia="FreeMono" w:cs="DejaVu Serif"/>
+          <w:sz w:val="18"/>
+          <w:szCs w:val="18"/>
+        </w:rPr>
+        <w:t xml:space="preserve"> est un dictionnaire contenant l’arbre de réponses du tweet-source. Le paramètre </w:t>
       </w:r>
       <w:r>
         <w:rPr>
@@ -1041,6 +1599,92 @@
           <w:sz w:val="18"/>
           <w:szCs w:val="18"/>
         </w:rPr>
+        <w:t>source_tweet</w:t>
+      </w:r>
+      <w:r>
+        <w:rPr>
+          <w:rFonts w:hint="default" w:ascii="DejaVu Serif" w:hAnsi="DejaVu Serif" w:eastAsia="FreeMono" w:cs="DejaVu Serif"/>
+          <w:sz w:val="18"/>
+          <w:szCs w:val="18"/>
+        </w:rPr>
+        <w:t xml:space="preserve"> permet de connaître d’où provient la réponses</w:t>
+      </w:r>
+      <w:r>
+        <w:rPr>
+          <w:rFonts w:hint="default" w:eastAsia="FreeMono" w:cs="DejaVu Serif"/>
+          <w:sz w:val="18"/>
+          <w:szCs w:val="18"/>
+        </w:rPr>
+        <w:t>, donc</w:t>
+      </w:r>
+      <w:r>
+        <w:rPr>
+          <w:rFonts w:hint="default" w:ascii="DejaVu Serif" w:hAnsi="DejaVu Serif" w:eastAsia="FreeMono" w:cs="DejaVu Serif"/>
+          <w:sz w:val="18"/>
+          <w:szCs w:val="18"/>
+        </w:rPr>
+        <w:t xml:space="preserve"> à quel tweet source elle appartient</w:t>
+      </w:r>
+      <w:r>
+        <w:rPr>
+          <w:rFonts w:hint="default" w:eastAsia="FreeMono" w:cs="DejaVu Serif"/>
+          <w:sz w:val="18"/>
+          <w:szCs w:val="18"/>
+        </w:rPr>
+        <w:t>. E</w:t>
+      </w:r>
+      <w:r>
+        <w:rPr>
+          <w:rFonts w:hint="default" w:ascii="DejaVu Serif" w:hAnsi="DejaVu Serif" w:eastAsia="FreeMono" w:cs="DejaVu Serif"/>
+          <w:sz w:val="18"/>
+          <w:szCs w:val="18"/>
+        </w:rPr>
+        <w:t xml:space="preserve">lle initialise l’attribut </w:t>
+      </w:r>
+      <w:r>
+        <w:rPr>
+          <w:rFonts w:hint="default" w:ascii="DejaVu Serif" w:hAnsi="DejaVu Serif" w:eastAsia="FreeMono" w:cs="DejaVu Serif"/>
+          <w:i/>
+          <w:iCs/>
+          <w:sz w:val="18"/>
+          <w:szCs w:val="18"/>
+        </w:rPr>
+        <w:t>source</w:t>
+      </w:r>
+      <w:r>
+        <w:rPr>
+          <w:rFonts w:hint="default" w:ascii="DejaVu Serif" w:hAnsi="DejaVu Serif" w:eastAsia="FreeMono" w:cs="DejaVu Serif"/>
+          <w:sz w:val="18"/>
+          <w:szCs w:val="18"/>
+        </w:rPr>
+        <w:t xml:space="preserve">. L’attribut </w:t>
+      </w:r>
+      <w:r>
+        <w:rPr>
+          <w:rFonts w:hint="default" w:ascii="DejaVu Serif" w:hAnsi="DejaVu Serif" w:eastAsia="FreeMono" w:cs="DejaVu Serif"/>
+          <w:i/>
+          <w:iCs/>
+          <w:sz w:val="18"/>
+          <w:szCs w:val="18"/>
+        </w:rPr>
+        <w:t>vector</w:t>
+      </w:r>
+      <w:r>
+        <w:rPr>
+          <w:rFonts w:hint="default" w:ascii="DejaVu Serif" w:hAnsi="DejaVu Serif" w:eastAsia="FreeMono" w:cs="DejaVu Serif"/>
+          <w:sz w:val="18"/>
+          <w:szCs w:val="18"/>
+        </w:rPr>
+        <w:t xml:space="preserve"> et un tableau </w:t>
+      </w:r>
+      <w:r>
+        <w:rPr>
+          <w:rFonts w:hint="default" w:ascii="DejaVu Serif" w:hAnsi="DejaVu Serif" w:eastAsia="FreeMono" w:cs="DejaVu Serif"/>
+          <w:i/>
+          <w:iCs/>
+          <w:sz w:val="18"/>
+          <w:szCs w:val="18"/>
+        </w:rPr>
         <w:t>numpy</w:t>
       </w:r>
       <w:r>
@@ -1049,7 +1693,39 @@
           <w:sz w:val="18"/>
           <w:szCs w:val="18"/>
         </w:rPr>
-        <w:t xml:space="preserve"> infantilisé vide. Il accueillera lors de la vectorisation un vecteur créer à partir de </w:t>
+        <w:t xml:space="preserve"> i</w:t>
+      </w:r>
+      <w:r>
+        <w:rPr>
+          <w:rFonts w:hint="default" w:eastAsia="FreeMono" w:cs="DejaVu Serif"/>
+          <w:sz w:val="18"/>
+          <w:szCs w:val="18"/>
+        </w:rPr>
+        <w:t xml:space="preserve">nstancié </w:t>
+      </w:r>
+      <w:r>
+        <w:rPr>
+          <w:rFonts w:hint="default" w:ascii="DejaVu Serif" w:hAnsi="DejaVu Serif" w:eastAsia="FreeMono" w:cs="DejaVu Serif"/>
+          <w:sz w:val="18"/>
+          <w:szCs w:val="18"/>
+        </w:rPr>
+        <w:t>vide. Il accueillera lors de la vectorisation un vecteur cré</w:t>
+      </w:r>
+      <w:r>
+        <w:rPr>
+          <w:rFonts w:hint="default" w:eastAsia="FreeMono" w:cs="DejaVu Serif"/>
+          <w:sz w:val="18"/>
+          <w:szCs w:val="18"/>
+        </w:rPr>
+        <w:t>é</w:t>
+      </w:r>
+      <w:r>
+        <w:rPr>
+          <w:rFonts w:hint="default" w:ascii="DejaVu Serif" w:hAnsi="DejaVu Serif" w:eastAsia="FreeMono" w:cs="DejaVu Serif"/>
+          <w:sz w:val="18"/>
+          <w:szCs w:val="18"/>
+        </w:rPr>
+        <w:t xml:space="preserve"> à partir de </w:t>
       </w:r>
       <w:r>
         <w:rPr>
@@ -1142,6 +1818,35 @@
     </w:p>
     <w:p>
       <w:pPr>
+        <w:pStyle w:val="4"/>
+        <w:rPr>
+          <w:rFonts w:hint="default"/>
+        </w:rPr>
+      </w:pPr>
+      <w:r>
+        <w:t xml:space="preserve">Figure </w:t>
+      </w:r>
+      <w:r>
+        <w:fldChar w:fldCharType="begin"/>
+      </w:r>
+      <w:r>
+        <w:instrText xml:space="preserve"> SEQ Figure \* ARABIC </w:instrText>
+      </w:r>
+      <w:r>
+        <w:fldChar w:fldCharType="separate"/>
+      </w:r>
+      <w:r>
+        <w:t>1</w:t>
+      </w:r>
+      <w:r>
+        <w:fldChar w:fldCharType="end"/>
+      </w:r>
+      <w:r>
+        <w:t xml:space="preserve"> Diagramme des classes</w:t>
+      </w:r>
+    </w:p>
+    <w:p>
+      <w:pPr>
         <w:pStyle w:val="2"/>
         <w:rPr>
           <w:rFonts w:hint="default"/>
@@ -1219,7 +1924,7 @@
           <w:sz w:val="18"/>
           <w:szCs w:val="18"/>
         </w:rPr>
-        <w:t>- La répartition des catégories en général (qui inclut la répartition des des catégorie par sujet).</w:t>
+        <w:t>- La répartition des catégories en général (qui inclut la répartition des catégorie par sujet).</w:t>
       </w:r>
     </w:p>
     <w:p>
@@ -1253,7 +1958,7 @@
           <w:sz w:val="18"/>
           <w:szCs w:val="18"/>
         </w:rPr>
-        <w:t>- La répartition de la fréquence des mots par catégorie</w:t>
+        <w:t>- La répartition des catégories par classe d’objet</w:t>
       </w:r>
     </w:p>
     <w:p>
@@ -1287,7 +1992,7 @@
           <w:sz w:val="18"/>
           <w:szCs w:val="18"/>
         </w:rPr>
-        <w:t>- La répartition des catégories par classe d’objet</w:t>
+        <w:t>- La répartition de la fréquence des mots par catégorie</w:t>
       </w:r>
     </w:p>
     <w:p>
@@ -1338,14 +2043,14 @@
         <w:textAlignment w:val="auto"/>
         <w:outlineLvl w:val="9"/>
         <w:rPr>
-          <w:rFonts w:hint="default" w:ascii="DejaVu Serif" w:hAnsi="DejaVu Serif" w:eastAsia="FreeMono" w:cs="DejaVu Serif"/>
+          <w:rFonts w:hint="eastAsia" w:ascii="FreeMono" w:hAnsi="FreeMono" w:eastAsia="FreeMono" w:cs="FreeMono"/>
           <w:sz w:val="18"/>
           <w:szCs w:val="18"/>
         </w:rPr>
       </w:pPr>
       <w:r>
         <w:rPr>
-          <w:rFonts w:hint="default" w:ascii="DejaVu Serif" w:hAnsi="DejaVu Serif" w:eastAsia="FreeMono" w:cs="DejaVu Serif"/>
+          <w:rFonts w:hint="eastAsia" w:ascii="FreeMono" w:hAnsi="FreeMono" w:eastAsia="FreeMono" w:cs="FreeMono"/>
           <w:sz w:val="18"/>
           <w:szCs w:val="18"/>
         </w:rPr>
@@ -1397,7 +2102,7 @@
       </w:r>
       <w:r>
         <w:rPr>
-          <w:rFonts w:hint="default" w:ascii="DejaVu Serif" w:hAnsi="DejaVu Serif" w:eastAsia="FreeMono" w:cs="DejaVu Serif"/>
+          <w:rFonts w:hint="eastAsia" w:ascii="FreeMono" w:hAnsi="FreeMono" w:eastAsia="FreeMono" w:cs="FreeMono"/>
           <w:sz w:val="18"/>
           <w:szCs w:val="18"/>
         </w:rPr>
@@ -1405,7 +2110,7 @@
       </w:r>
       <w:r>
         <w:rPr>
-          <w:rFonts w:hint="default" w:ascii="DejaVu Serif" w:hAnsi="DejaVu Serif" w:eastAsia="FreeMono" w:cs="DejaVu Serif"/>
+          <w:rFonts w:hint="eastAsia" w:ascii="FreeMono" w:hAnsi="FreeMono" w:eastAsia="FreeMono" w:cs="FreeMono"/>
           <w:sz w:val="18"/>
           <w:szCs w:val="18"/>
         </w:rPr>
@@ -1413,7 +2118,7 @@
       </w:r>
       <w:r>
         <w:rPr>
-          <w:rFonts w:hint="default" w:ascii="DejaVu Serif" w:hAnsi="DejaVu Serif" w:eastAsia="FreeMono" w:cs="DejaVu Serif"/>
+          <w:rFonts w:hint="eastAsia" w:ascii="FreeMono" w:hAnsi="FreeMono" w:eastAsia="FreeMono" w:cs="FreeMono"/>
           <w:sz w:val="18"/>
           <w:szCs w:val="18"/>
         </w:rPr>
@@ -1421,7 +2126,7 @@
       </w:r>
       <w:r>
         <w:rPr>
-          <w:rFonts w:hint="default" w:ascii="DejaVu Serif" w:hAnsi="DejaVu Serif" w:eastAsia="FreeMono" w:cs="DejaVu Serif"/>
+          <w:rFonts w:hint="eastAsia" w:ascii="FreeMono" w:hAnsi="FreeMono" w:eastAsia="FreeMono" w:cs="FreeMono"/>
           <w:sz w:val="18"/>
           <w:szCs w:val="18"/>
         </w:rPr>
@@ -1429,15 +2134,15 @@
       </w:r>
       <w:r>
         <w:rPr>
-          <w:rFonts w:hint="default" w:ascii="DejaVu Serif" w:hAnsi="DejaVu Serif" w:eastAsia="FreeMono" w:cs="DejaVu Serif"/>
-          <w:sz w:val="18"/>
-          <w:szCs w:val="18"/>
-        </w:rPr>
-        <w:t>1</w:t>
-      </w:r>
-      <w:r>
-        <w:rPr>
-          <w:rFonts w:hint="default" w:ascii="DejaVu Serif" w:hAnsi="DejaVu Serif" w:eastAsia="FreeMono" w:cs="DejaVu Serif"/>
+          <w:rFonts w:hint="eastAsia" w:ascii="FreeMono" w:hAnsi="FreeMono" w:eastAsia="FreeMono" w:cs="FreeMono"/>
+          <w:sz w:val="18"/>
+          <w:szCs w:val="18"/>
+        </w:rPr>
+        <w:t>2</w:t>
+      </w:r>
+      <w:r>
+        <w:rPr>
+          <w:rFonts w:hint="eastAsia" w:ascii="FreeMono" w:hAnsi="FreeMono" w:eastAsia="FreeMono" w:cs="FreeMono"/>
           <w:sz w:val="18"/>
           <w:szCs w:val="18"/>
         </w:rPr>
@@ -1445,7 +2150,7 @@
       </w:r>
       <w:r>
         <w:rPr>
-          <w:rFonts w:hint="default" w:ascii="DejaVu Serif" w:hAnsi="DejaVu Serif" w:eastAsia="FreeMono" w:cs="DejaVu Serif"/>
+          <w:rFonts w:hint="eastAsia" w:ascii="FreeMono" w:hAnsi="FreeMono" w:eastAsia="FreeMono" w:cs="FreeMono"/>
           <w:sz w:val="18"/>
           <w:szCs w:val="18"/>
         </w:rPr>
@@ -1509,12 +2214,134 @@
           <w:sz w:val="18"/>
           <w:szCs w:val="18"/>
         </w:rPr>
-        <w:t>La répartition des catégories en général nous a permis de voir que la classe majoritaire était les commentaires. Ils sont suivis par les supports à 1/5 des données qui sont eux-même suivis par les refus et les questionnement aux même niveaux. Il y a donc un biais important en ce qui concerne la réparation des classes. Il faudra prendre en compte que les commentaires sont majoritaire et peut-être en faire notre catégorie par défaut. À partir de cette analyse nous faisons notre première baseline sur cette classe majoritaire. Il y a 65% de commentaires donc nos prochains buts seront de les dépasser en classant plus de tweet correctement. Pour les répartitions par sujet cela suit le tableau ci-dessus</w:t>
+        <w:t>La répartition des catégories en général nous a permis de voir que la classe majoritaire était les commentaires. Ils sont suivis par les supports</w:t>
+      </w:r>
+      <w:r>
+        <w:rPr>
+          <w:rFonts w:hint="default" w:eastAsia="FreeMono" w:cs="DejaVu Serif"/>
+          <w:sz w:val="18"/>
+          <w:szCs w:val="18"/>
+        </w:rPr>
+        <w:t>,</w:t>
+      </w:r>
+      <w:r>
+        <w:rPr>
+          <w:rFonts w:hint="default" w:ascii="DejaVu Serif" w:hAnsi="DejaVu Serif" w:eastAsia="FreeMono" w:cs="DejaVu Serif"/>
+          <w:sz w:val="18"/>
+          <w:szCs w:val="18"/>
+        </w:rPr>
+        <w:t xml:space="preserve"> </w:t>
+      </w:r>
+      <w:r>
+        <w:rPr>
+          <w:rFonts w:hint="default" w:eastAsia="FreeMono" w:cs="DejaVu Serif"/>
+          <w:sz w:val="18"/>
+          <w:szCs w:val="18"/>
+        </w:rPr>
+        <w:t xml:space="preserve">correspondant à </w:t>
+      </w:r>
+      <w:r>
+        <w:rPr>
+          <w:rFonts w:hint="default" w:ascii="DejaVu Serif" w:hAnsi="DejaVu Serif" w:eastAsia="FreeMono" w:cs="DejaVu Serif"/>
+          <w:sz w:val="18"/>
+          <w:szCs w:val="18"/>
+        </w:rPr>
+        <w:t>1/5 des données</w:t>
+      </w:r>
+      <w:r>
+        <w:rPr>
+          <w:rFonts w:hint="default" w:eastAsia="FreeMono" w:cs="DejaVu Serif"/>
+          <w:sz w:val="18"/>
+          <w:szCs w:val="18"/>
+        </w:rPr>
+        <w:t>.</w:t>
+      </w:r>
+      <w:r>
+        <w:rPr>
+          <w:rFonts w:hint="default" w:ascii="DejaVu Serif" w:hAnsi="DejaVu Serif" w:eastAsia="FreeMono" w:cs="DejaVu Serif"/>
+          <w:sz w:val="18"/>
+          <w:szCs w:val="18"/>
+        </w:rPr>
+        <w:t xml:space="preserve"> </w:t>
+      </w:r>
+      <w:r>
+        <w:rPr>
+          <w:rFonts w:hint="default" w:eastAsia="FreeMono" w:cs="DejaVu Serif"/>
+          <w:sz w:val="18"/>
+          <w:szCs w:val="18"/>
+        </w:rPr>
+        <w:t>Ils</w:t>
+      </w:r>
+      <w:r>
+        <w:rPr>
+          <w:rFonts w:hint="default" w:ascii="DejaVu Serif" w:hAnsi="DejaVu Serif" w:eastAsia="FreeMono" w:cs="DejaVu Serif"/>
+          <w:sz w:val="18"/>
+          <w:szCs w:val="18"/>
+        </w:rPr>
+        <w:t xml:space="preserve"> sont eux-même suivis par les refus et les questionnement</w:t>
+      </w:r>
+      <w:r>
+        <w:rPr>
+          <w:rFonts w:hint="default" w:eastAsia="FreeMono" w:cs="DejaVu Serif"/>
+          <w:sz w:val="18"/>
+          <w:szCs w:val="18"/>
+        </w:rPr>
+        <w:t>, tous deux à 8%</w:t>
+      </w:r>
+      <w:r>
+        <w:rPr>
+          <w:rFonts w:hint="default" w:ascii="DejaVu Serif" w:hAnsi="DejaVu Serif" w:eastAsia="FreeMono" w:cs="DejaVu Serif"/>
+          <w:sz w:val="18"/>
+          <w:szCs w:val="18"/>
+        </w:rPr>
+        <w:t xml:space="preserve">. Il y a donc un biais important en ce qui concerne la réparation des classes. Il faudra prendre en compte que les commentaires sont majoritaire et peut-être en faire notre catégorie par défaut. À partir de cette analyse nous faisons notre première </w:t>
+      </w:r>
+      <w:r>
+        <w:rPr>
+          <w:rFonts w:hint="default" w:ascii="DejaVu Serif" w:hAnsi="DejaVu Serif" w:eastAsia="FreeMono" w:cs="DejaVu Serif"/>
+          <w:i/>
+          <w:iCs/>
+          <w:sz w:val="18"/>
+          <w:szCs w:val="18"/>
+        </w:rPr>
+        <w:t xml:space="preserve">baseline </w:t>
+      </w:r>
+      <w:r>
+        <w:rPr>
+          <w:rFonts w:hint="default" w:ascii="DejaVu Serif" w:hAnsi="DejaVu Serif" w:eastAsia="FreeMono" w:cs="DejaVu Serif"/>
+          <w:sz w:val="18"/>
+          <w:szCs w:val="18"/>
+        </w:rPr>
+        <w:t>sur cette classe majoritaire. Il y a 65% de commentaires donc nos prochains buts seront de les dépasser en classant plus de tweet correctement. Pour les répartitions par sujet cela suit le tableau ci-dess</w:t>
+      </w:r>
+      <w:r>
+        <w:rPr>
+          <w:rFonts w:hint="default" w:eastAsia="FreeMono" w:cs="DejaVu Serif"/>
+          <w:sz w:val="18"/>
+          <w:szCs w:val="18"/>
+        </w:rPr>
+        <w:t>o</w:t>
+      </w:r>
+      <w:r>
+        <w:rPr>
+          <w:rFonts w:hint="default" w:ascii="DejaVu Serif" w:hAnsi="DejaVu Serif" w:eastAsia="FreeMono" w:cs="DejaVu Serif"/>
+          <w:sz w:val="18"/>
+          <w:szCs w:val="18"/>
+        </w:rPr>
+        <w:t>us</w:t>
+      </w:r>
+      <w:r>
+        <w:rPr>
+          <w:rFonts w:hint="default" w:eastAsia="FreeMono" w:cs="DejaVu Serif"/>
+          <w:sz w:val="18"/>
+          <w:szCs w:val="18"/>
+        </w:rPr>
+        <w:t xml:space="preserve"> :</w:t>
       </w:r>
     </w:p>
     <w:tbl>
       <w:tblPr>
-        <w:tblStyle w:val="8"/>
+        <w:tblStyle w:val="9"/>
         <w:tblpPr w:leftFromText="180" w:rightFromText="180" w:vertAnchor="text" w:horzAnchor="page" w:tblpX="2579" w:tblpY="190"/>
         <w:tblOverlap w:val="never"/>
         <w:tblW w:w="6944" w:type="dxa"/>
@@ -4155,6 +4982,55 @@
     </w:p>
     <w:p>
       <w:pPr>
+        <w:pStyle w:val="4"/>
+        <w:rPr>
+          <w:rFonts w:hint="default"/>
+        </w:rPr>
+      </w:pPr>
+      <w:r>
+        <w:t>Tableau</w:t>
+      </w:r>
+      <w:r>
+        <w:t xml:space="preserve"> </w:t>
+      </w:r>
+      <w:r>
+        <w:t>1</w:t>
+      </w:r>
+      <w:r>
+        <w:t xml:space="preserve"> </w:t>
+      </w:r>
+      <w:r>
+        <w:t>Répartition des catégories par sujets</w:t>
+      </w:r>
+    </w:p>
+    <w:p>
+      <w:pPr>
+        <w:keepNext w:val="0"/>
+        <w:keepLines w:val="0"/>
+        <w:pageBreakBefore w:val="0"/>
+        <w:widowControl w:val="0"/>
+        <w:kinsoku/>
+        <w:wordWrap/>
+        <w:overflowPunct/>
+        <w:topLinePunct w:val="0"/>
+        <w:autoSpaceDE/>
+        <w:autoSpaceDN/>
+        <w:bidi w:val="0"/>
+        <w:adjustRightInd/>
+        <w:snapToGrid/>
+        <w:spacing w:line="0" w:lineRule="auto"/>
+        <w:ind w:right="0" w:rightChars="0"/>
+        <w:textAlignment w:val="auto"/>
+        <w:outlineLvl w:val="9"/>
+        <w:rPr>
+          <w:rFonts w:hint="default" w:ascii="DejaVu Serif" w:hAnsi="DejaVu Serif" w:eastAsia="FreeMono" w:cs="DejaVu Serif"/>
+          <w:sz w:val="18"/>
+          <w:szCs w:val="18"/>
+        </w:rPr>
+      </w:pPr>
+    </w:p>
+    <w:p>
+      <w:pPr>
         <w:keepNext w:val="0"/>
         <w:keepLines w:val="0"/>
         <w:pageBreakBefore w:val="0"/>
@@ -4251,6 +5127,7 @@
     </w:p>
     <w:p>
       <w:pPr>
+        <w:pStyle w:val="4"/>
         <w:keepNext w:val="0"/>
         <w:keepLines w:val="0"/>
         <w:pageBreakBefore w:val="0"/>
@@ -4275,12 +5152,10 @@
         </w:rPr>
       </w:pPr>
       <w:r>
-        <w:rPr>
-          <w:rFonts w:hint="default" w:ascii="DejaVu Serif" w:hAnsi="DejaVu Serif" w:eastAsia="FreeMono" w:cs="DejaVu Serif"/>
-          <w:sz w:val="18"/>
-          <w:szCs w:val="18"/>
-        </w:rPr>
-        <w:t>La répartition des catégories en fonction des classes objets marque une significative différence. Pour la classe des Reply la répartition est assez proche de la répartition générale. Par contre en ce qui concerne la classe des Tweet la classe grandement majoritaire sont les supports (le contraire aurait été bizarre vu que c’est le tweet qui lance la discussion sur la rumeur). Cela pourra être une information très utile pour classer les Tweets. Les Tweets source qui sont des support représente 30% du corpus entier.</w:t>
+        <w:t xml:space="preserve">Figure </w:t>
+      </w:r>
+      <w:r>
+        <w:t>3 Répartition des catégories par objets</w:t>
       </w:r>
     </w:p>
     <w:p>
@@ -4300,6 +5175,282 @@
         <w:snapToGrid/>
         <w:spacing w:line="0" w:lineRule="auto"/>
         <w:ind w:left="0" w:leftChars="0" w:right="0" w:rightChars="0" w:firstLine="0" w:firstLineChars="0"/>
+        <w:jc w:val="both"/>
+        <w:textAlignment w:val="auto"/>
+        <w:outlineLvl w:val="9"/>
+        <w:rPr>
+          <w:rFonts w:hint="default" w:ascii="DejaVu Serif" w:hAnsi="DejaVu Serif" w:eastAsia="FreeMono" w:cs="DejaVu Serif"/>
+          <w:sz w:val="18"/>
+          <w:szCs w:val="18"/>
+        </w:rPr>
+      </w:pPr>
+      <w:r>
+        <w:rPr>
+          <w:rFonts w:hint="default" w:ascii="DejaVu Serif" w:hAnsi="DejaVu Serif" w:eastAsia="FreeMono" w:cs="DejaVu Serif"/>
+          <w:sz w:val="18"/>
+          <w:szCs w:val="18"/>
+        </w:rPr>
+        <w:t>La répartition des catégories en fonction des classes</w:t>
+      </w:r>
+      <w:r>
+        <w:rPr>
+          <w:rFonts w:hint="default" w:eastAsia="FreeMono" w:cs="DejaVu Serif"/>
+          <w:sz w:val="18"/>
+          <w:szCs w:val="18"/>
+        </w:rPr>
+        <w:t xml:space="preserve"> d’</w:t>
+      </w:r>
+      <w:r>
+        <w:rPr>
+          <w:rFonts w:hint="default" w:ascii="DejaVu Serif" w:hAnsi="DejaVu Serif" w:eastAsia="FreeMono" w:cs="DejaVu Serif"/>
+          <w:sz w:val="18"/>
+          <w:szCs w:val="18"/>
+        </w:rPr>
+        <w:t>objets marque une</w:t>
+      </w:r>
+      <w:r>
+        <w:rPr>
+          <w:rFonts w:hint="default" w:eastAsia="FreeMono" w:cs="DejaVu Serif"/>
+          <w:sz w:val="18"/>
+          <w:szCs w:val="18"/>
+        </w:rPr>
+        <w:t xml:space="preserve"> </w:t>
+      </w:r>
+      <w:r>
+        <w:rPr>
+          <w:rFonts w:hint="default" w:ascii="DejaVu Serif" w:hAnsi="DejaVu Serif" w:eastAsia="FreeMono" w:cs="DejaVu Serif"/>
+          <w:sz w:val="18"/>
+          <w:szCs w:val="18"/>
+        </w:rPr>
+        <w:t>différence significative. Pour l</w:t>
+      </w:r>
+      <w:r>
+        <w:rPr>
+          <w:rFonts w:hint="default" w:eastAsia="FreeMono" w:cs="DejaVu Serif"/>
+          <w:sz w:val="18"/>
+          <w:szCs w:val="18"/>
+        </w:rPr>
+        <w:t>es objets</w:t>
+      </w:r>
+      <w:r>
+        <w:rPr>
+          <w:rFonts w:hint="default" w:ascii="DejaVu Serif" w:hAnsi="DejaVu Serif" w:eastAsia="FreeMono" w:cs="DejaVu Serif"/>
+          <w:sz w:val="18"/>
+          <w:szCs w:val="18"/>
+        </w:rPr>
+        <w:t xml:space="preserve"> </w:t>
+      </w:r>
+      <w:r>
+        <w:rPr>
+          <w:rFonts w:hint="default" w:ascii="DejaVu Serif" w:hAnsi="DejaVu Serif" w:eastAsia="FreeMono" w:cs="DejaVu Serif"/>
+          <w:i/>
+          <w:iCs/>
+          <w:sz w:val="18"/>
+          <w:szCs w:val="18"/>
+        </w:rPr>
+        <w:t>Reply</w:t>
+      </w:r>
+      <w:r>
+        <w:rPr>
+          <w:rFonts w:hint="default" w:eastAsia="FreeMono" w:cs="DejaVu Serif"/>
+          <w:i w:val="0"/>
+          <w:iCs w:val="0"/>
+          <w:sz w:val="18"/>
+          <w:szCs w:val="18"/>
+        </w:rPr>
+        <w:t>,</w:t>
+      </w:r>
+      <w:r>
+        <w:rPr>
+          <w:rFonts w:hint="default" w:ascii="DejaVu Serif" w:hAnsi="DejaVu Serif" w:eastAsia="FreeMono" w:cs="DejaVu Serif"/>
+          <w:i/>
+          <w:iCs/>
+          <w:sz w:val="18"/>
+          <w:szCs w:val="18"/>
+        </w:rPr>
+        <w:t xml:space="preserve"> </w:t>
+      </w:r>
+      <w:r>
+        <w:rPr>
+          <w:rFonts w:hint="default" w:ascii="DejaVu Serif" w:hAnsi="DejaVu Serif" w:eastAsia="FreeMono" w:cs="DejaVu Serif"/>
+          <w:sz w:val="18"/>
+          <w:szCs w:val="18"/>
+        </w:rPr>
+        <w:t>la répartition est assez proche de la répartition générale. Par contre en ce qui concerne l</w:t>
+      </w:r>
+      <w:r>
+        <w:rPr>
+          <w:rFonts w:hint="default" w:eastAsia="FreeMono" w:cs="DejaVu Serif"/>
+          <w:sz w:val="18"/>
+          <w:szCs w:val="18"/>
+        </w:rPr>
+        <w:t>es objets</w:t>
+      </w:r>
+      <w:r>
+        <w:rPr>
+          <w:rFonts w:hint="default" w:ascii="DejaVu Serif" w:hAnsi="DejaVu Serif" w:eastAsia="FreeMono" w:cs="DejaVu Serif"/>
+          <w:sz w:val="18"/>
+          <w:szCs w:val="18"/>
+        </w:rPr>
+        <w:t xml:space="preserve"> </w:t>
+      </w:r>
+      <w:r>
+        <w:rPr>
+          <w:rFonts w:hint="default" w:ascii="DejaVu Serif" w:hAnsi="DejaVu Serif" w:eastAsia="FreeMono" w:cs="DejaVu Serif"/>
+          <w:i/>
+          <w:iCs/>
+          <w:sz w:val="18"/>
+          <w:szCs w:val="18"/>
+        </w:rPr>
+        <w:t>Tweet</w:t>
+      </w:r>
+      <w:r>
+        <w:rPr>
+          <w:rFonts w:hint="default" w:eastAsia="FreeMono" w:cs="DejaVu Serif"/>
+          <w:sz w:val="18"/>
+          <w:szCs w:val="18"/>
+        </w:rPr>
+        <w:t>,</w:t>
+      </w:r>
+      <w:r>
+        <w:rPr>
+          <w:rFonts w:hint="default" w:ascii="DejaVu Serif" w:hAnsi="DejaVu Serif" w:eastAsia="FreeMono" w:cs="DejaVu Serif"/>
+          <w:sz w:val="18"/>
+          <w:szCs w:val="18"/>
+        </w:rPr>
+        <w:t xml:space="preserve"> la classe grandement majoritaire </w:t>
+      </w:r>
+      <w:r>
+        <w:rPr>
+          <w:rFonts w:hint="default" w:eastAsia="FreeMono" w:cs="DejaVu Serif"/>
+          <w:sz w:val="18"/>
+          <w:szCs w:val="18"/>
+        </w:rPr>
+        <w:t xml:space="preserve">est </w:t>
+      </w:r>
+      <w:r>
+        <w:rPr>
+          <w:rFonts w:hint="default" w:ascii="DejaVu Serif" w:hAnsi="DejaVu Serif" w:eastAsia="FreeMono" w:cs="DejaVu Serif"/>
+          <w:sz w:val="18"/>
+          <w:szCs w:val="18"/>
+        </w:rPr>
+        <w:t>les supports (le contraire aurait été bizarre vu que le tweet</w:t>
+      </w:r>
+      <w:r>
+        <w:rPr>
+          <w:rFonts w:hint="default" w:eastAsia="FreeMono" w:cs="DejaVu Serif"/>
+          <w:sz w:val="18"/>
+          <w:szCs w:val="18"/>
+        </w:rPr>
+        <w:t xml:space="preserve"> </w:t>
+      </w:r>
+      <w:r>
+        <w:rPr>
+          <w:rFonts w:hint="default" w:ascii="DejaVu Serif" w:hAnsi="DejaVu Serif" w:eastAsia="FreeMono" w:cs="DejaVu Serif"/>
+          <w:sz w:val="18"/>
+          <w:szCs w:val="18"/>
+        </w:rPr>
+        <w:t xml:space="preserve">lance la discussion sur la rumeur). Cela pourra être une information très utile pour classer les </w:t>
+      </w:r>
+      <w:r>
+        <w:rPr>
+          <w:rFonts w:hint="default" w:eastAsia="FreeMono" w:cs="DejaVu Serif"/>
+          <w:sz w:val="18"/>
+          <w:szCs w:val="18"/>
+        </w:rPr>
+        <w:t>t</w:t>
+      </w:r>
+      <w:r>
+        <w:rPr>
+          <w:rFonts w:hint="default" w:ascii="DejaVu Serif" w:hAnsi="DejaVu Serif" w:eastAsia="FreeMono" w:cs="DejaVu Serif"/>
+          <w:sz w:val="18"/>
+          <w:szCs w:val="18"/>
+        </w:rPr>
+        <w:t xml:space="preserve">weets. Les </w:t>
+      </w:r>
+      <w:r>
+        <w:rPr>
+          <w:rFonts w:hint="default" w:eastAsia="FreeMono" w:cs="DejaVu Serif"/>
+          <w:sz w:val="18"/>
+          <w:szCs w:val="18"/>
+        </w:rPr>
+        <w:t>t</w:t>
+      </w:r>
+      <w:r>
+        <w:rPr>
+          <w:rFonts w:hint="default" w:ascii="DejaVu Serif" w:hAnsi="DejaVu Serif" w:eastAsia="FreeMono" w:cs="DejaVu Serif"/>
+          <w:sz w:val="18"/>
+          <w:szCs w:val="18"/>
+        </w:rPr>
+        <w:t>weets source</w:t>
+      </w:r>
+      <w:r>
+        <w:rPr>
+          <w:rFonts w:hint="default" w:eastAsia="FreeMono" w:cs="DejaVu Serif"/>
+          <w:sz w:val="18"/>
+          <w:szCs w:val="18"/>
+        </w:rPr>
+        <w:t>,</w:t>
+      </w:r>
+      <w:r>
+        <w:rPr>
+          <w:rFonts w:hint="default" w:ascii="DejaVu Serif" w:hAnsi="DejaVu Serif" w:eastAsia="FreeMono" w:cs="DejaVu Serif"/>
+          <w:sz w:val="18"/>
+          <w:szCs w:val="18"/>
+        </w:rPr>
+        <w:t xml:space="preserve"> qui sont des support</w:t>
+      </w:r>
+      <w:r>
+        <w:rPr>
+          <w:rFonts w:hint="default" w:eastAsia="FreeMono" w:cs="DejaVu Serif"/>
+          <w:sz w:val="18"/>
+          <w:szCs w:val="18"/>
+        </w:rPr>
+        <w:t>s,</w:t>
+      </w:r>
+      <w:r>
+        <w:rPr>
+          <w:rFonts w:hint="default" w:ascii="DejaVu Serif" w:hAnsi="DejaVu Serif" w:eastAsia="FreeMono" w:cs="DejaVu Serif"/>
+          <w:sz w:val="18"/>
+          <w:szCs w:val="18"/>
+        </w:rPr>
+        <w:t xml:space="preserve"> représente</w:t>
+      </w:r>
+      <w:r>
+        <w:rPr>
+          <w:rFonts w:hint="default" w:eastAsia="FreeMono" w:cs="DejaVu Serif"/>
+          <w:sz w:val="18"/>
+          <w:szCs w:val="18"/>
+        </w:rPr>
+        <w:t>nt</w:t>
+      </w:r>
+      <w:r>
+        <w:rPr>
+          <w:rFonts w:hint="default" w:ascii="DejaVu Serif" w:hAnsi="DejaVu Serif" w:eastAsia="FreeMono" w:cs="DejaVu Serif"/>
+          <w:sz w:val="18"/>
+          <w:szCs w:val="18"/>
+        </w:rPr>
+        <w:t xml:space="preserve"> 30% du corpus.</w:t>
+      </w:r>
+    </w:p>
+    <w:p>
+      <w:pPr>
+        <w:keepNext w:val="0"/>
+        <w:keepLines w:val="0"/>
+        <w:pageBreakBefore w:val="0"/>
+        <w:widowControl w:val="0"/>
+        <w:kinsoku/>
+        <w:wordWrap/>
+        <w:overflowPunct/>
+        <w:topLinePunct w:val="0"/>
+        <w:autoSpaceDE/>
+        <w:autoSpaceDN/>
+        <w:bidi w:val="0"/>
+        <w:adjustRightInd/>
+        <w:snapToGrid/>
+        <w:spacing w:line="0" w:lineRule="auto"/>
+        <w:ind w:left="0" w:leftChars="0" w:right="0" w:rightChars="0" w:firstLine="0" w:firstLineChars="0"/>
+        <w:jc w:val="both"/>
         <w:textAlignment w:val="auto"/>
         <w:outlineLvl w:val="9"/>
         <w:rPr>
@@ -4326,6 +5477,7 @@
         <w:snapToGrid/>
         <w:spacing w:line="0" w:lineRule="auto"/>
         <w:ind w:left="0" w:leftChars="0" w:right="0" w:rightChars="0" w:firstLine="0" w:firstLineChars="0"/>
+        <w:jc w:val="both"/>
         <w:textAlignment w:val="auto"/>
         <w:outlineLvl w:val="9"/>
         <w:rPr>
@@ -4340,143 +5492,211 @@
           <w:sz w:val="18"/>
           <w:szCs w:val="18"/>
         </w:rPr>
-        <w:t>Ici nous avons représenter les distributions zipfienne de la fréquence des mots</w:t>
-      </w:r>
-    </w:p>
-    <w:p>
-      <w:pPr>
-        <w:keepNext w:val="0"/>
-        <w:keepLines w:val="0"/>
-        <w:pageBreakBefore w:val="0"/>
-        <w:widowControl w:val="0"/>
-        <w:kinsoku/>
-        <w:wordWrap/>
-        <w:overflowPunct/>
-        <w:topLinePunct w:val="0"/>
-        <w:autoSpaceDE/>
-        <w:autoSpaceDN/>
-        <w:bidi w:val="0"/>
-        <w:adjustRightInd/>
-        <w:snapToGrid/>
-        <w:spacing w:line="0" w:lineRule="auto"/>
-        <w:ind w:left="0" w:leftChars="0" w:right="0" w:rightChars="0" w:firstLine="0" w:firstLineChars="0"/>
-        <w:textAlignment w:val="auto"/>
-        <w:outlineLvl w:val="9"/>
-        <w:rPr>
-          <w:rFonts w:hint="default" w:ascii="DejaVu Serif" w:hAnsi="DejaVu Serif" w:eastAsia="FreeMono" w:cs="DejaVu Serif"/>
-          <w:sz w:val="18"/>
-          <w:szCs w:val="18"/>
-        </w:rPr>
-      </w:pPr>
-      <w:r>
-        <w:rPr>
-          <w:rFonts w:hint="default" w:ascii="DejaVu Serif" w:hAnsi="DejaVu Serif" w:eastAsia="FreeMono" w:cs="DejaVu Serif"/>
-          <w:sz w:val="18"/>
-          <w:szCs w:val="18"/>
-        </w:rPr>
-        <w:t>par catégories ordonné du plus au moins fréquent. Sans grande surprise “the”</w:t>
-      </w:r>
-    </w:p>
-    <w:p>
-      <w:pPr>
-        <w:keepNext w:val="0"/>
-        <w:keepLines w:val="0"/>
-        <w:pageBreakBefore w:val="0"/>
-        <w:widowControl w:val="0"/>
-        <w:kinsoku/>
-        <w:wordWrap/>
-        <w:overflowPunct/>
-        <w:topLinePunct w:val="0"/>
-        <w:autoSpaceDE/>
-        <w:autoSpaceDN/>
-        <w:bidi w:val="0"/>
-        <w:adjustRightInd/>
-        <w:snapToGrid/>
-        <w:spacing w:line="0" w:lineRule="auto"/>
-        <w:ind w:left="0" w:leftChars="0" w:right="0" w:rightChars="0" w:firstLine="0" w:firstLineChars="0"/>
-        <w:textAlignment w:val="auto"/>
-        <w:outlineLvl w:val="9"/>
-        <w:rPr>
-          <w:rFonts w:hint="default" w:ascii="DejaVu Serif" w:hAnsi="DejaVu Serif" w:eastAsia="FreeMono" w:cs="DejaVu Serif"/>
-          <w:sz w:val="18"/>
-          <w:szCs w:val="18"/>
-        </w:rPr>
-      </w:pPr>
-      <w:r>
-        <w:rPr>
-          <w:rFonts w:hint="default" w:ascii="DejaVu Serif" w:hAnsi="DejaVu Serif" w:eastAsia="FreeMono" w:cs="DejaVu Serif"/>
-          <w:sz w:val="18"/>
-          <w:szCs w:val="18"/>
-        </w:rPr>
-        <w:t>est le mot au premier rang toutes catégories confondues. “the” n’est pas un</w:t>
-      </w:r>
-    </w:p>
-    <w:p>
-      <w:pPr>
-        <w:keepNext w:val="0"/>
-        <w:keepLines w:val="0"/>
-        <w:pageBreakBefore w:val="0"/>
-        <w:widowControl w:val="0"/>
-        <w:kinsoku/>
-        <w:wordWrap/>
-        <w:overflowPunct/>
-        <w:topLinePunct w:val="0"/>
-        <w:autoSpaceDE/>
-        <w:autoSpaceDN/>
-        <w:bidi w:val="0"/>
-        <w:adjustRightInd/>
-        <w:snapToGrid/>
-        <w:spacing w:line="0" w:lineRule="auto"/>
-        <w:ind w:left="0" w:leftChars="0" w:right="0" w:rightChars="0" w:firstLine="0" w:firstLineChars="0"/>
-        <w:textAlignment w:val="auto"/>
-        <w:outlineLvl w:val="9"/>
-        <w:rPr>
-          <w:rFonts w:hint="default" w:ascii="DejaVu Serif" w:hAnsi="DejaVu Serif" w:eastAsia="FreeMono" w:cs="DejaVu Serif"/>
-          <w:sz w:val="18"/>
-          <w:szCs w:val="18"/>
-        </w:rPr>
-      </w:pPr>
-      <w:r>
-        <w:rPr>
-          <w:rFonts w:hint="default" w:ascii="DejaVu Serif" w:hAnsi="DejaVu Serif" w:eastAsia="FreeMono" w:cs="DejaVu Serif"/>
-          <w:sz w:val="18"/>
-          <w:szCs w:val="18"/>
-        </w:rPr>
-        <w:t>trait distinctif, par contre tous les mots suivants sont différents ou n’ont pas le</w:t>
-      </w:r>
-    </w:p>
-    <w:p>
-      <w:pPr>
-        <w:keepNext w:val="0"/>
-        <w:keepLines w:val="0"/>
-        <w:pageBreakBefore w:val="0"/>
-        <w:widowControl w:val="0"/>
-        <w:kinsoku/>
-        <w:wordWrap/>
-        <w:overflowPunct/>
-        <w:topLinePunct w:val="0"/>
-        <w:autoSpaceDE/>
-        <w:autoSpaceDN/>
-        <w:bidi w:val="0"/>
-        <w:adjustRightInd/>
-        <w:snapToGrid/>
-        <w:spacing w:line="0" w:lineRule="auto"/>
-        <w:ind w:left="0" w:leftChars="0" w:right="0" w:rightChars="0" w:firstLine="0" w:firstLineChars="0"/>
-        <w:textAlignment w:val="auto"/>
-        <w:outlineLvl w:val="9"/>
-        <w:rPr>
-          <w:rFonts w:hint="default" w:ascii="DejaVu Serif" w:hAnsi="DejaVu Serif" w:eastAsia="FreeMono" w:cs="DejaVu Serif"/>
-          <w:sz w:val="18"/>
-          <w:szCs w:val="18"/>
-        </w:rPr>
-      </w:pPr>
-      <w:r>
-        <w:rPr>
-          <w:rFonts w:hint="default" w:ascii="DejaVu Serif" w:hAnsi="DejaVu Serif" w:eastAsia="FreeMono" w:cs="DejaVu Serif"/>
-          <w:sz w:val="18"/>
-          <w:szCs w:val="18"/>
-        </w:rPr>
-        <w:t>même rang selon la catégories.</w:t>
+        <w:t>Ici nous avons représent</w:t>
+      </w:r>
+      <w:r>
+        <w:rPr>
+          <w:rFonts w:hint="default" w:eastAsia="FreeMono" w:cs="DejaVu Serif"/>
+          <w:sz w:val="18"/>
+          <w:szCs w:val="18"/>
+        </w:rPr>
+        <w:t>é</w:t>
+      </w:r>
+      <w:r>
+        <w:rPr>
+          <w:rFonts w:hint="default" w:ascii="DejaVu Serif" w:hAnsi="DejaVu Serif" w:eastAsia="FreeMono" w:cs="DejaVu Serif"/>
+          <w:sz w:val="18"/>
+          <w:szCs w:val="18"/>
+        </w:rPr>
+        <w:t xml:space="preserve"> les distributions </w:t>
+      </w:r>
+      <w:r>
+        <w:rPr>
+          <w:rFonts w:hint="default" w:eastAsia="FreeMono" w:cs="DejaVu Serif"/>
+          <w:sz w:val="18"/>
+          <w:szCs w:val="18"/>
+        </w:rPr>
+        <w:t>Z</w:t>
+      </w:r>
+      <w:r>
+        <w:rPr>
+          <w:rFonts w:hint="default" w:ascii="DejaVu Serif" w:hAnsi="DejaVu Serif" w:eastAsia="FreeMono" w:cs="DejaVu Serif"/>
+          <w:sz w:val="18"/>
+          <w:szCs w:val="18"/>
+        </w:rPr>
+        <w:t>ipfienne</w:t>
+      </w:r>
+      <w:r>
+        <w:rPr>
+          <w:rFonts w:hint="default" w:eastAsia="FreeMono" w:cs="DejaVu Serif"/>
+          <w:sz w:val="18"/>
+          <w:szCs w:val="18"/>
+        </w:rPr>
+        <w:t>s</w:t>
+      </w:r>
+      <w:r>
+        <w:rPr>
+          <w:rFonts w:hint="default" w:ascii="DejaVu Serif" w:hAnsi="DejaVu Serif" w:eastAsia="FreeMono" w:cs="DejaVu Serif"/>
+          <w:sz w:val="18"/>
+          <w:szCs w:val="18"/>
+        </w:rPr>
+        <w:t xml:space="preserve"> de la fréquence des mots</w:t>
+      </w:r>
+      <w:r>
+        <w:rPr>
+          <w:rFonts w:hint="default" w:eastAsia="FreeMono" w:cs="DejaVu Serif"/>
+          <w:sz w:val="18"/>
+          <w:szCs w:val="18"/>
+        </w:rPr>
+        <w:t xml:space="preserve"> </w:t>
+      </w:r>
+      <w:r>
+        <w:rPr>
+          <w:rFonts w:hint="default" w:ascii="DejaVu Serif" w:hAnsi="DejaVu Serif" w:eastAsia="FreeMono" w:cs="DejaVu Serif"/>
+          <w:sz w:val="18"/>
+          <w:szCs w:val="18"/>
+        </w:rPr>
+        <w:t>par catégorie</w:t>
+      </w:r>
+      <w:r>
+        <w:rPr>
+          <w:rFonts w:hint="default" w:eastAsia="FreeMono" w:cs="DejaVu Serif"/>
+          <w:sz w:val="18"/>
+          <w:szCs w:val="18"/>
+        </w:rPr>
+        <w:t>,</w:t>
+      </w:r>
+      <w:r>
+        <w:rPr>
+          <w:rFonts w:hint="default" w:ascii="DejaVu Serif" w:hAnsi="DejaVu Serif" w:eastAsia="FreeMono" w:cs="DejaVu Serif"/>
+          <w:sz w:val="18"/>
+          <w:szCs w:val="18"/>
+        </w:rPr>
+        <w:t xml:space="preserve"> ordonné du plus au moins fréquent. Sans grande surprise </w:t>
+      </w:r>
+      <w:r>
+        <w:rPr>
+          <w:rFonts w:hint="default" w:ascii="DejaVu Serif" w:hAnsi="DejaVu Serif" w:eastAsia="FreeMono" w:cs="DejaVu Serif"/>
+          <w:i/>
+          <w:iCs/>
+          <w:sz w:val="18"/>
+          <w:szCs w:val="18"/>
+        </w:rPr>
+        <w:t>the</w:t>
+      </w:r>
+      <w:r>
+        <w:rPr>
+          <w:rFonts w:hint="default" w:eastAsia="FreeMono" w:cs="DejaVu Serif"/>
+          <w:sz w:val="18"/>
+          <w:szCs w:val="18"/>
+        </w:rPr>
+        <w:t xml:space="preserve"> </w:t>
+      </w:r>
+      <w:r>
+        <w:rPr>
+          <w:rFonts w:hint="default" w:ascii="DejaVu Serif" w:hAnsi="DejaVu Serif" w:eastAsia="FreeMono" w:cs="DejaVu Serif"/>
+          <w:sz w:val="18"/>
+          <w:szCs w:val="18"/>
+        </w:rPr>
+        <w:t>est le mot au premier rang</w:t>
+      </w:r>
+      <w:r>
+        <w:rPr>
+          <w:rFonts w:hint="default" w:eastAsia="FreeMono" w:cs="DejaVu Serif"/>
+          <w:sz w:val="18"/>
+          <w:szCs w:val="18"/>
+        </w:rPr>
+        <w:t>,</w:t>
+      </w:r>
+      <w:r>
+        <w:rPr>
+          <w:rFonts w:hint="default" w:ascii="DejaVu Serif" w:hAnsi="DejaVu Serif" w:eastAsia="FreeMono" w:cs="DejaVu Serif"/>
+          <w:sz w:val="18"/>
+          <w:szCs w:val="18"/>
+        </w:rPr>
+        <w:t xml:space="preserve"> toutes catégories confondues. </w:t>
+      </w:r>
+      <w:r>
+        <w:rPr>
+          <w:rFonts w:hint="default" w:eastAsia="FreeMono" w:cs="DejaVu Serif"/>
+          <w:i/>
+          <w:iCs/>
+          <w:sz w:val="18"/>
+          <w:szCs w:val="18"/>
+        </w:rPr>
+        <w:t>The</w:t>
+      </w:r>
+      <w:r>
+        <w:rPr>
+          <w:rFonts w:hint="default" w:ascii="DejaVu Serif" w:hAnsi="DejaVu Serif" w:eastAsia="FreeMono" w:cs="DejaVu Serif"/>
+          <w:sz w:val="18"/>
+          <w:szCs w:val="18"/>
+        </w:rPr>
+        <w:t xml:space="preserve"> n’est pas un</w:t>
+      </w:r>
+      <w:r>
+        <w:rPr>
+          <w:rFonts w:hint="default" w:eastAsia="FreeMono" w:cs="DejaVu Serif"/>
+          <w:sz w:val="18"/>
+          <w:szCs w:val="18"/>
+        </w:rPr>
+        <w:t xml:space="preserve"> </w:t>
+      </w:r>
+      <w:r>
+        <w:rPr>
+          <w:rFonts w:hint="default" w:ascii="DejaVu Serif" w:hAnsi="DejaVu Serif" w:eastAsia="FreeMono" w:cs="DejaVu Serif"/>
+          <w:sz w:val="18"/>
+          <w:szCs w:val="18"/>
+        </w:rPr>
+        <w:t>trait distinctif</w:t>
+      </w:r>
+      <w:r>
+        <w:rPr>
+          <w:rFonts w:hint="default" w:eastAsia="FreeMono" w:cs="DejaVu Serif"/>
+          <w:sz w:val="18"/>
+          <w:szCs w:val="18"/>
+        </w:rPr>
+        <w:t>.</w:t>
+      </w:r>
+      <w:r>
+        <w:rPr>
+          <w:rFonts w:hint="default" w:ascii="DejaVu Serif" w:hAnsi="DejaVu Serif" w:eastAsia="FreeMono" w:cs="DejaVu Serif"/>
+          <w:sz w:val="18"/>
+          <w:szCs w:val="18"/>
+        </w:rPr>
+        <w:t xml:space="preserve"> </w:t>
+      </w:r>
+      <w:r>
+        <w:rPr>
+          <w:rFonts w:hint="default" w:eastAsia="FreeMono" w:cs="DejaVu Serif"/>
+          <w:sz w:val="18"/>
+          <w:szCs w:val="18"/>
+        </w:rPr>
+        <w:t>P</w:t>
+      </w:r>
+      <w:r>
+        <w:rPr>
+          <w:rFonts w:hint="default" w:ascii="DejaVu Serif" w:hAnsi="DejaVu Serif" w:eastAsia="FreeMono" w:cs="DejaVu Serif"/>
+          <w:sz w:val="18"/>
+          <w:szCs w:val="18"/>
+        </w:rPr>
+        <w:t>ar contre tous les mots suivants sont différents ou n’ont pas le</w:t>
+      </w:r>
+      <w:r>
+        <w:rPr>
+          <w:rFonts w:hint="default" w:eastAsia="FreeMono" w:cs="DejaVu Serif"/>
+          <w:sz w:val="18"/>
+          <w:szCs w:val="18"/>
+        </w:rPr>
+        <w:t xml:space="preserve"> </w:t>
+      </w:r>
+      <w:r>
+        <w:rPr>
+          <w:rFonts w:hint="default" w:ascii="DejaVu Serif" w:hAnsi="DejaVu Serif" w:eastAsia="FreeMono" w:cs="DejaVu Serif"/>
+          <w:sz w:val="18"/>
+          <w:szCs w:val="18"/>
+        </w:rPr>
+        <w:t>même rang selon la catégorie.</w:t>
       </w:r>
     </w:p>
     <w:p>
@@ -4551,6 +5771,7 @@
     </w:p>
     <w:p>
       <w:pPr>
+        <w:pStyle w:val="4"/>
         <w:keepNext w:val="0"/>
         <w:keepLines w:val="0"/>
         <w:pageBreakBefore w:val="0"/>
@@ -4575,12 +5796,87 @@
         </w:rPr>
       </w:pPr>
       <w:r>
-        <w:rPr>
-          <w:rFonts w:hint="default" w:ascii="DejaVu Serif" w:hAnsi="DejaVu Serif" w:eastAsia="FreeMono" w:cs="DejaVu Serif"/>
-          <w:sz w:val="18"/>
-          <w:szCs w:val="18"/>
-        </w:rPr>
-        <w:t>Le vocabulaire qui ressort en majorité des comment est un vocabulaire assez usuel.</w:t>
+        <w:t xml:space="preserve">Figure </w:t>
+      </w:r>
+      <w:r>
+        <w:fldChar w:fldCharType="begin"/>
+      </w:r>
+      <w:r>
+        <w:instrText xml:space="preserve"> SEQ Figure \* ARABIC </w:instrText>
+      </w:r>
+      <w:r>
+        <w:fldChar w:fldCharType="separate"/>
+      </w:r>
+      <w:r>
+        <w:t>3</w:t>
+      </w:r>
+      <w:r>
+        <w:fldChar w:fldCharType="end"/>
+      </w:r>
+      <w:r>
+        <w:t xml:space="preserve"> Répartition Zipfienne des fréquences de mots des commentaires</w:t>
+      </w:r>
+    </w:p>
+    <w:p>
+      <w:pPr>
+        <w:keepNext w:val="0"/>
+        <w:keepLines w:val="0"/>
+        <w:pageBreakBefore w:val="0"/>
+        <w:widowControl w:val="0"/>
+        <w:kinsoku/>
+        <w:wordWrap/>
+        <w:overflowPunct/>
+        <w:topLinePunct w:val="0"/>
+        <w:autoSpaceDE/>
+        <w:autoSpaceDN/>
+        <w:bidi w:val="0"/>
+        <w:adjustRightInd/>
+        <w:snapToGrid/>
+        <w:spacing w:line="0" w:lineRule="auto"/>
+        <w:ind w:left="0" w:leftChars="0" w:right="0" w:rightChars="0" w:firstLine="0" w:firstLineChars="0"/>
+        <w:textAlignment w:val="auto"/>
+        <w:outlineLvl w:val="9"/>
+        <w:rPr>
+          <w:rFonts w:hint="default" w:ascii="DejaVu Serif" w:hAnsi="DejaVu Serif" w:eastAsia="FreeMono" w:cs="DejaVu Serif"/>
+          <w:sz w:val="18"/>
+          <w:szCs w:val="18"/>
+        </w:rPr>
+      </w:pPr>
+      <w:r>
+        <w:rPr>
+          <w:rFonts w:hint="default" w:ascii="DejaVu Serif" w:hAnsi="DejaVu Serif" w:eastAsia="FreeMono" w:cs="DejaVu Serif"/>
+          <w:sz w:val="18"/>
+          <w:szCs w:val="18"/>
+        </w:rPr>
+        <w:t xml:space="preserve">Le vocabulaire qui ressort en majorité des </w:t>
+      </w:r>
+      <w:r>
+        <w:rPr>
+          <w:rFonts w:hint="default" w:eastAsia="FreeMono" w:cs="DejaVu Serif"/>
+          <w:i w:val="0"/>
+          <w:iCs w:val="0"/>
+          <w:sz w:val="18"/>
+          <w:szCs w:val="18"/>
+        </w:rPr>
+        <w:t>commentaires,</w:t>
+      </w:r>
+      <w:r>
+        <w:rPr>
+          <w:rFonts w:hint="default" w:ascii="DejaVu Serif" w:hAnsi="DejaVu Serif" w:eastAsia="FreeMono" w:cs="DejaVu Serif"/>
+          <w:i/>
+          <w:iCs/>
+          <w:sz w:val="18"/>
+          <w:szCs w:val="18"/>
+        </w:rPr>
+        <w:t xml:space="preserve"> </w:t>
+      </w:r>
+      <w:r>
+        <w:rPr>
+          <w:rFonts w:hint="default" w:ascii="DejaVu Serif" w:hAnsi="DejaVu Serif" w:eastAsia="FreeMono" w:cs="DejaVu Serif"/>
+          <w:sz w:val="18"/>
+          <w:szCs w:val="18"/>
+        </w:rPr>
+        <w:t>est un vocabulaire assez usuel.</w:t>
       </w:r>
     </w:p>
     <w:p>
@@ -4655,6 +5951,54 @@
     </w:p>
     <w:p>
       <w:pPr>
+        <w:pStyle w:val="4"/>
+        <w:keepNext w:val="0"/>
+        <w:keepLines w:val="0"/>
+        <w:pageBreakBefore w:val="0"/>
+        <w:widowControl w:val="0"/>
+        <w:kinsoku/>
+        <w:wordWrap/>
+        <w:overflowPunct/>
+        <w:topLinePunct w:val="0"/>
+        <w:autoSpaceDE/>
+        <w:autoSpaceDN/>
+        <w:bidi w:val="0"/>
+        <w:adjustRightInd/>
+        <w:snapToGrid/>
+        <w:spacing w:line="0" w:lineRule="auto"/>
+        <w:ind w:left="0" w:leftChars="0" w:right="0" w:rightChars="0" w:firstLine="0" w:firstLineChars="0"/>
+        <w:textAlignment w:val="auto"/>
+        <w:outlineLvl w:val="9"/>
+        <w:rPr>
+          <w:rFonts w:hint="default" w:ascii="DejaVu Serif" w:hAnsi="DejaVu Serif" w:eastAsia="FreeMono" w:cs="DejaVu Serif"/>
+          <w:sz w:val="18"/>
+          <w:szCs w:val="18"/>
+        </w:rPr>
+      </w:pPr>
+      <w:r>
+        <w:t xml:space="preserve">Figure </w:t>
+      </w:r>
+      <w:r>
+        <w:fldChar w:fldCharType="begin"/>
+      </w:r>
+      <w:r>
+        <w:instrText xml:space="preserve"> SEQ Figure \* ARABIC </w:instrText>
+      </w:r>
+      <w:r>
+        <w:fldChar w:fldCharType="separate"/>
+      </w:r>
+      <w:r>
+        <w:t>4</w:t>
+      </w:r>
+      <w:r>
+        <w:fldChar w:fldCharType="end"/>
+      </w:r>
+      <w:r>
+        <w:t xml:space="preserve"> Répartition Zipfienne des fréquences de mots des refus</w:t>
+      </w:r>
+    </w:p>
+    <w:p>
+      <w:pPr>
         <w:keepNext w:val="0"/>
         <w:keepLines w:val="0"/>
         <w:pageBreakBefore w:val="0"/>
@@ -4759,6 +6103,7 @@
     </w:p>
     <w:p>
       <w:pPr>
+        <w:pStyle w:val="4"/>
         <w:keepNext w:val="0"/>
         <w:keepLines w:val="0"/>
         <w:pageBreakBefore w:val="0"/>
@@ -4783,12 +6128,91 @@
         </w:rPr>
       </w:pPr>
       <w:r>
-        <w:rPr>
-          <w:rFonts w:hint="default" w:ascii="DejaVu Serif" w:hAnsi="DejaVu Serif" w:eastAsia="FreeMono" w:cs="DejaVu Serif"/>
-          <w:sz w:val="18"/>
-          <w:szCs w:val="18"/>
-        </w:rPr>
-        <w:t>Encore plus que la catégorie “deny”: On voit clairement des mots interrogatifs et un vocabulaire d’interpellation se démarquer.</w:t>
+        <w:t xml:space="preserve">Figure </w:t>
+      </w:r>
+      <w:r>
+        <w:fldChar w:fldCharType="begin"/>
+      </w:r>
+      <w:r>
+        <w:instrText xml:space="preserve"> SEQ Figure \* ARABIC </w:instrText>
+      </w:r>
+      <w:r>
+        <w:fldChar w:fldCharType="separate"/>
+      </w:r>
+      <w:r>
+        <w:t>5</w:t>
+      </w:r>
+      <w:r>
+        <w:fldChar w:fldCharType="end"/>
+      </w:r>
+      <w:r>
+        <w:t xml:space="preserve"> Répartition Zipfienne des fréquences de mots des questionnements</w:t>
+      </w:r>
+    </w:p>
+    <w:p>
+      <w:pPr>
+        <w:keepNext w:val="0"/>
+        <w:keepLines w:val="0"/>
+        <w:pageBreakBefore w:val="0"/>
+        <w:widowControl w:val="0"/>
+        <w:kinsoku/>
+        <w:wordWrap/>
+        <w:overflowPunct/>
+        <w:topLinePunct w:val="0"/>
+        <w:autoSpaceDE/>
+        <w:autoSpaceDN/>
+        <w:bidi w:val="0"/>
+        <w:adjustRightInd/>
+        <w:snapToGrid/>
+        <w:spacing w:line="0" w:lineRule="auto"/>
+        <w:ind w:left="0" w:leftChars="0" w:right="0" w:rightChars="0" w:firstLine="0" w:firstLineChars="0"/>
+        <w:textAlignment w:val="auto"/>
+        <w:outlineLvl w:val="9"/>
+        <w:rPr>
+          <w:rFonts w:hint="default" w:ascii="DejaVu Serif" w:hAnsi="DejaVu Serif" w:eastAsia="FreeMono" w:cs="DejaVu Serif"/>
+          <w:sz w:val="18"/>
+          <w:szCs w:val="18"/>
+        </w:rPr>
+      </w:pPr>
+      <w:r>
+        <w:rPr>
+          <w:rFonts w:hint="default" w:ascii="DejaVu Serif" w:hAnsi="DejaVu Serif" w:eastAsia="FreeMono" w:cs="DejaVu Serif"/>
+          <w:sz w:val="18"/>
+          <w:szCs w:val="18"/>
+        </w:rPr>
+        <w:t xml:space="preserve">Encore plus que la catégorie </w:t>
+      </w:r>
+      <w:r>
+        <w:rPr>
+          <w:rFonts w:hint="default" w:eastAsia="FreeMono" w:cs="DejaVu Serif"/>
+          <w:sz w:val="18"/>
+          <w:szCs w:val="18"/>
+        </w:rPr>
+        <w:t>refus</w:t>
+      </w:r>
+      <w:r>
+        <w:rPr>
+          <w:rFonts w:hint="default" w:ascii="DejaVu Serif" w:hAnsi="DejaVu Serif" w:eastAsia="FreeMono" w:cs="DejaVu Serif"/>
+          <w:sz w:val="18"/>
+          <w:szCs w:val="18"/>
+        </w:rPr>
+        <w:t xml:space="preserve">: </w:t>
+      </w:r>
+      <w:r>
+        <w:rPr>
+          <w:rFonts w:hint="default" w:eastAsia="FreeMono" w:cs="DejaVu Serif"/>
+          <w:sz w:val="18"/>
+          <w:szCs w:val="18"/>
+        </w:rPr>
+        <w:t>o</w:t>
+      </w:r>
+      <w:r>
+        <w:rPr>
+          <w:rFonts w:hint="default" w:ascii="DejaVu Serif" w:hAnsi="DejaVu Serif" w:eastAsia="FreeMono" w:cs="DejaVu Serif"/>
+          <w:sz w:val="18"/>
+          <w:szCs w:val="18"/>
+        </w:rPr>
+        <w:t>n voit clairement des mots interrogatifs et un vocabulaire d’interpellation se démarquer.</w:t>
       </w:r>
     </w:p>
     <w:p>
@@ -4863,6 +6287,7 @@
     </w:p>
     <w:p>
       <w:pPr>
+        <w:pStyle w:val="4"/>
         <w:keepNext w:val="0"/>
         <w:keepLines w:val="0"/>
         <w:pageBreakBefore w:val="0"/>
@@ -4887,12 +6312,25 @@
         </w:rPr>
       </w:pPr>
       <w:r>
-        <w:rPr>
-          <w:rFonts w:hint="default" w:ascii="DejaVu Serif" w:hAnsi="DejaVu Serif" w:eastAsia="FreeMono" w:cs="DejaVu Serif"/>
-          <w:sz w:val="18"/>
-          <w:szCs w:val="18"/>
-        </w:rPr>
-        <w:t>Le support n’ont pas l’air d’avoir un vocabulaire clairement propre. Il</w:t>
+        <w:t xml:space="preserve">Figure </w:t>
+      </w:r>
+      <w:r>
+        <w:fldChar w:fldCharType="begin"/>
+      </w:r>
+      <w:r>
+        <w:instrText xml:space="preserve"> SEQ Figure \* ARABIC </w:instrText>
+      </w:r>
+      <w:r>
+        <w:fldChar w:fldCharType="separate"/>
+      </w:r>
+      <w:r>
+        <w:t>6</w:t>
+      </w:r>
+      <w:r>
+        <w:fldChar w:fldCharType="end"/>
+      </w:r>
+      <w:r>
+        <w:t xml:space="preserve"> Répartition Zipfienne des fréquences de mots des supports</w:t>
       </w:r>
     </w:p>
     <w:p>
@@ -4926,7 +6364,71 @@
           <w:sz w:val="18"/>
           <w:szCs w:val="18"/>
         </w:rPr>
-        <w:t>y a beaucoup de mots usuels (comme pour les “comment”).</w:t>
+        <w:t>Le</w:t>
+      </w:r>
+      <w:r>
+        <w:rPr>
+          <w:rFonts w:hint="default" w:eastAsia="FreeMono" w:cs="DejaVu Serif"/>
+          <w:sz w:val="18"/>
+          <w:szCs w:val="18"/>
+        </w:rPr>
+        <w:t>s</w:t>
+      </w:r>
+      <w:r>
+        <w:rPr>
+          <w:rFonts w:hint="default" w:ascii="DejaVu Serif" w:hAnsi="DejaVu Serif" w:eastAsia="FreeMono" w:cs="DejaVu Serif"/>
+          <w:sz w:val="18"/>
+          <w:szCs w:val="18"/>
+        </w:rPr>
+        <w:t xml:space="preserve"> support</w:t>
+      </w:r>
+      <w:r>
+        <w:rPr>
+          <w:rFonts w:hint="default" w:eastAsia="FreeMono" w:cs="DejaVu Serif"/>
+          <w:sz w:val="18"/>
+          <w:szCs w:val="18"/>
+        </w:rPr>
+        <w:t>s</w:t>
+      </w:r>
+      <w:r>
+        <w:rPr>
+          <w:rFonts w:hint="default" w:ascii="DejaVu Serif" w:hAnsi="DejaVu Serif" w:eastAsia="FreeMono" w:cs="DejaVu Serif"/>
+          <w:sz w:val="18"/>
+          <w:szCs w:val="18"/>
+        </w:rPr>
+        <w:t xml:space="preserve"> n’ont pas l’air d’avoir un vocabulaire clairement propre. Il</w:t>
+      </w:r>
+      <w:r>
+        <w:rPr>
+          <w:rFonts w:hint="default" w:eastAsia="FreeMono" w:cs="DejaVu Serif"/>
+          <w:sz w:val="18"/>
+          <w:szCs w:val="18"/>
+        </w:rPr>
+        <w:t xml:space="preserve"> </w:t>
+      </w:r>
+      <w:r>
+        <w:rPr>
+          <w:rFonts w:hint="default" w:ascii="DejaVu Serif" w:hAnsi="DejaVu Serif" w:eastAsia="FreeMono" w:cs="DejaVu Serif"/>
+          <w:sz w:val="18"/>
+          <w:szCs w:val="18"/>
+        </w:rPr>
+        <w:t>y a beaucoup de mots usuels (comme pour les comment</w:t>
+      </w:r>
+      <w:r>
+        <w:rPr>
+          <w:rFonts w:hint="default" w:eastAsia="FreeMono" w:cs="DejaVu Serif"/>
+          <w:sz w:val="18"/>
+          <w:szCs w:val="18"/>
+        </w:rPr>
+        <w:t>aires</w:t>
+      </w:r>
+      <w:r>
+        <w:rPr>
+          <w:rFonts w:hint="default" w:ascii="DejaVu Serif" w:hAnsi="DejaVu Serif" w:eastAsia="FreeMono" w:cs="DejaVu Serif"/>
+          <w:sz w:val="18"/>
+          <w:szCs w:val="18"/>
+        </w:rPr>
+        <w:t>).</w:t>
       </w:r>
     </w:p>
     <w:p>
@@ -4966,19 +6468,7 @@
         <w:rPr>
           <w:rFonts w:hint="default"/>
         </w:rPr>
-        <w:t>Première approche</w:t>
-      </w:r>
-      <w:r>
-        <w:rPr>
-          <w:rFonts w:hint="default"/>
-        </w:rPr>
-        <w:t xml:space="preserve"> </w:t>
-      </w:r>
-      <w:r>
-        <w:rPr>
-          <w:rFonts w:hint="default"/>
-        </w:rPr>
-        <w:t>:</w:t>
+        <w:t>Première approche :</w:t>
       </w:r>
     </w:p>
     <w:p>
@@ -5022,15 +6512,7 @@
           <w:sz w:val="18"/>
           <w:szCs w:val="18"/>
         </w:rPr>
-        <w:t>old”</w:t>
-      </w:r>
-      <w:r>
-        <w:rPr>
-          <w:rFonts w:hint="default" w:ascii="DejaVu Serif" w:hAnsi="DejaVu Serif" w:eastAsia="FreeMono" w:cs="DejaVu Serif"/>
-          <w:sz w:val="18"/>
-          <w:szCs w:val="18"/>
-        </w:rPr>
-        <w:t xml:space="preserve"> la première version du code que j’avais fait pour gérer le problème. À cette époque j’avais mal compris l’énoncé du problème et je ne pensais qu’il ne fallait que trier uniquement les réponses aux tweets et non les tweets sources eux-mêmes. J’avais donc un manque dans ma classification lors le </w:t>
+        <w:fldChar w:fldCharType="begin"/>
       </w:r>
       <w:r>
         <w:rPr>
@@ -5040,15 +6522,482 @@
           <w:sz w:val="18"/>
           <w:szCs w:val="18"/>
         </w:rPr>
-        <w:t xml:space="preserve">scorer </w:t>
-      </w:r>
-      <w:r>
-        <w:rPr>
-          <w:rFonts w:hint="default" w:ascii="DejaVu Serif" w:hAnsi="DejaVu Serif" w:eastAsia="FreeMono" w:cs="DejaVu Serif"/>
-          <w:sz w:val="18"/>
-          <w:szCs w:val="18"/>
-        </w:rPr>
-        <w:t>m’indiquait qu’il me manquait 272 classifications; ce qui correspond au nombre de tweets sources. Nous n’allons pas représenter les résultats que l’on avait obtenu avec notre corpus incomplet; car cela ne fait pas de sens de se baser sur des résultats incorrectes. Par contre certaines observations demeurent vraies. En effet dans cette solution nous utilisons simplement la fréquence des mots par catégorie. Ceci est pour calculer l’argmax sur la liste des produit des fréquences de mots par catégorie. On remarque entre autre que plus la probabilité des mots inconnus est lissé avec une valeur basse plus les prédictions de classes sont bonnes. Ce modèle est un algorithme naïve bayes en soit.</w:t>
+        <w:instrText xml:space="preserve"> HYPERLINK "https://github.com/EPgg92/SE8-2017" </w:instrText>
+      </w:r>
+      <w:r>
+        <w:rPr>
+          <w:rFonts w:hint="default" w:ascii="DejaVu Serif" w:hAnsi="DejaVu Serif" w:eastAsia="FreeMono" w:cs="DejaVu Serif"/>
+          <w:i/>
+          <w:iCs/>
+          <w:sz w:val="18"/>
+          <w:szCs w:val="18"/>
+        </w:rPr>
+        <w:fldChar w:fldCharType="separate"/>
+      </w:r>
+      <w:r>
+        <w:rPr>
+          <w:rStyle w:val="8"/>
+          <w:rFonts w:hint="default" w:ascii="DejaVu Serif" w:hAnsi="DejaVu Serif" w:eastAsia="FreeMono" w:cs="DejaVu Serif"/>
+          <w:i/>
+          <w:iCs/>
+          <w:sz w:val="18"/>
+          <w:szCs w:val="18"/>
+        </w:rPr>
+        <w:t>old</w:t>
+      </w:r>
+      <w:r>
+        <w:rPr>
+          <w:rFonts w:hint="default" w:ascii="DejaVu Serif" w:hAnsi="DejaVu Serif" w:eastAsia="FreeMono" w:cs="DejaVu Serif"/>
+          <w:i/>
+          <w:iCs/>
+          <w:sz w:val="18"/>
+          <w:szCs w:val="18"/>
+        </w:rPr>
+        <w:fldChar w:fldCharType="end"/>
+      </w:r>
+      <w:r>
+        <w:rPr>
+          <w:rFonts w:hint="default" w:ascii="DejaVu Serif" w:hAnsi="DejaVu Serif" w:eastAsia="FreeMono" w:cs="DejaVu Serif"/>
+          <w:i/>
+          <w:iCs/>
+          <w:sz w:val="18"/>
+          <w:szCs w:val="18"/>
+        </w:rPr>
+        <w:t>”</w:t>
+      </w:r>
+      <w:r>
+        <w:rPr>
+          <w:rFonts w:hint="default" w:ascii="DejaVu Serif" w:hAnsi="DejaVu Serif" w:eastAsia="FreeMono" w:cs="DejaVu Serif"/>
+          <w:sz w:val="18"/>
+          <w:szCs w:val="18"/>
+        </w:rPr>
+        <w:t xml:space="preserve"> la première version du code qu</w:t>
+      </w:r>
+      <w:r>
+        <w:rPr>
+          <w:rFonts w:hint="default" w:eastAsia="FreeMono" w:cs="DejaVu Serif"/>
+          <w:sz w:val="18"/>
+          <w:szCs w:val="18"/>
+        </w:rPr>
+        <w:t xml:space="preserve">i avait été </w:t>
+      </w:r>
+      <w:r>
+        <w:rPr>
+          <w:rFonts w:hint="default" w:ascii="DejaVu Serif" w:hAnsi="DejaVu Serif" w:eastAsia="FreeMono" w:cs="DejaVu Serif"/>
+          <w:sz w:val="18"/>
+          <w:szCs w:val="18"/>
+        </w:rPr>
+        <w:t>fait</w:t>
+      </w:r>
+      <w:r>
+        <w:rPr>
+          <w:rFonts w:hint="default" w:eastAsia="FreeMono" w:cs="DejaVu Serif"/>
+          <w:sz w:val="18"/>
+          <w:szCs w:val="18"/>
+        </w:rPr>
+        <w:t>e</w:t>
+      </w:r>
+      <w:r>
+        <w:rPr>
+          <w:rFonts w:hint="default" w:ascii="DejaVu Serif" w:hAnsi="DejaVu Serif" w:eastAsia="FreeMono" w:cs="DejaVu Serif"/>
+          <w:sz w:val="18"/>
+          <w:szCs w:val="18"/>
+        </w:rPr>
+        <w:t xml:space="preserve"> pour </w:t>
+      </w:r>
+      <w:r>
+        <w:rPr>
+          <w:rFonts w:hint="default" w:eastAsia="FreeMono" w:cs="DejaVu Serif"/>
+          <w:sz w:val="18"/>
+          <w:szCs w:val="18"/>
+        </w:rPr>
+        <w:t>résoudre la tâche</w:t>
+      </w:r>
+      <w:r>
+        <w:rPr>
+          <w:rFonts w:hint="default" w:ascii="DejaVu Serif" w:hAnsi="DejaVu Serif" w:eastAsia="FreeMono" w:cs="DejaVu Serif"/>
+          <w:sz w:val="18"/>
+          <w:szCs w:val="18"/>
+        </w:rPr>
+        <w:t>. À cette époque j’avais mal compris l’énoncé du problème et je ne pensais</w:t>
+      </w:r>
+      <w:r>
+        <w:rPr>
+          <w:rFonts w:hint="default" w:eastAsia="FreeMono" w:cs="DejaVu Serif"/>
+          <w:sz w:val="18"/>
+          <w:szCs w:val="18"/>
+        </w:rPr>
+        <w:t xml:space="preserve"> pas</w:t>
+      </w:r>
+      <w:r>
+        <w:rPr>
+          <w:rFonts w:hint="default" w:ascii="DejaVu Serif" w:hAnsi="DejaVu Serif" w:eastAsia="FreeMono" w:cs="DejaVu Serif"/>
+          <w:sz w:val="18"/>
+          <w:szCs w:val="18"/>
+        </w:rPr>
+        <w:t xml:space="preserve"> qu’il fallait</w:t>
+      </w:r>
+      <w:r>
+        <w:rPr>
+          <w:rFonts w:hint="default" w:eastAsia="FreeMono" w:cs="DejaVu Serif"/>
+          <w:sz w:val="18"/>
+          <w:szCs w:val="18"/>
+        </w:rPr>
+        <w:t xml:space="preserve"> </w:t>
+      </w:r>
+      <w:r>
+        <w:rPr>
+          <w:rFonts w:hint="default" w:ascii="DejaVu Serif" w:hAnsi="DejaVu Serif" w:eastAsia="FreeMono" w:cs="DejaVu Serif"/>
+          <w:sz w:val="18"/>
+          <w:szCs w:val="18"/>
+        </w:rPr>
+        <w:t>uniquement trier</w:t>
+      </w:r>
+      <w:r>
+        <w:rPr>
+          <w:rFonts w:hint="default" w:eastAsia="FreeMono" w:cs="DejaVu Serif"/>
+          <w:sz w:val="18"/>
+          <w:szCs w:val="18"/>
+        </w:rPr>
+        <w:t xml:space="preserve"> </w:t>
+      </w:r>
+      <w:r>
+        <w:rPr>
+          <w:rFonts w:hint="default" w:ascii="DejaVu Serif" w:hAnsi="DejaVu Serif" w:eastAsia="FreeMono" w:cs="DejaVu Serif"/>
+          <w:sz w:val="18"/>
+          <w:szCs w:val="18"/>
+        </w:rPr>
+        <w:t>les réponses aux tweets</w:t>
+      </w:r>
+      <w:r>
+        <w:rPr>
+          <w:rFonts w:hint="default" w:eastAsia="FreeMono" w:cs="DejaVu Serif"/>
+          <w:sz w:val="18"/>
+          <w:szCs w:val="18"/>
+        </w:rPr>
+        <w:t>,</w:t>
+      </w:r>
+      <w:r>
+        <w:rPr>
+          <w:rFonts w:hint="default" w:ascii="DejaVu Serif" w:hAnsi="DejaVu Serif" w:eastAsia="FreeMono" w:cs="DejaVu Serif"/>
+          <w:sz w:val="18"/>
+          <w:szCs w:val="18"/>
+        </w:rPr>
+        <w:t xml:space="preserve"> et non les tweets sources eux-mêmes. J’avais donc un manque dans ma classification </w:t>
+      </w:r>
+      <w:r>
+        <w:rPr>
+          <w:rFonts w:hint="default" w:eastAsia="FreeMono" w:cs="DejaVu Serif"/>
+          <w:sz w:val="18"/>
+          <w:szCs w:val="18"/>
+        </w:rPr>
+        <w:t>d’après le</w:t>
+      </w:r>
+      <w:r>
+        <w:rPr>
+          <w:rFonts w:hint="default" w:ascii="DejaVu Serif" w:hAnsi="DejaVu Serif" w:eastAsia="FreeMono" w:cs="DejaVu Serif"/>
+          <w:sz w:val="18"/>
+          <w:szCs w:val="18"/>
+        </w:rPr>
+        <w:t xml:space="preserve"> </w:t>
+      </w:r>
+      <w:r>
+        <w:rPr>
+          <w:rFonts w:hint="default" w:ascii="DejaVu Serif" w:hAnsi="DejaVu Serif" w:eastAsia="FreeMono" w:cs="DejaVu Serif"/>
+          <w:i/>
+          <w:iCs/>
+          <w:sz w:val="18"/>
+          <w:szCs w:val="18"/>
+        </w:rPr>
+        <w:t>scorer</w:t>
+      </w:r>
+      <w:r>
+        <w:rPr>
+          <w:rFonts w:hint="default" w:eastAsia="FreeMono" w:cs="DejaVu Serif"/>
+          <w:i/>
+          <w:iCs/>
+          <w:sz w:val="18"/>
+          <w:szCs w:val="18"/>
+        </w:rPr>
+        <w:t xml:space="preserve">. </w:t>
+      </w:r>
+      <w:r>
+        <w:rPr>
+          <w:rFonts w:hint="default" w:eastAsia="FreeMono" w:cs="DejaVu Serif"/>
+          <w:i w:val="0"/>
+          <w:iCs w:val="0"/>
+          <w:sz w:val="18"/>
+          <w:szCs w:val="18"/>
+        </w:rPr>
+        <w:t>Il</w:t>
+      </w:r>
+      <w:r>
+        <w:rPr>
+          <w:rFonts w:hint="default" w:ascii="DejaVu Serif" w:hAnsi="DejaVu Serif" w:eastAsia="FreeMono" w:cs="DejaVu Serif"/>
+          <w:i/>
+          <w:iCs/>
+          <w:sz w:val="18"/>
+          <w:szCs w:val="18"/>
+        </w:rPr>
+        <w:t xml:space="preserve"> </w:t>
+      </w:r>
+      <w:r>
+        <w:rPr>
+          <w:rFonts w:hint="default" w:ascii="DejaVu Serif" w:hAnsi="DejaVu Serif" w:eastAsia="FreeMono" w:cs="DejaVu Serif"/>
+          <w:sz w:val="18"/>
+          <w:szCs w:val="18"/>
+        </w:rPr>
+        <w:t>m’indiquait qu’il manquait 272 classifications; ce qui correspond au nombre de tweets sources. Nous n’allons pas représenter les résultats qu</w:t>
+      </w:r>
+      <w:r>
+        <w:rPr>
+          <w:rFonts w:hint="default" w:eastAsia="FreeMono" w:cs="DejaVu Serif"/>
+          <w:sz w:val="18"/>
+          <w:szCs w:val="18"/>
+        </w:rPr>
+        <w:t>i</w:t>
+      </w:r>
+      <w:r>
+        <w:rPr>
+          <w:rFonts w:hint="default" w:ascii="DejaVu Serif" w:hAnsi="DejaVu Serif" w:eastAsia="FreeMono" w:cs="DejaVu Serif"/>
+          <w:sz w:val="18"/>
+          <w:szCs w:val="18"/>
+        </w:rPr>
+        <w:t xml:space="preserve"> avai</w:t>
+      </w:r>
+      <w:r>
+        <w:rPr>
+          <w:rFonts w:hint="default" w:eastAsia="FreeMono" w:cs="DejaVu Serif"/>
+          <w:sz w:val="18"/>
+          <w:szCs w:val="18"/>
+        </w:rPr>
+        <w:t>en</w:t>
+      </w:r>
+      <w:r>
+        <w:rPr>
+          <w:rFonts w:hint="default" w:ascii="DejaVu Serif" w:hAnsi="DejaVu Serif" w:eastAsia="FreeMono" w:cs="DejaVu Serif"/>
+          <w:sz w:val="18"/>
+          <w:szCs w:val="18"/>
+        </w:rPr>
+        <w:t>t</w:t>
+      </w:r>
+      <w:r>
+        <w:rPr>
+          <w:rFonts w:hint="default" w:eastAsia="FreeMono" w:cs="DejaVu Serif"/>
+          <w:sz w:val="18"/>
+          <w:szCs w:val="18"/>
+        </w:rPr>
+        <w:t xml:space="preserve"> été</w:t>
+      </w:r>
+      <w:r>
+        <w:rPr>
+          <w:rFonts w:hint="default" w:ascii="DejaVu Serif" w:hAnsi="DejaVu Serif" w:eastAsia="FreeMono" w:cs="DejaVu Serif"/>
+          <w:sz w:val="18"/>
+          <w:szCs w:val="18"/>
+        </w:rPr>
+        <w:t xml:space="preserve"> obtenu</w:t>
+      </w:r>
+      <w:r>
+        <w:rPr>
+          <w:rFonts w:hint="default" w:eastAsia="FreeMono" w:cs="DejaVu Serif"/>
+          <w:sz w:val="18"/>
+          <w:szCs w:val="18"/>
+        </w:rPr>
+        <w:t>s</w:t>
+      </w:r>
+      <w:r>
+        <w:rPr>
+          <w:rFonts w:hint="default" w:ascii="DejaVu Serif" w:hAnsi="DejaVu Serif" w:eastAsia="FreeMono" w:cs="DejaVu Serif"/>
+          <w:sz w:val="18"/>
+          <w:szCs w:val="18"/>
+        </w:rPr>
+        <w:t xml:space="preserve"> avec notre corpus incomplet</w:t>
+      </w:r>
+      <w:r>
+        <w:rPr>
+          <w:rFonts w:hint="default" w:eastAsia="FreeMono" w:cs="DejaVu Serif"/>
+          <w:sz w:val="18"/>
+          <w:szCs w:val="18"/>
+        </w:rPr>
+        <w:t>,</w:t>
+      </w:r>
+      <w:r>
+        <w:rPr>
+          <w:rFonts w:hint="default" w:ascii="DejaVu Serif" w:hAnsi="DejaVu Serif" w:eastAsia="FreeMono" w:cs="DejaVu Serif"/>
+          <w:sz w:val="18"/>
+          <w:szCs w:val="18"/>
+        </w:rPr>
+        <w:t xml:space="preserve"> car cela ne fait pas de sens de se baser sur des résultats incorrects. Par contre</w:t>
+      </w:r>
+      <w:r>
+        <w:rPr>
+          <w:rFonts w:hint="default" w:eastAsia="FreeMono" w:cs="DejaVu Serif"/>
+          <w:sz w:val="18"/>
+          <w:szCs w:val="18"/>
+        </w:rPr>
+        <w:t>,</w:t>
+      </w:r>
+      <w:r>
+        <w:rPr>
+          <w:rFonts w:hint="default" w:ascii="DejaVu Serif" w:hAnsi="DejaVu Serif" w:eastAsia="FreeMono" w:cs="DejaVu Serif"/>
+          <w:sz w:val="18"/>
+          <w:szCs w:val="18"/>
+        </w:rPr>
+        <w:t xml:space="preserve"> certaines observations demeurent vraies. En effet</w:t>
+      </w:r>
+      <w:r>
+        <w:rPr>
+          <w:rFonts w:hint="default" w:eastAsia="FreeMono" w:cs="DejaVu Serif"/>
+          <w:sz w:val="18"/>
+          <w:szCs w:val="18"/>
+        </w:rPr>
+        <w:t>,</w:t>
+      </w:r>
+      <w:r>
+        <w:rPr>
+          <w:rFonts w:hint="default" w:ascii="DejaVu Serif" w:hAnsi="DejaVu Serif" w:eastAsia="FreeMono" w:cs="DejaVu Serif"/>
+          <w:sz w:val="18"/>
+          <w:szCs w:val="18"/>
+        </w:rPr>
+        <w:t xml:space="preserve"> dans cette solution</w:t>
+      </w:r>
+      <w:r>
+        <w:rPr>
+          <w:rFonts w:hint="default" w:eastAsia="FreeMono" w:cs="DejaVu Serif"/>
+          <w:sz w:val="18"/>
+          <w:szCs w:val="18"/>
+        </w:rPr>
+        <w:t>,</w:t>
+      </w:r>
+      <w:r>
+        <w:rPr>
+          <w:rFonts w:hint="default" w:ascii="DejaVu Serif" w:hAnsi="DejaVu Serif" w:eastAsia="FreeMono" w:cs="DejaVu Serif"/>
+          <w:sz w:val="18"/>
+          <w:szCs w:val="18"/>
+        </w:rPr>
+        <w:t xml:space="preserve"> nous utilisons simplement la fréquence de mots par catégorie</w:t>
+      </w:r>
+      <w:r>
+        <w:rPr>
+          <w:rFonts w:hint="default" w:eastAsia="FreeMono" w:cs="DejaVu Serif"/>
+          <w:sz w:val="18"/>
+          <w:szCs w:val="18"/>
+        </w:rPr>
+        <w:t xml:space="preserve">, afin de </w:t>
+      </w:r>
+      <w:r>
+        <w:rPr>
+          <w:rFonts w:hint="default" w:ascii="DejaVu Serif" w:hAnsi="DejaVu Serif" w:eastAsia="FreeMono" w:cs="DejaVu Serif"/>
+          <w:sz w:val="18"/>
+          <w:szCs w:val="18"/>
+        </w:rPr>
+        <w:t>calculer l’</w:t>
+      </w:r>
+      <w:r>
+        <w:rPr>
+          <w:rFonts w:hint="default" w:ascii="DejaVu Serif" w:hAnsi="DejaVu Serif" w:eastAsia="FreeMono" w:cs="DejaVu Serif"/>
+          <w:b w:val="0"/>
+          <w:bCs w:val="0"/>
+          <w:i/>
+          <w:iCs/>
+          <w:sz w:val="18"/>
+          <w:szCs w:val="18"/>
+        </w:rPr>
+        <w:t>argmax</w:t>
+      </w:r>
+      <w:r>
+        <w:rPr>
+          <w:rFonts w:hint="default" w:ascii="DejaVu Serif" w:hAnsi="DejaVu Serif" w:eastAsia="FreeMono" w:cs="DejaVu Serif"/>
+          <w:sz w:val="18"/>
+          <w:szCs w:val="18"/>
+        </w:rPr>
+        <w:t xml:space="preserve"> sur la liste des produit des fréquences de mots par catégorie. On remarque </w:t>
+      </w:r>
+      <w:r>
+        <w:rPr>
+          <w:rFonts w:hint="default" w:eastAsia="FreeMono" w:cs="DejaVu Serif"/>
+          <w:sz w:val="18"/>
+          <w:szCs w:val="18"/>
+        </w:rPr>
+        <w:t xml:space="preserve">notamment </w:t>
+      </w:r>
+      <w:r>
+        <w:rPr>
+          <w:rFonts w:hint="default" w:ascii="DejaVu Serif" w:hAnsi="DejaVu Serif" w:eastAsia="FreeMono" w:cs="DejaVu Serif"/>
+          <w:sz w:val="18"/>
+          <w:szCs w:val="18"/>
+        </w:rPr>
+        <w:t>que plus la probabilité des mots inconnus est lissé</w:t>
+      </w:r>
+      <w:r>
+        <w:rPr>
+          <w:rFonts w:hint="default" w:eastAsia="FreeMono" w:cs="DejaVu Serif"/>
+          <w:sz w:val="18"/>
+          <w:szCs w:val="18"/>
+        </w:rPr>
+        <w:t>e</w:t>
+      </w:r>
+      <w:r>
+        <w:rPr>
+          <w:rFonts w:hint="default" w:ascii="DejaVu Serif" w:hAnsi="DejaVu Serif" w:eastAsia="FreeMono" w:cs="DejaVu Serif"/>
+          <w:sz w:val="18"/>
+          <w:szCs w:val="18"/>
+        </w:rPr>
+        <w:t xml:space="preserve"> avec une valeur basse</w:t>
+      </w:r>
+      <w:r>
+        <w:rPr>
+          <w:rFonts w:hint="default" w:eastAsia="FreeMono" w:cs="DejaVu Serif"/>
+          <w:sz w:val="18"/>
+          <w:szCs w:val="18"/>
+        </w:rPr>
+        <w:t>,</w:t>
+      </w:r>
+      <w:r>
+        <w:rPr>
+          <w:rFonts w:hint="default" w:ascii="DejaVu Serif" w:hAnsi="DejaVu Serif" w:eastAsia="FreeMono" w:cs="DejaVu Serif"/>
+          <w:sz w:val="18"/>
+          <w:szCs w:val="18"/>
+        </w:rPr>
+        <w:t xml:space="preserve"> plus les prédictions de classes sont bonnes. Ce modèle est un algorithme </w:t>
+      </w:r>
+      <w:r>
+        <w:rPr>
+          <w:rFonts w:hint="default" w:ascii="DejaVu Serif" w:hAnsi="DejaVu Serif" w:eastAsia="FreeMono" w:cs="DejaVu Serif"/>
+          <w:i/>
+          <w:iCs/>
+          <w:sz w:val="18"/>
+          <w:szCs w:val="18"/>
+        </w:rPr>
+        <w:t>na</w:t>
+      </w:r>
+      <w:r>
+        <w:rPr>
+          <w:rFonts w:hint="default" w:eastAsia="FreeMono" w:cs="DejaVu Serif"/>
+          <w:i/>
+          <w:iCs/>
+          <w:sz w:val="18"/>
+          <w:szCs w:val="18"/>
+        </w:rPr>
+        <w:t>i</w:t>
+      </w:r>
+      <w:r>
+        <w:rPr>
+          <w:rFonts w:hint="default" w:ascii="DejaVu Serif" w:hAnsi="DejaVu Serif" w:eastAsia="FreeMono" w:cs="DejaVu Serif"/>
+          <w:i/>
+          <w:iCs/>
+          <w:sz w:val="18"/>
+          <w:szCs w:val="18"/>
+        </w:rPr>
+        <w:t xml:space="preserve">ve bayes </w:t>
+      </w:r>
+      <w:r>
+        <w:rPr>
+          <w:rFonts w:hint="default" w:ascii="DejaVu Serif" w:hAnsi="DejaVu Serif" w:eastAsia="FreeMono" w:cs="DejaVu Serif"/>
+          <w:sz w:val="18"/>
+          <w:szCs w:val="18"/>
+        </w:rPr>
+        <w:t>en soit.</w:t>
       </w:r>
     </w:p>
     <w:p>
@@ -5108,7 +7057,23 @@
           <w:sz w:val="18"/>
           <w:szCs w:val="18"/>
         </w:rPr>
-        <w:t>Avec un numérateur de 10</w:t>
+        <w:t>Avec un numérateur</w:t>
+      </w:r>
+      <w:r>
+        <w:rPr>
+          <w:rFonts w:hint="default" w:eastAsia="FreeMono" w:cs="DejaVu Serif"/>
+          <w:sz w:val="18"/>
+          <w:szCs w:val="18"/>
+        </w:rPr>
+        <w:t xml:space="preserve"> de mots inconnus à</w:t>
+      </w:r>
+      <w:r>
+        <w:rPr>
+          <w:rFonts w:hint="default" w:ascii="DejaVu Serif" w:hAnsi="DejaVu Serif" w:eastAsia="FreeMono" w:cs="DejaVu Serif"/>
+          <w:sz w:val="18"/>
+          <w:szCs w:val="18"/>
+        </w:rPr>
+        <w:t xml:space="preserve"> 10</w:t>
       </w:r>
       <w:r>
         <w:rPr>
@@ -5125,12 +7090,12 @@
           <w:sz w:val="18"/>
           <w:szCs w:val="18"/>
         </w:rPr>
-        <w:t xml:space="preserve"> on obtient ces résultats là:</w:t>
+        <w:t xml:space="preserve"> on obtient ces résultats:</w:t>
       </w:r>
     </w:p>
     <w:tbl>
       <w:tblPr>
-        <w:tblStyle w:val="8"/>
+        <w:tblStyle w:val="9"/>
         <w:tblpPr w:leftFromText="180" w:rightFromText="180" w:vertAnchor="text" w:horzAnchor="page" w:tblpX="3229" w:tblpY="200"/>
         <w:tblOverlap w:val="never"/>
         <w:tblW w:w="6280" w:type="dxa"/>
@@ -6634,62 +8599,22 @@
     </w:p>
     <w:p>
       <w:pPr>
-        <w:keepNext w:val="0"/>
-        <w:keepLines w:val="0"/>
-        <w:pageBreakBefore w:val="0"/>
-        <w:widowControl w:val="0"/>
-        <w:kinsoku/>
-        <w:wordWrap/>
-        <w:overflowPunct/>
-        <w:topLinePunct w:val="0"/>
-        <w:autoSpaceDE/>
-        <w:autoSpaceDN/>
-        <w:bidi w:val="0"/>
-        <w:adjustRightInd/>
-        <w:snapToGrid/>
-        <w:spacing w:line="0" w:lineRule="auto"/>
-        <w:ind w:left="0" w:leftChars="0" w:right="0" w:rightChars="0" w:firstLine="0" w:firstLineChars="0"/>
-        <w:textAlignment w:val="auto"/>
-        <w:outlineLvl w:val="9"/>
-        <w:rPr>
-          <w:rFonts w:hint="default" w:ascii="DejaVu Serif" w:hAnsi="DejaVu Serif" w:eastAsia="FreeMono" w:cs="DejaVu Serif"/>
-          <w:sz w:val="18"/>
-          <w:szCs w:val="18"/>
+        <w:pStyle w:val="4"/>
+        <w:rPr>
+          <w:rFonts w:hint="default"/>
         </w:rPr>
       </w:pPr>
       <w:r>
-        <w:rPr>
-          <w:rFonts w:hint="default" w:ascii="DejaVu Serif" w:hAnsi="DejaVu Serif" w:eastAsia="FreeMono" w:cs="DejaVu Serif"/>
-          <w:sz w:val="18"/>
-          <w:szCs w:val="18"/>
-        </w:rPr>
-        <w:t>Soit 51.25% d’exactitude cdqs.</w:t>
-      </w:r>
-    </w:p>
-    <w:p>
-      <w:pPr>
-        <w:pStyle w:val="2"/>
-        <w:rPr>
-          <w:rFonts w:hint="default"/>
-        </w:rPr>
-      </w:pPr>
-      <w:r>
-        <w:rPr>
-          <w:rFonts w:hint="default"/>
-        </w:rPr>
-        <w:t>Deuxième approche</w:t>
-      </w:r>
-      <w:r>
-        <w:rPr>
-          <w:rFonts w:hint="default"/>
-        </w:rPr>
+        <w:t xml:space="preserve">Tableau </w:t>
+      </w:r>
+      <w:r>
+        <w:t>2</w:t>
+      </w:r>
+      <w:r>
         <w:t xml:space="preserve"> </w:t>
       </w:r>
       <w:r>
-        <w:rPr>
-          <w:rFonts w:hint="default"/>
-        </w:rPr>
-        <w:t>:</w:t>
+        <w:t>Table de confusion pour la première approche</w:t>
       </w:r>
     </w:p>
     <w:p>
@@ -6717,13 +8642,169 @@
           <w:szCs w:val="18"/>
         </w:rPr>
       </w:pPr>
-      <w:r>
-        <w:rPr>
-          <w:rFonts w:hint="default" w:ascii="DejaVu Serif" w:hAnsi="DejaVu Serif" w:eastAsia="FreeMono" w:cs="DejaVu Serif"/>
-          <w:sz w:val="18"/>
-          <w:szCs w:val="18"/>
-        </w:rPr>
-        <w:t>Dans cette seconde approche nous tentons des solutions de machine learning après s’être rendu compte de la complexité de la tâche dans cette première approche. Nous avons donc vectorisé informations textuelles de deux manières pour le moment:</w:t>
+    </w:p>
+    <w:p>
+      <w:pPr>
+        <w:keepNext w:val="0"/>
+        <w:keepLines w:val="0"/>
+        <w:pageBreakBefore w:val="0"/>
+        <w:widowControl w:val="0"/>
+        <w:kinsoku/>
+        <w:wordWrap/>
+        <w:overflowPunct/>
+        <w:topLinePunct w:val="0"/>
+        <w:autoSpaceDE/>
+        <w:autoSpaceDN/>
+        <w:bidi w:val="0"/>
+        <w:adjustRightInd/>
+        <w:snapToGrid/>
+        <w:spacing w:line="0" w:lineRule="auto"/>
+        <w:ind w:left="0" w:leftChars="0" w:right="0" w:rightChars="0" w:firstLine="0" w:firstLineChars="0"/>
+        <w:textAlignment w:val="auto"/>
+        <w:outlineLvl w:val="9"/>
+        <w:rPr>
+          <w:rFonts w:hint="default" w:ascii="DejaVu Serif" w:hAnsi="DejaVu Serif" w:eastAsia="FreeMono" w:cs="DejaVu Serif"/>
+          <w:sz w:val="18"/>
+          <w:szCs w:val="18"/>
+        </w:rPr>
+      </w:pPr>
+      <w:r>
+        <w:rPr>
+          <w:rFonts w:hint="default" w:ascii="DejaVu Serif" w:hAnsi="DejaVu Serif" w:eastAsia="FreeMono" w:cs="DejaVu Serif"/>
+          <w:sz w:val="18"/>
+          <w:szCs w:val="18"/>
+        </w:rPr>
+        <w:t>Soit 51.25% d’exactitude.</w:t>
+      </w:r>
+    </w:p>
+    <w:p>
+      <w:pPr>
+        <w:pStyle w:val="2"/>
+        <w:rPr>
+          <w:rFonts w:hint="default"/>
+        </w:rPr>
+      </w:pPr>
+      <w:r>
+        <w:rPr>
+          <w:rFonts w:hint="default"/>
+        </w:rPr>
+        <w:t>Deuxième approche :</w:t>
+      </w:r>
+    </w:p>
+    <w:p>
+      <w:pPr>
+        <w:keepNext w:val="0"/>
+        <w:keepLines w:val="0"/>
+        <w:pageBreakBefore w:val="0"/>
+        <w:widowControl w:val="0"/>
+        <w:kinsoku/>
+        <w:wordWrap/>
+        <w:overflowPunct/>
+        <w:topLinePunct w:val="0"/>
+        <w:autoSpaceDE/>
+        <w:autoSpaceDN/>
+        <w:bidi w:val="0"/>
+        <w:adjustRightInd/>
+        <w:snapToGrid/>
+        <w:spacing w:line="0" w:lineRule="auto"/>
+        <w:ind w:left="0" w:leftChars="0" w:right="0" w:rightChars="0" w:firstLine="0" w:firstLineChars="0"/>
+        <w:textAlignment w:val="auto"/>
+        <w:outlineLvl w:val="9"/>
+        <w:rPr>
+          <w:rFonts w:hint="default" w:ascii="DejaVu Serif" w:hAnsi="DejaVu Serif" w:eastAsia="FreeMono" w:cs="DejaVu Serif"/>
+          <w:sz w:val="18"/>
+          <w:szCs w:val="18"/>
+        </w:rPr>
+      </w:pPr>
+      <w:r>
+        <w:rPr>
+          <w:rFonts w:hint="default" w:ascii="DejaVu Serif" w:hAnsi="DejaVu Serif" w:eastAsia="FreeMono" w:cs="DejaVu Serif"/>
+          <w:sz w:val="18"/>
+          <w:szCs w:val="18"/>
+        </w:rPr>
+        <w:t>Dans cette seconde approche</w:t>
+      </w:r>
+      <w:r>
+        <w:rPr>
+          <w:rFonts w:hint="default" w:eastAsia="FreeMono" w:cs="DejaVu Serif"/>
+          <w:sz w:val="18"/>
+          <w:szCs w:val="18"/>
+        </w:rPr>
+        <w:t>,</w:t>
+      </w:r>
+      <w:r>
+        <w:rPr>
+          <w:rFonts w:hint="default" w:ascii="DejaVu Serif" w:hAnsi="DejaVu Serif" w:eastAsia="FreeMono" w:cs="DejaVu Serif"/>
+          <w:sz w:val="18"/>
+          <w:szCs w:val="18"/>
+        </w:rPr>
+        <w:t xml:space="preserve"> nous tentons des solutions de </w:t>
+      </w:r>
+      <w:r>
+        <w:rPr>
+          <w:rFonts w:hint="default" w:ascii="DejaVu Serif" w:hAnsi="DejaVu Serif" w:eastAsia="FreeMono" w:cs="DejaVu Serif"/>
+          <w:i/>
+          <w:iCs/>
+          <w:sz w:val="18"/>
+          <w:szCs w:val="18"/>
+        </w:rPr>
+        <w:t xml:space="preserve">machine learning </w:t>
+      </w:r>
+      <w:r>
+        <w:rPr>
+          <w:rFonts w:hint="default" w:ascii="DejaVu Serif" w:hAnsi="DejaVu Serif" w:eastAsia="FreeMono" w:cs="DejaVu Serif"/>
+          <w:sz w:val="18"/>
+          <w:szCs w:val="18"/>
+        </w:rPr>
+        <w:t xml:space="preserve">après </w:t>
+      </w:r>
+      <w:r>
+        <w:rPr>
+          <w:rFonts w:hint="default" w:eastAsia="FreeMono" w:cs="DejaVu Serif"/>
+          <w:sz w:val="18"/>
+          <w:szCs w:val="18"/>
+        </w:rPr>
+        <w:t xml:space="preserve">avoir remarqué </w:t>
+      </w:r>
+      <w:r>
+        <w:rPr>
+          <w:rFonts w:hint="default" w:ascii="DejaVu Serif" w:hAnsi="DejaVu Serif" w:eastAsia="FreeMono" w:cs="DejaVu Serif"/>
+          <w:sz w:val="18"/>
+          <w:szCs w:val="18"/>
+        </w:rPr>
+        <w:t xml:space="preserve">la complexité de la tâche </w:t>
+      </w:r>
+      <w:r>
+        <w:rPr>
+          <w:rFonts w:hint="default" w:eastAsia="FreeMono" w:cs="DejaVu Serif"/>
+          <w:sz w:val="18"/>
+          <w:szCs w:val="18"/>
+        </w:rPr>
+        <w:t>de la</w:t>
+      </w:r>
+      <w:r>
+        <w:rPr>
+          <w:rFonts w:hint="default" w:ascii="DejaVu Serif" w:hAnsi="DejaVu Serif" w:eastAsia="FreeMono" w:cs="DejaVu Serif"/>
+          <w:sz w:val="18"/>
+          <w:szCs w:val="18"/>
+        </w:rPr>
+        <w:t xml:space="preserve"> première approche. Nous avons donc vectorisé </w:t>
+      </w:r>
+      <w:r>
+        <w:rPr>
+          <w:rFonts w:hint="default" w:eastAsia="FreeMono" w:cs="DejaVu Serif"/>
+          <w:sz w:val="18"/>
+          <w:szCs w:val="18"/>
+        </w:rPr>
+        <w:t xml:space="preserve">les </w:t>
+      </w:r>
+      <w:r>
+        <w:rPr>
+          <w:rFonts w:hint="default" w:ascii="DejaVu Serif" w:hAnsi="DejaVu Serif" w:eastAsia="FreeMono" w:cs="DejaVu Serif"/>
+          <w:sz w:val="18"/>
+          <w:szCs w:val="18"/>
+        </w:rPr>
+        <w:t>informations textuelles de deux manières pour le moment:</w:t>
       </w:r>
     </w:p>
     <w:p>
@@ -6821,13 +8902,53 @@
           </wp:inline>
         </w:drawing>
       </w:r>
-      <w:r>
-        <w:rPr>
-          <w:rFonts w:hint="default" w:ascii="DejaVu Serif" w:hAnsi="DejaVu Serif" w:eastAsia="FreeMono" w:cs="DejaVu Serif"/>
-          <w:sz w:val="18"/>
-          <w:szCs w:val="18"/>
-        </w:rPr>
-        <w:t xml:space="preserve"> </w:t>
+    </w:p>
+    <w:p>
+      <w:pPr>
+        <w:pStyle w:val="4"/>
+        <w:keepNext w:val="0"/>
+        <w:keepLines w:val="0"/>
+        <w:pageBreakBefore w:val="0"/>
+        <w:widowControl w:val="0"/>
+        <w:kinsoku/>
+        <w:wordWrap/>
+        <w:overflowPunct/>
+        <w:topLinePunct w:val="0"/>
+        <w:autoSpaceDE/>
+        <w:autoSpaceDN/>
+        <w:bidi w:val="0"/>
+        <w:adjustRightInd/>
+        <w:snapToGrid/>
+        <w:spacing w:line="0" w:lineRule="auto"/>
+        <w:ind w:left="0" w:leftChars="0" w:right="0" w:rightChars="0" w:firstLine="0" w:firstLineChars="0"/>
+        <w:textAlignment w:val="auto"/>
+        <w:outlineLvl w:val="9"/>
+        <w:rPr>
+          <w:rFonts w:hint="default" w:ascii="DejaVu Serif" w:hAnsi="DejaVu Serif" w:eastAsia="FreeMono" w:cs="DejaVu Serif"/>
+          <w:sz w:val="18"/>
+          <w:szCs w:val="18"/>
+        </w:rPr>
+      </w:pPr>
+      <w:r>
+        <w:t xml:space="preserve">Figure </w:t>
+      </w:r>
+      <w:r>
+        <w:fldChar w:fldCharType="begin"/>
+      </w:r>
+      <w:r>
+        <w:instrText xml:space="preserve"> SEQ Figure \* ARABIC </w:instrText>
+      </w:r>
+      <w:r>
+        <w:fldChar w:fldCharType="separate"/>
+      </w:r>
+      <w:r>
+        <w:t>7</w:t>
+      </w:r>
+      <w:r>
+        <w:fldChar w:fldCharType="end"/>
+      </w:r>
+      <w:r>
+        <w:t xml:space="preserve"> Différentes représentations vectorielles</w:t>
       </w:r>
     </w:p>
     <w:p>
@@ -6861,7 +8982,7 @@
           <w:sz w:val="18"/>
           <w:szCs w:val="18"/>
         </w:rPr>
-        <w:t>Les vecteurs de présence contienne le nombre de fois que le mot est vus dans le tweet. Chaque dimension du vecteur représente un mot du vocabulaire total des fichiers d’entraînement.</w:t>
+        <w:t xml:space="preserve"> </w:t>
       </w:r>
     </w:p>
     <w:p>
@@ -6895,15 +9016,55 @@
           <w:sz w:val="18"/>
           <w:szCs w:val="18"/>
         </w:rPr>
-        <w:t xml:space="preserve">Les vecteurs de fréquence contiennent 4 fois plus d’informations que les vecteurs de présences chaque quart du vecteur représente la fréquence relative par catégories de chaque mot du tweet. </w:t>
-      </w:r>
-      <w:r>
-        <w:rPr>
-          <w:rFonts w:hint="default" w:ascii="DejaVu Serif" w:hAnsi="DejaVu Serif" w:eastAsia="FreeMono" w:cs="DejaVu Serif"/>
-          <w:sz w:val="18"/>
-          <w:szCs w:val="18"/>
-        </w:rPr>
-        <w:t xml:space="preserve">Nous ne présenterons pas les résultats pour le moment des vecteurs par fréquences. </w:t>
+        <w:t>Les vecteurs de présence contienne</w:t>
+      </w:r>
+      <w:r>
+        <w:rPr>
+          <w:rFonts w:hint="default" w:eastAsia="FreeMono" w:cs="DejaVu Serif"/>
+          <w:sz w:val="18"/>
+          <w:szCs w:val="18"/>
+        </w:rPr>
+        <w:t>nt</w:t>
+      </w:r>
+      <w:r>
+        <w:rPr>
+          <w:rFonts w:hint="default" w:ascii="DejaVu Serif" w:hAnsi="DejaVu Serif" w:eastAsia="FreeMono" w:cs="DejaVu Serif"/>
+          <w:sz w:val="18"/>
+          <w:szCs w:val="18"/>
+        </w:rPr>
+        <w:t xml:space="preserve"> le nombre de fois q</w:t>
+      </w:r>
+      <w:r>
+        <w:rPr>
+          <w:rFonts w:hint="default" w:eastAsia="FreeMono" w:cs="DejaVu Serif"/>
+          <w:sz w:val="18"/>
+          <w:szCs w:val="18"/>
+        </w:rPr>
+        <w:t xml:space="preserve">u’un </w:t>
+      </w:r>
+      <w:r>
+        <w:rPr>
+          <w:rFonts w:hint="default" w:ascii="DejaVu Serif" w:hAnsi="DejaVu Serif" w:eastAsia="FreeMono" w:cs="DejaVu Serif"/>
+          <w:sz w:val="18"/>
+          <w:szCs w:val="18"/>
+        </w:rPr>
+        <w:t xml:space="preserve">mot est vu dans le tweet. Chaque dimension du vecteur représente un mot du vocabulaire total des </w:t>
+      </w:r>
+      <w:r>
+        <w:rPr>
+          <w:rFonts w:hint="default" w:eastAsia="FreeMono" w:cs="DejaVu Serif"/>
+          <w:sz w:val="18"/>
+          <w:szCs w:val="18"/>
+        </w:rPr>
+        <w:t>tweets</w:t>
+      </w:r>
+      <w:r>
+        <w:rPr>
+          <w:rFonts w:hint="default" w:ascii="DejaVu Serif" w:hAnsi="DejaVu Serif" w:eastAsia="FreeMono" w:cs="DejaVu Serif"/>
+          <w:sz w:val="18"/>
+          <w:szCs w:val="18"/>
+        </w:rPr>
+        <w:t xml:space="preserve"> d’entraînement.</w:t>
       </w:r>
     </w:p>
     <w:p>
@@ -6931,19 +9092,157 @@
           <w:szCs w:val="18"/>
         </w:rPr>
       </w:pPr>
-    </w:p>
-    <w:p>
-      <w:pPr>
-        <w:pStyle w:val="2"/>
-        <w:rPr>
-          <w:rFonts w:hint="default"/>
-        </w:rPr>
-      </w:pPr>
-      <w:r>
-        <w:rPr>
-          <w:rFonts w:hint="default"/>
-        </w:rPr>
-        <w:t>Modèles:</w:t>
+      <w:r>
+        <w:rPr>
+          <w:rFonts w:hint="default" w:ascii="DejaVu Serif" w:hAnsi="DejaVu Serif" w:eastAsia="FreeMono" w:cs="DejaVu Serif"/>
+          <w:sz w:val="18"/>
+          <w:szCs w:val="18"/>
+        </w:rPr>
+        <w:t>Les vecteurs de fréquence contiennent 4 fois plus d’informations que les vecteurs de présences</w:t>
+      </w:r>
+      <w:r>
+        <w:rPr>
+          <w:rFonts w:hint="default" w:eastAsia="FreeMono" w:cs="DejaVu Serif"/>
+          <w:sz w:val="18"/>
+          <w:szCs w:val="18"/>
+        </w:rPr>
+        <w:t>.</w:t>
+      </w:r>
+      <w:r>
+        <w:rPr>
+          <w:rFonts w:hint="default" w:ascii="DejaVu Serif" w:hAnsi="DejaVu Serif" w:eastAsia="FreeMono" w:cs="DejaVu Serif"/>
+          <w:sz w:val="18"/>
+          <w:szCs w:val="18"/>
+        </w:rPr>
+        <w:t xml:space="preserve"> </w:t>
+      </w:r>
+      <w:r>
+        <w:rPr>
+          <w:rFonts w:hint="default" w:eastAsia="FreeMono" w:cs="DejaVu Serif"/>
+          <w:sz w:val="18"/>
+          <w:szCs w:val="18"/>
+        </w:rPr>
+        <w:t>C</w:t>
+      </w:r>
+      <w:r>
+        <w:rPr>
+          <w:rFonts w:hint="default" w:ascii="DejaVu Serif" w:hAnsi="DejaVu Serif" w:eastAsia="FreeMono" w:cs="DejaVu Serif"/>
+          <w:sz w:val="18"/>
+          <w:szCs w:val="18"/>
+        </w:rPr>
+        <w:t>haque quart d</w:t>
+      </w:r>
+      <w:r>
+        <w:rPr>
+          <w:rFonts w:hint="default" w:eastAsia="FreeMono" w:cs="DejaVu Serif"/>
+          <w:sz w:val="18"/>
+          <w:szCs w:val="18"/>
+        </w:rPr>
+        <w:t>e</w:t>
+      </w:r>
+      <w:r>
+        <w:rPr>
+          <w:rFonts w:hint="default" w:ascii="DejaVu Serif" w:hAnsi="DejaVu Serif" w:eastAsia="FreeMono" w:cs="DejaVu Serif"/>
+          <w:sz w:val="18"/>
+          <w:szCs w:val="18"/>
+        </w:rPr>
+        <w:t xml:space="preserve"> vecteur représente la fréquence relative par catégorie de chaque mot du tweet. </w:t>
+      </w:r>
+      <w:r>
+        <w:rPr>
+          <w:rFonts w:hint="default" w:eastAsia="FreeMono" w:cs="DejaVu Serif"/>
+          <w:sz w:val="18"/>
+          <w:szCs w:val="18"/>
+        </w:rPr>
+        <w:t>P</w:t>
+      </w:r>
+      <w:r>
+        <w:rPr>
+          <w:rFonts w:hint="default" w:ascii="DejaVu Serif" w:hAnsi="DejaVu Serif" w:eastAsia="FreeMono" w:cs="DejaVu Serif"/>
+          <w:sz w:val="18"/>
+          <w:szCs w:val="18"/>
+        </w:rPr>
+        <w:t>our le moment</w:t>
+      </w:r>
+      <w:r>
+        <w:rPr>
+          <w:rFonts w:hint="default" w:eastAsia="FreeMono" w:cs="DejaVu Serif"/>
+          <w:sz w:val="18"/>
+          <w:szCs w:val="18"/>
+        </w:rPr>
+        <w:t>,</w:t>
+      </w:r>
+      <w:r>
+        <w:rPr>
+          <w:rFonts w:hint="default" w:ascii="DejaVu Serif" w:hAnsi="DejaVu Serif" w:eastAsia="FreeMono" w:cs="DejaVu Serif"/>
+          <w:sz w:val="18"/>
+          <w:szCs w:val="18"/>
+        </w:rPr>
+        <w:t xml:space="preserve"> </w:t>
+      </w:r>
+      <w:r>
+        <w:rPr>
+          <w:rFonts w:hint="default" w:eastAsia="FreeMono" w:cs="DejaVu Serif"/>
+          <w:sz w:val="18"/>
+          <w:szCs w:val="18"/>
+        </w:rPr>
+        <w:t>n</w:t>
+      </w:r>
+      <w:r>
+        <w:rPr>
+          <w:rFonts w:hint="default" w:ascii="DejaVu Serif" w:hAnsi="DejaVu Serif" w:eastAsia="FreeMono" w:cs="DejaVu Serif"/>
+          <w:sz w:val="18"/>
+          <w:szCs w:val="18"/>
+        </w:rPr>
+        <w:t xml:space="preserve">ous ne présenterons pas les résultats des vecteurs </w:t>
+      </w:r>
+      <w:r>
+        <w:rPr>
+          <w:rFonts w:hint="default" w:eastAsia="FreeMono" w:cs="DejaVu Serif"/>
+          <w:sz w:val="18"/>
+          <w:szCs w:val="18"/>
+        </w:rPr>
+        <w:t xml:space="preserve">de </w:t>
+      </w:r>
+      <w:r>
+        <w:rPr>
+          <w:rFonts w:hint="default" w:ascii="DejaVu Serif" w:hAnsi="DejaVu Serif" w:eastAsia="FreeMono" w:cs="DejaVu Serif"/>
+          <w:sz w:val="18"/>
+          <w:szCs w:val="18"/>
+        </w:rPr>
+        <w:t>fréquences</w:t>
+      </w:r>
+      <w:r>
+        <w:rPr>
+          <w:rFonts w:hint="default" w:eastAsia="FreeMono" w:cs="DejaVu Serif"/>
+          <w:sz w:val="18"/>
+          <w:szCs w:val="18"/>
+        </w:rPr>
+        <w:t>, car il reste quelques problèmes dans leur création</w:t>
+      </w:r>
+      <w:r>
+        <w:rPr>
+          <w:rFonts w:hint="default" w:ascii="DejaVu Serif" w:hAnsi="DejaVu Serif" w:eastAsia="FreeMono" w:cs="DejaVu Serif"/>
+          <w:sz w:val="18"/>
+          <w:szCs w:val="18"/>
+        </w:rPr>
+        <w:t>.</w:t>
+      </w:r>
+      <w:r>
+        <w:rPr>
+          <w:rFonts w:hint="default" w:eastAsia="FreeMono" w:cs="DejaVu Serif"/>
+          <w:sz w:val="18"/>
+          <w:szCs w:val="18"/>
+        </w:rPr>
+        <w:t xml:space="preserve"> </w:t>
+      </w:r>
+      <w:r>
+        <w:rPr>
+          <w:rFonts w:hint="default" w:ascii="DejaVu Serif" w:hAnsi="DejaVu Serif" w:eastAsia="FreeMono" w:cs="DejaVu Serif"/>
+          <w:sz w:val="18"/>
+          <w:szCs w:val="18"/>
+        </w:rPr>
+        <w:t xml:space="preserve"> </w:t>
       </w:r>
     </w:p>
     <w:p>
@@ -6971,13 +9270,19 @@
           <w:szCs w:val="18"/>
         </w:rPr>
       </w:pPr>
-      <w:r>
-        <w:rPr>
-          <w:rFonts w:hint="default" w:ascii="DejaVu Serif" w:hAnsi="DejaVu Serif" w:eastAsia="FreeMono" w:cs="DejaVu Serif"/>
-          <w:sz w:val="18"/>
-          <w:szCs w:val="18"/>
-        </w:rPr>
-        <w:t>Pour chacune des vectorisations nous l’avons tester sur deux modèles. Nous allons ici vous les présenter:</w:t>
+    </w:p>
+    <w:p>
+      <w:pPr>
+        <w:pStyle w:val="2"/>
+        <w:rPr>
+          <w:rFonts w:hint="default"/>
+        </w:rPr>
+      </w:pPr>
+      <w:r>
+        <w:rPr>
+          <w:rFonts w:hint="default"/>
+        </w:rPr>
+        <w:t>Modèles:</w:t>
       </w:r>
     </w:p>
     <w:p>
@@ -7005,19 +9310,77 @@
           <w:szCs w:val="18"/>
         </w:rPr>
       </w:pPr>
-    </w:p>
-    <w:p>
-      <w:pPr>
-        <w:pStyle w:val="3"/>
-        <w:rPr>
-          <w:rFonts w:hint="default"/>
-        </w:rPr>
-      </w:pPr>
-      <w:r>
-        <w:rPr>
-          <w:rFonts w:hint="default"/>
-        </w:rPr>
-        <w:t xml:space="preserve">Naïve Bayes: </w:t>
+      <w:r>
+        <w:rPr>
+          <w:rFonts w:hint="default" w:eastAsia="FreeMono" w:cs="DejaVu Serif"/>
+          <w:sz w:val="18"/>
+          <w:szCs w:val="18"/>
+        </w:rPr>
+        <w:t>La</w:t>
+      </w:r>
+      <w:r>
+        <w:rPr>
+          <w:rFonts w:hint="default" w:ascii="DejaVu Serif" w:hAnsi="DejaVu Serif" w:eastAsia="FreeMono" w:cs="DejaVu Serif"/>
+          <w:sz w:val="18"/>
+          <w:szCs w:val="18"/>
+        </w:rPr>
+        <w:t xml:space="preserve"> vectorisation</w:t>
+      </w:r>
+      <w:r>
+        <w:rPr>
+          <w:rFonts w:hint="default" w:eastAsia="FreeMono" w:cs="DejaVu Serif"/>
+          <w:sz w:val="18"/>
+          <w:szCs w:val="18"/>
+        </w:rPr>
+        <w:t xml:space="preserve"> de présence</w:t>
+      </w:r>
+      <w:r>
+        <w:rPr>
+          <w:rFonts w:hint="default" w:ascii="DejaVu Serif" w:hAnsi="DejaVu Serif" w:eastAsia="FreeMono" w:cs="DejaVu Serif"/>
+          <w:sz w:val="18"/>
+          <w:szCs w:val="18"/>
+        </w:rPr>
+        <w:t xml:space="preserve"> </w:t>
+      </w:r>
+      <w:r>
+        <w:rPr>
+          <w:rFonts w:hint="default" w:eastAsia="FreeMono" w:cs="DejaVu Serif"/>
+          <w:sz w:val="18"/>
+          <w:szCs w:val="18"/>
+        </w:rPr>
+        <w:t>a été</w:t>
+      </w:r>
+      <w:r>
+        <w:rPr>
+          <w:rFonts w:hint="default" w:ascii="DejaVu Serif" w:hAnsi="DejaVu Serif" w:eastAsia="FreeMono" w:cs="DejaVu Serif"/>
+          <w:sz w:val="18"/>
+          <w:szCs w:val="18"/>
+        </w:rPr>
+        <w:t xml:space="preserve"> test</w:t>
+      </w:r>
+      <w:r>
+        <w:rPr>
+          <w:rFonts w:hint="default" w:eastAsia="FreeMono" w:cs="DejaVu Serif"/>
+          <w:sz w:val="18"/>
+          <w:szCs w:val="18"/>
+        </w:rPr>
+        <w:t>ée</w:t>
+      </w:r>
+      <w:r>
+        <w:rPr>
+          <w:rFonts w:hint="default" w:ascii="DejaVu Serif" w:hAnsi="DejaVu Serif" w:eastAsia="FreeMono" w:cs="DejaVu Serif"/>
+          <w:sz w:val="18"/>
+          <w:szCs w:val="18"/>
+        </w:rPr>
+        <w:t xml:space="preserve"> sur deux modèles. Nous allons ici vous les présenter</w:t>
+      </w:r>
+      <w:r>
+        <w:rPr>
+          <w:rFonts w:hint="default" w:eastAsia="FreeMono" w:cs="DejaVu Serif"/>
+          <w:sz w:val="18"/>
+          <w:szCs w:val="18"/>
+        </w:rPr>
+        <w:t>.</w:t>
       </w:r>
     </w:p>
     <w:p>
@@ -7045,13 +9408,141 @@
           <w:szCs w:val="18"/>
         </w:rPr>
       </w:pPr>
-      <w:r>
-        <w:rPr>
-          <w:rFonts w:hint="default" w:ascii="DejaVu Serif" w:hAnsi="DejaVu Serif" w:eastAsia="FreeMono" w:cs="DejaVu Serif"/>
-          <w:sz w:val="18"/>
-          <w:szCs w:val="18"/>
-        </w:rPr>
-        <w:t xml:space="preserve">En utilisant la librairie Scikit-Learn nous avons créer un modèle naïve bayes utilisant une gaussienne pour la classification. Ce modèle prend des vecteur en entrée et ressort une classification en sortie. </w:t>
+    </w:p>
+    <w:p>
+      <w:pPr>
+        <w:pStyle w:val="3"/>
+        <w:rPr>
+          <w:rFonts w:hint="default"/>
+        </w:rPr>
+      </w:pPr>
+      <w:r>
+        <w:rPr>
+          <w:rFonts w:hint="default"/>
+        </w:rPr>
+        <w:t>Na</w:t>
+      </w:r>
+      <w:r>
+        <w:rPr>
+          <w:rFonts w:hint="default"/>
+        </w:rPr>
+        <w:t>i</w:t>
+      </w:r>
+      <w:r>
+        <w:rPr>
+          <w:rFonts w:hint="default"/>
+        </w:rPr>
+        <w:t xml:space="preserve">ve Bayes: </w:t>
+      </w:r>
+    </w:p>
+    <w:p>
+      <w:pPr>
+        <w:keepNext w:val="0"/>
+        <w:keepLines w:val="0"/>
+        <w:pageBreakBefore w:val="0"/>
+        <w:widowControl w:val="0"/>
+        <w:kinsoku/>
+        <w:wordWrap/>
+        <w:overflowPunct/>
+        <w:topLinePunct w:val="0"/>
+        <w:autoSpaceDE/>
+        <w:autoSpaceDN/>
+        <w:bidi w:val="0"/>
+        <w:adjustRightInd/>
+        <w:snapToGrid/>
+        <w:spacing w:line="0" w:lineRule="auto"/>
+        <w:ind w:left="0" w:leftChars="0" w:right="0" w:rightChars="0" w:firstLine="0" w:firstLineChars="0"/>
+        <w:textAlignment w:val="auto"/>
+        <w:outlineLvl w:val="9"/>
+        <w:rPr>
+          <w:rFonts w:hint="default" w:ascii="DejaVu Serif" w:hAnsi="DejaVu Serif" w:eastAsia="FreeMono" w:cs="DejaVu Serif"/>
+          <w:sz w:val="18"/>
+          <w:szCs w:val="18"/>
+        </w:rPr>
+      </w:pPr>
+      <w:r>
+        <w:rPr>
+          <w:rFonts w:hint="default" w:ascii="DejaVu Serif" w:hAnsi="DejaVu Serif" w:eastAsia="FreeMono" w:cs="DejaVu Serif"/>
+          <w:sz w:val="18"/>
+          <w:szCs w:val="18"/>
+        </w:rPr>
+        <w:t xml:space="preserve">En utilisant la librairie </w:t>
+      </w:r>
+      <w:r>
+        <w:rPr>
+          <w:rFonts w:hint="default" w:ascii="DejaVu Serif" w:hAnsi="DejaVu Serif" w:eastAsia="FreeMono" w:cs="DejaVu Serif"/>
+          <w:i/>
+          <w:iCs/>
+          <w:sz w:val="18"/>
+          <w:szCs w:val="18"/>
+        </w:rPr>
+        <w:t>Scikit-Learn</w:t>
+      </w:r>
+      <w:r>
+        <w:rPr>
+          <w:rFonts w:hint="default" w:eastAsia="FreeMono" w:cs="DejaVu Serif"/>
+          <w:i w:val="0"/>
+          <w:iCs w:val="0"/>
+          <w:sz w:val="18"/>
+          <w:szCs w:val="18"/>
+        </w:rPr>
+        <w:t>,</w:t>
+      </w:r>
+      <w:r>
+        <w:rPr>
+          <w:rFonts w:hint="default" w:ascii="DejaVu Serif" w:hAnsi="DejaVu Serif" w:eastAsia="FreeMono" w:cs="DejaVu Serif"/>
+          <w:sz w:val="18"/>
+          <w:szCs w:val="18"/>
+        </w:rPr>
+        <w:t xml:space="preserve"> nous avons cré</w:t>
+      </w:r>
+      <w:r>
+        <w:rPr>
+          <w:rFonts w:hint="default" w:eastAsia="FreeMono" w:cs="DejaVu Serif"/>
+          <w:sz w:val="18"/>
+          <w:szCs w:val="18"/>
+        </w:rPr>
+        <w:t>é</w:t>
+      </w:r>
+      <w:r>
+        <w:rPr>
+          <w:rFonts w:hint="default" w:ascii="DejaVu Serif" w:hAnsi="DejaVu Serif" w:eastAsia="FreeMono" w:cs="DejaVu Serif"/>
+          <w:sz w:val="18"/>
+          <w:szCs w:val="18"/>
+        </w:rPr>
+        <w:t xml:space="preserve"> un modèle na</w:t>
+      </w:r>
+      <w:r>
+        <w:rPr>
+          <w:rFonts w:hint="default" w:eastAsia="FreeMono" w:cs="DejaVu Serif"/>
+          <w:sz w:val="18"/>
+          <w:szCs w:val="18"/>
+        </w:rPr>
+        <w:t>i</w:t>
+      </w:r>
+      <w:r>
+        <w:rPr>
+          <w:rFonts w:hint="default" w:ascii="DejaVu Serif" w:hAnsi="DejaVu Serif" w:eastAsia="FreeMono" w:cs="DejaVu Serif"/>
+          <w:sz w:val="18"/>
+          <w:szCs w:val="18"/>
+        </w:rPr>
+        <w:t xml:space="preserve">ve bayes utilisant une </w:t>
+      </w:r>
+      <w:r>
+        <w:rPr>
+          <w:rFonts w:hint="default" w:eastAsia="FreeMono" w:cs="DejaVu Serif"/>
+          <w:sz w:val="18"/>
+          <w:szCs w:val="18"/>
+        </w:rPr>
+        <w:t xml:space="preserve">fonction </w:t>
+      </w:r>
+      <w:r>
+        <w:rPr>
+          <w:rFonts w:hint="default" w:ascii="DejaVu Serif" w:hAnsi="DejaVu Serif" w:eastAsia="FreeMono" w:cs="DejaVu Serif"/>
+          <w:sz w:val="18"/>
+          <w:szCs w:val="18"/>
+        </w:rPr>
+        <w:t xml:space="preserve">gaussienne pour la classification. Ce modèle prend des vecteur en entrée et ressort une classification en sortie. </w:t>
       </w:r>
     </w:p>
     <w:p>
@@ -7196,7 +9687,211 @@
           <w:sz w:val="18"/>
           <w:szCs w:val="18"/>
         </w:rPr>
-        <w:t>Notre second modèle est un réseau neuronal. Celui-ci prend les mêmes entrées et donne les mêmes classification que le modèle précédent. Ce modèle neuronal contient 3 couche donc une couche cachée. Les 2 premières couches ont 100 unités et s’active avec “relu” et la dernière a 20 unités et s’active avec un “softmax”.</w:t>
+        <w:t>Notre second modèle est un réseau neuronal</w:t>
+      </w:r>
+      <w:r>
+        <w:rPr>
+          <w:rFonts w:hint="default" w:eastAsia="FreeMono" w:cs="DejaVu Serif"/>
+          <w:sz w:val="18"/>
+          <w:szCs w:val="18"/>
+        </w:rPr>
+        <w:t xml:space="preserve"> propulsé dans un environnement </w:t>
+      </w:r>
+      <w:r>
+        <w:rPr>
+          <w:rFonts w:hint="default" w:eastAsia="FreeMono" w:cs="DejaVu Serif"/>
+          <w:i/>
+          <w:iCs/>
+          <w:sz w:val="18"/>
+          <w:szCs w:val="18"/>
+        </w:rPr>
+        <w:t xml:space="preserve">TensorFlow </w:t>
+      </w:r>
+      <w:r>
+        <w:rPr>
+          <w:rFonts w:hint="default" w:eastAsia="FreeMono" w:cs="DejaVu Serif"/>
+          <w:sz w:val="18"/>
+          <w:szCs w:val="18"/>
+        </w:rPr>
+        <w:t xml:space="preserve">grâce à </w:t>
+      </w:r>
+      <w:r>
+        <w:rPr>
+          <w:rFonts w:hint="default" w:eastAsia="FreeMono" w:cs="DejaVu Serif"/>
+          <w:i/>
+          <w:iCs/>
+          <w:sz w:val="18"/>
+          <w:szCs w:val="18"/>
+        </w:rPr>
+        <w:t>Keras</w:t>
+      </w:r>
+      <w:r>
+        <w:rPr>
+          <w:rFonts w:hint="default" w:ascii="DejaVu Serif" w:hAnsi="DejaVu Serif" w:eastAsia="FreeMono" w:cs="DejaVu Serif"/>
+          <w:sz w:val="18"/>
+          <w:szCs w:val="18"/>
+        </w:rPr>
+        <w:t>. Celui-ci prend les mêmes entrées et donne les mêmes classification</w:t>
+      </w:r>
+      <w:r>
+        <w:rPr>
+          <w:rFonts w:hint="default" w:eastAsia="FreeMono" w:cs="DejaVu Serif"/>
+          <w:sz w:val="18"/>
+          <w:szCs w:val="18"/>
+        </w:rPr>
+        <w:t>s</w:t>
+      </w:r>
+      <w:r>
+        <w:rPr>
+          <w:rFonts w:hint="default" w:ascii="DejaVu Serif" w:hAnsi="DejaVu Serif" w:eastAsia="FreeMono" w:cs="DejaVu Serif"/>
+          <w:sz w:val="18"/>
+          <w:szCs w:val="18"/>
+        </w:rPr>
+        <w:t xml:space="preserve"> que le modèle précédent. Ce modèle neuronal contient </w:t>
+      </w:r>
+      <w:r>
+        <w:rPr>
+          <w:rFonts w:hint="default" w:eastAsia="FreeMono" w:cs="DejaVu Serif"/>
+          <w:sz w:val="18"/>
+          <w:szCs w:val="18"/>
+        </w:rPr>
+        <w:t>trois</w:t>
+      </w:r>
+      <w:r>
+        <w:rPr>
+          <w:rFonts w:hint="default" w:ascii="DejaVu Serif" w:hAnsi="DejaVu Serif" w:eastAsia="FreeMono" w:cs="DejaVu Serif"/>
+          <w:sz w:val="18"/>
+          <w:szCs w:val="18"/>
+        </w:rPr>
+        <w:t xml:space="preserve"> couche</w:t>
+      </w:r>
+      <w:r>
+        <w:rPr>
+          <w:rFonts w:hint="default" w:eastAsia="FreeMono" w:cs="DejaVu Serif"/>
+          <w:sz w:val="18"/>
+          <w:szCs w:val="18"/>
+        </w:rPr>
+        <w:t>s,</w:t>
+      </w:r>
+      <w:r>
+        <w:rPr>
+          <w:rFonts w:hint="default" w:ascii="DejaVu Serif" w:hAnsi="DejaVu Serif" w:eastAsia="FreeMono" w:cs="DejaVu Serif"/>
+          <w:sz w:val="18"/>
+          <w:szCs w:val="18"/>
+        </w:rPr>
+        <w:t xml:space="preserve"> donc une couche cachée. Les 2 premières couches ont 100 unités </w:t>
+      </w:r>
+      <w:r>
+        <w:rPr>
+          <w:rFonts w:hint="default" w:eastAsia="FreeMono" w:cs="DejaVu Serif"/>
+          <w:sz w:val="18"/>
+          <w:szCs w:val="18"/>
+        </w:rPr>
+        <w:t>qui</w:t>
+      </w:r>
+      <w:r>
+        <w:rPr>
+          <w:rFonts w:hint="default" w:ascii="DejaVu Serif" w:hAnsi="DejaVu Serif" w:eastAsia="FreeMono" w:cs="DejaVu Serif"/>
+          <w:sz w:val="18"/>
+          <w:szCs w:val="18"/>
+        </w:rPr>
+        <w:t xml:space="preserve"> s’active</w:t>
+      </w:r>
+      <w:r>
+        <w:rPr>
+          <w:rFonts w:hint="default" w:eastAsia="FreeMono" w:cs="DejaVu Serif"/>
+          <w:sz w:val="18"/>
+          <w:szCs w:val="18"/>
+        </w:rPr>
+        <w:t>nt</w:t>
+      </w:r>
+      <w:r>
+        <w:rPr>
+          <w:rFonts w:hint="default" w:ascii="DejaVu Serif" w:hAnsi="DejaVu Serif" w:eastAsia="FreeMono" w:cs="DejaVu Serif"/>
+          <w:sz w:val="18"/>
+          <w:szCs w:val="18"/>
+        </w:rPr>
+        <w:t xml:space="preserve"> avec “relu”</w:t>
+      </w:r>
+      <w:r>
+        <w:rPr>
+          <w:rFonts w:hint="default" w:eastAsia="FreeMono" w:cs="DejaVu Serif"/>
+          <w:sz w:val="18"/>
+          <w:szCs w:val="18"/>
+        </w:rPr>
+        <w:t>. L</w:t>
+      </w:r>
+      <w:r>
+        <w:rPr>
+          <w:rFonts w:hint="default" w:ascii="DejaVu Serif" w:hAnsi="DejaVu Serif" w:eastAsia="FreeMono" w:cs="DejaVu Serif"/>
+          <w:sz w:val="18"/>
+          <w:szCs w:val="18"/>
+        </w:rPr>
+        <w:t>a dernière</w:t>
+      </w:r>
+      <w:r>
+        <w:rPr>
+          <w:rFonts w:hint="default" w:eastAsia="FreeMono" w:cs="DejaVu Serif"/>
+          <w:sz w:val="18"/>
+          <w:szCs w:val="18"/>
+        </w:rPr>
+        <w:t>,</w:t>
+      </w:r>
+      <w:r>
+        <w:rPr>
+          <w:rFonts w:hint="default" w:ascii="DejaVu Serif" w:hAnsi="DejaVu Serif" w:eastAsia="FreeMono" w:cs="DejaVu Serif"/>
+          <w:sz w:val="18"/>
+          <w:szCs w:val="18"/>
+        </w:rPr>
+        <w:t xml:space="preserve"> </w:t>
+      </w:r>
+      <w:r>
+        <w:rPr>
+          <w:rFonts w:hint="default" w:eastAsia="FreeMono" w:cs="DejaVu Serif"/>
+          <w:sz w:val="18"/>
+          <w:szCs w:val="18"/>
+        </w:rPr>
+        <w:t xml:space="preserve">contient </w:t>
+      </w:r>
+      <w:r>
+        <w:rPr>
+          <w:rFonts w:hint="default" w:ascii="DejaVu Serif" w:hAnsi="DejaVu Serif" w:eastAsia="FreeMono" w:cs="DejaVu Serif"/>
+          <w:sz w:val="18"/>
+          <w:szCs w:val="18"/>
+        </w:rPr>
+        <w:t>20 unités</w:t>
+      </w:r>
+      <w:r>
+        <w:rPr>
+          <w:rFonts w:hint="default" w:eastAsia="FreeMono" w:cs="DejaVu Serif"/>
+          <w:sz w:val="18"/>
+          <w:szCs w:val="18"/>
+        </w:rPr>
+        <w:t xml:space="preserve"> qui</w:t>
+      </w:r>
+      <w:r>
+        <w:rPr>
+          <w:rFonts w:hint="default" w:ascii="DejaVu Serif" w:hAnsi="DejaVu Serif" w:eastAsia="FreeMono" w:cs="DejaVu Serif"/>
+          <w:sz w:val="18"/>
+          <w:szCs w:val="18"/>
+        </w:rPr>
+        <w:t xml:space="preserve"> s’active</w:t>
+      </w:r>
+      <w:r>
+        <w:rPr>
+          <w:rFonts w:hint="default" w:eastAsia="FreeMono" w:cs="DejaVu Serif"/>
+          <w:sz w:val="18"/>
+          <w:szCs w:val="18"/>
+        </w:rPr>
+        <w:t>nt</w:t>
+      </w:r>
+      <w:r>
+        <w:rPr>
+          <w:rFonts w:hint="default" w:ascii="DejaVu Serif" w:hAnsi="DejaVu Serif" w:eastAsia="FreeMono" w:cs="DejaVu Serif"/>
+          <w:sz w:val="18"/>
+          <w:szCs w:val="18"/>
+        </w:rPr>
+        <w:t xml:space="preserve"> avec un “softmax”.</w:t>
       </w:r>
     </w:p>
     <w:p>
@@ -7216,6 +9911,7 @@
         <w:snapToGrid/>
         <w:spacing w:line="0" w:lineRule="auto"/>
         <w:ind w:left="0" w:leftChars="0" w:right="0" w:rightChars="0" w:firstLine="0" w:firstLineChars="0"/>
+        <w:jc w:val="center"/>
         <w:textAlignment w:val="auto"/>
         <w:outlineLvl w:val="9"/>
         <w:rPr>
@@ -7232,8 +9928,8 @@
         </w:rPr>
         <w:drawing>
           <wp:inline distT="0" distB="0" distL="114300" distR="114300">
-            <wp:extent cx="5265420" cy="3315970"/>
-            <wp:effectExtent l="0" t="0" r="11430" b="17780"/>
+            <wp:extent cx="4869180" cy="3066415"/>
+            <wp:effectExtent l="0" t="0" r="7620" b="635"/>
             <wp:docPr id="5" name="Image 5" descr="neural net (1)"/>
             <wp:cNvGraphicFramePr>
               <a:graphicFrameLocks xmlns:a="http://schemas.openxmlformats.org/drawingml/2006/main" noChangeAspect="1"/>
@@ -7256,7 +9952,7 @@
                   <pic:spPr>
                     <a:xfrm>
                       <a:off x="0" y="0"/>
-                      <a:ext cx="5265420" cy="3315970"/>
+                      <a:ext cx="4869180" cy="3066415"/>
                     </a:xfrm>
                     <a:prstGeom prst="rect">
                       <a:avLst/>
@@ -7267,6 +9963,54 @@
             </a:graphic>
           </wp:inline>
         </w:drawing>
+      </w:r>
+    </w:p>
+    <w:p>
+      <w:pPr>
+        <w:pStyle w:val="4"/>
+        <w:keepNext w:val="0"/>
+        <w:keepLines w:val="0"/>
+        <w:pageBreakBefore w:val="0"/>
+        <w:widowControl w:val="0"/>
+        <w:kinsoku/>
+        <w:wordWrap/>
+        <w:overflowPunct/>
+        <w:topLinePunct w:val="0"/>
+        <w:autoSpaceDE/>
+        <w:autoSpaceDN/>
+        <w:bidi w:val="0"/>
+        <w:adjustRightInd/>
+        <w:snapToGrid/>
+        <w:spacing w:line="0" w:lineRule="auto"/>
+        <w:ind w:left="0" w:leftChars="0" w:right="0" w:rightChars="0" w:firstLine="0" w:firstLineChars="0"/>
+        <w:textAlignment w:val="auto"/>
+        <w:outlineLvl w:val="9"/>
+        <w:rPr>
+          <w:rFonts w:hint="default" w:ascii="DejaVu Serif" w:hAnsi="DejaVu Serif" w:eastAsia="FreeMono" w:cs="DejaVu Serif"/>
+          <w:sz w:val="18"/>
+          <w:szCs w:val="18"/>
+        </w:rPr>
+      </w:pPr>
+      <w:r>
+        <w:t xml:space="preserve">Figure </w:t>
+      </w:r>
+      <w:r>
+        <w:fldChar w:fldCharType="begin"/>
+      </w:r>
+      <w:r>
+        <w:instrText xml:space="preserve"> SEQ Figure \* ARABIC </w:instrText>
+      </w:r>
+      <w:r>
+        <w:fldChar w:fldCharType="separate"/>
+      </w:r>
+      <w:r>
+        <w:t>8</w:t>
+      </w:r>
+      <w:r>
+        <w:fldChar w:fldCharType="end"/>
+      </w:r>
+      <w:r>
+        <w:t xml:space="preserve"> Schéma du réseau neuronal</w:t>
       </w:r>
     </w:p>
     <w:p>
@@ -7340,12 +10084,76 @@
           <w:sz w:val="18"/>
           <w:szCs w:val="18"/>
         </w:rPr>
-        <w:t>Comme précédemment les prédication pour le modèles Naïve Bayes de Scikit-Learn ne sont pas très hautes:</w:t>
+        <w:t>Comme précédemment</w:t>
+      </w:r>
+      <w:r>
+        <w:rPr>
+          <w:rFonts w:hint="default" w:eastAsia="FreeMono" w:cs="DejaVu Serif"/>
+          <w:sz w:val="18"/>
+          <w:szCs w:val="18"/>
+        </w:rPr>
+        <w:t>,</w:t>
+      </w:r>
+      <w:r>
+        <w:rPr>
+          <w:rFonts w:hint="default" w:ascii="DejaVu Serif" w:hAnsi="DejaVu Serif" w:eastAsia="FreeMono" w:cs="DejaVu Serif"/>
+          <w:sz w:val="18"/>
+          <w:szCs w:val="18"/>
+        </w:rPr>
+        <w:t xml:space="preserve"> les prédi</w:t>
+      </w:r>
+      <w:r>
+        <w:rPr>
+          <w:rFonts w:hint="default" w:eastAsia="FreeMono" w:cs="DejaVu Serif"/>
+          <w:sz w:val="18"/>
+          <w:szCs w:val="18"/>
+        </w:rPr>
+        <w:t>c</w:t>
+      </w:r>
+      <w:r>
+        <w:rPr>
+          <w:rFonts w:hint="default" w:ascii="DejaVu Serif" w:hAnsi="DejaVu Serif" w:eastAsia="FreeMono" w:cs="DejaVu Serif"/>
+          <w:sz w:val="18"/>
+          <w:szCs w:val="18"/>
+        </w:rPr>
+        <w:t>tion</w:t>
+      </w:r>
+      <w:r>
+        <w:rPr>
+          <w:rFonts w:hint="default" w:eastAsia="FreeMono" w:cs="DejaVu Serif"/>
+          <w:sz w:val="18"/>
+          <w:szCs w:val="18"/>
+        </w:rPr>
+        <w:t>s</w:t>
+      </w:r>
+      <w:r>
+        <w:rPr>
+          <w:rFonts w:hint="default" w:ascii="DejaVu Serif" w:hAnsi="DejaVu Serif" w:eastAsia="FreeMono" w:cs="DejaVu Serif"/>
+          <w:sz w:val="18"/>
+          <w:szCs w:val="18"/>
+        </w:rPr>
+        <w:t xml:space="preserve"> pour le modèle Na</w:t>
+      </w:r>
+      <w:r>
+        <w:rPr>
+          <w:rFonts w:hint="default" w:eastAsia="FreeMono" w:cs="DejaVu Serif"/>
+          <w:sz w:val="18"/>
+          <w:szCs w:val="18"/>
+        </w:rPr>
+        <w:t>i</w:t>
+      </w:r>
+      <w:r>
+        <w:rPr>
+          <w:rFonts w:hint="default" w:ascii="DejaVu Serif" w:hAnsi="DejaVu Serif" w:eastAsia="FreeMono" w:cs="DejaVu Serif"/>
+          <w:sz w:val="18"/>
+          <w:szCs w:val="18"/>
+        </w:rPr>
+        <w:t>ve Bayes de Scikit-Learn ne sont pas très hautes:</w:t>
       </w:r>
     </w:p>
     <w:tbl>
       <w:tblPr>
-        <w:tblStyle w:val="8"/>
+        <w:tblStyle w:val="9"/>
         <w:tblpPr w:leftFromText="180" w:rightFromText="180" w:vertAnchor="text" w:horzAnchor="page" w:tblpX="3254" w:tblpY="196"/>
         <w:tblOverlap w:val="never"/>
         <w:tblW w:w="6280" w:type="dxa"/>
@@ -8858,6 +11666,28 @@
     </w:p>
     <w:p>
       <w:pPr>
+        <w:pStyle w:val="4"/>
+        <w:rPr>
+          <w:rFonts w:hint="default" w:ascii="DejaVu Serif" w:hAnsi="DejaVu Serif" w:eastAsia="FreeMono" w:cs="DejaVu Serif"/>
+          <w:sz w:val="18"/>
+          <w:szCs w:val="18"/>
+        </w:rPr>
+      </w:pPr>
+      <w:r>
+        <w:t xml:space="preserve">Tableau </w:t>
+      </w:r>
+      <w:r>
+        <w:t>3</w:t>
+      </w:r>
+      <w:r>
+        <w:t xml:space="preserve"> </w:t>
+      </w:r>
+      <w:r>
+        <w:t>Table de confusion  pour le modèle Naive Bayes</w:t>
+      </w:r>
+    </w:p>
+    <w:p>
+      <w:pPr>
         <w:keepNext w:val="0"/>
         <w:keepLines w:val="0"/>
         <w:pageBreakBefore w:val="0"/>
@@ -8887,7 +11717,135 @@
           <w:sz w:val="18"/>
           <w:szCs w:val="18"/>
         </w:rPr>
-        <w:t>Avec une exactitude de 38%. On voit clairement que le passage aux vecteurs pose un problème en ce qui concerne certaines informations pondérées comme fondamentales pour être d’une catégorie. Mais utiliser avec des systèmes plus intelligents la vectorisations à son importance.</w:t>
+        <w:t>Avec une exactitude de 38%</w:t>
+      </w:r>
+      <w:r>
+        <w:rPr>
+          <w:rFonts w:hint="default" w:eastAsia="FreeMono" w:cs="DejaVu Serif"/>
+          <w:sz w:val="18"/>
+          <w:szCs w:val="18"/>
+        </w:rPr>
+        <w:t>,</w:t>
+      </w:r>
+      <w:r>
+        <w:rPr>
+          <w:rFonts w:hint="default" w:ascii="DejaVu Serif" w:hAnsi="DejaVu Serif" w:eastAsia="FreeMono" w:cs="DejaVu Serif"/>
+          <w:sz w:val="18"/>
+          <w:szCs w:val="18"/>
+        </w:rPr>
+        <w:t xml:space="preserve"> </w:t>
+      </w:r>
+      <w:r>
+        <w:rPr>
+          <w:rFonts w:hint="default" w:eastAsia="FreeMono" w:cs="DejaVu Serif"/>
+          <w:sz w:val="18"/>
+          <w:szCs w:val="18"/>
+        </w:rPr>
+        <w:t>o</w:t>
+      </w:r>
+      <w:r>
+        <w:rPr>
+          <w:rFonts w:hint="default" w:ascii="DejaVu Serif" w:hAnsi="DejaVu Serif" w:eastAsia="FreeMono" w:cs="DejaVu Serif"/>
+          <w:sz w:val="18"/>
+          <w:szCs w:val="18"/>
+        </w:rPr>
+        <w:t>n voit clairement que le passage aux vecteurs pose un problème</w:t>
+      </w:r>
+      <w:r>
+        <w:rPr>
+          <w:rFonts w:hint="default" w:eastAsia="FreeMono" w:cs="DejaVu Serif"/>
+          <w:sz w:val="18"/>
+          <w:szCs w:val="18"/>
+        </w:rPr>
+        <w:t>. C</w:t>
+      </w:r>
+      <w:r>
+        <w:rPr>
+          <w:rFonts w:hint="default" w:ascii="DejaVu Serif" w:hAnsi="DejaVu Serif" w:eastAsia="FreeMono" w:cs="DejaVu Serif"/>
+          <w:sz w:val="18"/>
+          <w:szCs w:val="18"/>
+        </w:rPr>
+        <w:t xml:space="preserve">ertaines informations pondérées </w:t>
+      </w:r>
+      <w:r>
+        <w:rPr>
+          <w:rFonts w:hint="default" w:eastAsia="FreeMono" w:cs="DejaVu Serif"/>
+          <w:sz w:val="18"/>
+          <w:szCs w:val="18"/>
+        </w:rPr>
+        <w:t xml:space="preserve">en tant que </w:t>
+      </w:r>
+      <w:r>
+        <w:rPr>
+          <w:rFonts w:hint="default" w:ascii="DejaVu Serif" w:hAnsi="DejaVu Serif" w:eastAsia="FreeMono" w:cs="DejaVu Serif"/>
+          <w:sz w:val="18"/>
+          <w:szCs w:val="18"/>
+        </w:rPr>
+        <w:t>fondamentales</w:t>
+      </w:r>
+      <w:r>
+        <w:rPr>
+          <w:rFonts w:hint="default" w:eastAsia="FreeMono" w:cs="DejaVu Serif"/>
+          <w:sz w:val="18"/>
+          <w:szCs w:val="18"/>
+        </w:rPr>
+        <w:t xml:space="preserve"> influencent une erreur de classification</w:t>
+      </w:r>
+      <w:r>
+        <w:rPr>
+          <w:rFonts w:hint="default" w:ascii="DejaVu Serif" w:hAnsi="DejaVu Serif" w:eastAsia="FreeMono" w:cs="DejaVu Serif"/>
+          <w:sz w:val="18"/>
+          <w:szCs w:val="18"/>
+        </w:rPr>
+        <w:t>. Mais utilis</w:t>
+      </w:r>
+      <w:r>
+        <w:rPr>
+          <w:rFonts w:hint="default" w:eastAsia="FreeMono" w:cs="DejaVu Serif"/>
+          <w:sz w:val="18"/>
+          <w:szCs w:val="18"/>
+        </w:rPr>
+        <w:t>ée</w:t>
+      </w:r>
+      <w:r>
+        <w:rPr>
+          <w:rFonts w:hint="default" w:ascii="DejaVu Serif" w:hAnsi="DejaVu Serif" w:eastAsia="FreeMono" w:cs="DejaVu Serif"/>
+          <w:sz w:val="18"/>
+          <w:szCs w:val="18"/>
+        </w:rPr>
+        <w:t xml:space="preserve"> avec des systèmes plus intelligents</w:t>
+      </w:r>
+      <w:r>
+        <w:rPr>
+          <w:rFonts w:hint="default" w:eastAsia="FreeMono" w:cs="DejaVu Serif"/>
+          <w:sz w:val="18"/>
+          <w:szCs w:val="18"/>
+        </w:rPr>
+        <w:t>,</w:t>
+      </w:r>
+      <w:r>
+        <w:rPr>
+          <w:rFonts w:hint="default" w:ascii="DejaVu Serif" w:hAnsi="DejaVu Serif" w:eastAsia="FreeMono" w:cs="DejaVu Serif"/>
+          <w:sz w:val="18"/>
+          <w:szCs w:val="18"/>
+        </w:rPr>
+        <w:t xml:space="preserve"> la vectorisation </w:t>
+      </w:r>
+      <w:r>
+        <w:rPr>
+          <w:rFonts w:hint="default" w:eastAsia="FreeMono" w:cs="DejaVu Serif"/>
+          <w:sz w:val="18"/>
+          <w:szCs w:val="18"/>
+        </w:rPr>
+        <w:t>a</w:t>
+      </w:r>
+      <w:r>
+        <w:rPr>
+          <w:rFonts w:hint="default" w:ascii="DejaVu Serif" w:hAnsi="DejaVu Serif" w:eastAsia="FreeMono" w:cs="DejaVu Serif"/>
+          <w:sz w:val="18"/>
+          <w:szCs w:val="18"/>
+        </w:rPr>
+        <w:t xml:space="preserve"> son importance.</w:t>
       </w:r>
     </w:p>
     <w:p>
@@ -8947,12 +11905,148 @@
           <w:sz w:val="18"/>
           <w:szCs w:val="18"/>
         </w:rPr>
-        <w:t xml:space="preserve">Pour les réseaux neuronaux je vous présente les meilleurs résultats en fonction du nombre de période d’entrainement. Ce nombre varie entre 50 et 1000 par 50 période. Comme vous pouvez le voir dans l’image suivante la meilleur nombre de période est 850. </w:t>
+        <w:t>Pour les réseaux neuronaux</w:t>
+      </w:r>
+      <w:r>
+        <w:rPr>
+          <w:rFonts w:hint="default" w:eastAsia="FreeMono" w:cs="DejaVu Serif"/>
+          <w:sz w:val="18"/>
+          <w:szCs w:val="18"/>
+        </w:rPr>
+        <w:t>,</w:t>
+      </w:r>
+      <w:r>
+        <w:rPr>
+          <w:rFonts w:hint="default" w:ascii="DejaVu Serif" w:hAnsi="DejaVu Serif" w:eastAsia="FreeMono" w:cs="DejaVu Serif"/>
+          <w:sz w:val="18"/>
+          <w:szCs w:val="18"/>
+        </w:rPr>
+        <w:t xml:space="preserve"> </w:t>
+      </w:r>
+      <w:r>
+        <w:rPr>
+          <w:rFonts w:hint="default" w:eastAsia="FreeMono" w:cs="DejaVu Serif"/>
+          <w:sz w:val="18"/>
+          <w:szCs w:val="18"/>
+        </w:rPr>
+        <w:t xml:space="preserve">nous </w:t>
+      </w:r>
+      <w:r>
+        <w:rPr>
+          <w:rFonts w:hint="default" w:ascii="DejaVu Serif" w:hAnsi="DejaVu Serif" w:eastAsia="FreeMono" w:cs="DejaVu Serif"/>
+          <w:sz w:val="18"/>
+          <w:szCs w:val="18"/>
+        </w:rPr>
+        <w:t>vous présent</w:t>
+      </w:r>
+      <w:r>
+        <w:rPr>
+          <w:rFonts w:hint="default" w:eastAsia="FreeMono" w:cs="DejaVu Serif"/>
+          <w:sz w:val="18"/>
+          <w:szCs w:val="18"/>
+        </w:rPr>
+        <w:t>ons</w:t>
+      </w:r>
+      <w:r>
+        <w:rPr>
+          <w:rFonts w:hint="default" w:ascii="DejaVu Serif" w:hAnsi="DejaVu Serif" w:eastAsia="FreeMono" w:cs="DejaVu Serif"/>
+          <w:sz w:val="18"/>
+          <w:szCs w:val="18"/>
+        </w:rPr>
+        <w:t xml:space="preserve"> les meilleurs résultats en fonction du nombre de période</w:t>
+      </w:r>
+      <w:r>
+        <w:rPr>
+          <w:rFonts w:hint="default" w:eastAsia="FreeMono" w:cs="DejaVu Serif"/>
+          <w:sz w:val="18"/>
+          <w:szCs w:val="18"/>
+        </w:rPr>
+        <w:t>s</w:t>
+      </w:r>
+      <w:r>
+        <w:rPr>
+          <w:rFonts w:hint="default" w:ascii="DejaVu Serif" w:hAnsi="DejaVu Serif" w:eastAsia="FreeMono" w:cs="DejaVu Serif"/>
+          <w:sz w:val="18"/>
+          <w:szCs w:val="18"/>
+        </w:rPr>
+        <w:t xml:space="preserve"> d’entrainement. Ce nombre varie entre 50 et 1000 </w:t>
+      </w:r>
+      <w:r>
+        <w:rPr>
+          <w:rFonts w:hint="default" w:eastAsia="FreeMono" w:cs="DejaVu Serif"/>
+          <w:sz w:val="18"/>
+          <w:szCs w:val="18"/>
+        </w:rPr>
+        <w:t>modulo 50</w:t>
+      </w:r>
+      <w:r>
+        <w:rPr>
+          <w:rFonts w:hint="default" w:ascii="DejaVu Serif" w:hAnsi="DejaVu Serif" w:eastAsia="FreeMono" w:cs="DejaVu Serif"/>
+          <w:sz w:val="18"/>
+          <w:szCs w:val="18"/>
+        </w:rPr>
+        <w:t>. Comme vous pouvez le voir dans l’image</w:t>
+      </w:r>
+      <w:r>
+        <w:rPr>
+          <w:rFonts w:hint="default" w:eastAsia="FreeMono" w:cs="DejaVu Serif"/>
+          <w:sz w:val="18"/>
+          <w:szCs w:val="18"/>
+        </w:rPr>
+        <w:t xml:space="preserve"> </w:t>
+      </w:r>
+      <w:r>
+        <w:rPr>
+          <w:rFonts w:hint="default" w:ascii="DejaVu Serif" w:hAnsi="DejaVu Serif" w:eastAsia="FreeMono" w:cs="DejaVu Serif"/>
+          <w:sz w:val="18"/>
+          <w:szCs w:val="18"/>
+        </w:rPr>
+        <w:t xml:space="preserve">suivante </w:t>
+      </w:r>
+      <w:r>
+        <w:rPr>
+          <w:rFonts w:hint="default" w:eastAsia="FreeMono" w:cs="DejaVu Serif"/>
+          <w:sz w:val="18"/>
+          <w:szCs w:val="18"/>
+        </w:rPr>
+        <w:t>(figure 9)</w:t>
+      </w:r>
+      <w:r>
+        <w:rPr>
+          <w:rFonts w:hint="default" w:eastAsia="FreeMono" w:cs="DejaVu Serif"/>
+          <w:sz w:val="18"/>
+          <w:szCs w:val="18"/>
+        </w:rPr>
+        <w:t xml:space="preserve">, </w:t>
+      </w:r>
+      <w:r>
+        <w:rPr>
+          <w:rFonts w:hint="default" w:ascii="DejaVu Serif" w:hAnsi="DejaVu Serif" w:eastAsia="FreeMono" w:cs="DejaVu Serif"/>
+          <w:sz w:val="18"/>
+          <w:szCs w:val="18"/>
+        </w:rPr>
+        <w:t>l</w:t>
+      </w:r>
+      <w:r>
+        <w:rPr>
+          <w:rFonts w:hint="default" w:eastAsia="FreeMono" w:cs="DejaVu Serif"/>
+          <w:sz w:val="18"/>
+          <w:szCs w:val="18"/>
+        </w:rPr>
+        <w:t>e</w:t>
+      </w:r>
+      <w:r>
+        <w:rPr>
+          <w:rFonts w:hint="default" w:ascii="DejaVu Serif" w:hAnsi="DejaVu Serif" w:eastAsia="FreeMono" w:cs="DejaVu Serif"/>
+          <w:sz w:val="18"/>
+          <w:szCs w:val="18"/>
+        </w:rPr>
+        <w:t xml:space="preserve"> meilleur nombre de période est 850. </w:t>
       </w:r>
     </w:p>
     <w:tbl>
       <w:tblPr>
-        <w:tblStyle w:val="8"/>
+        <w:tblStyle w:val="9"/>
         <w:tblpPr w:leftFromText="180" w:rightFromText="180" w:vertAnchor="text" w:horzAnchor="page" w:tblpX="3254" w:tblpY="251"/>
         <w:tblOverlap w:val="never"/>
         <w:tblW w:w="6280" w:type="dxa"/>
@@ -10457,23 +13551,7 @@
     </w:p>
     <w:p>
       <w:pPr>
-        <w:keepNext w:val="0"/>
-        <w:keepLines w:val="0"/>
-        <w:pageBreakBefore w:val="0"/>
-        <w:widowControl w:val="0"/>
-        <w:kinsoku/>
-        <w:wordWrap/>
-        <w:overflowPunct/>
-        <w:topLinePunct w:val="0"/>
-        <w:autoSpaceDE/>
-        <w:autoSpaceDN/>
-        <w:bidi w:val="0"/>
-        <w:adjustRightInd/>
-        <w:snapToGrid/>
-        <w:spacing w:line="0" w:lineRule="auto"/>
-        <w:ind w:left="0" w:leftChars="0" w:right="0" w:rightChars="0" w:firstLine="0" w:firstLineChars="0"/>
-        <w:textAlignment w:val="auto"/>
-        <w:outlineLvl w:val="9"/>
+        <w:pStyle w:val="4"/>
         <w:rPr>
           <w:rFonts w:hint="default" w:ascii="DejaVu Serif" w:hAnsi="DejaVu Serif" w:eastAsia="FreeMono" w:cs="DejaVu Serif"/>
           <w:sz w:val="18"/>
@@ -10481,30 +13559,16 @@
         </w:rPr>
       </w:pPr>
       <w:r>
-        <w:rPr>
-          <w:rFonts w:hint="default" w:ascii="DejaVu Serif" w:hAnsi="DejaVu Serif" w:eastAsia="FreeMono" w:cs="DejaVu Serif"/>
-          <w:sz w:val="18"/>
-          <w:szCs w:val="18"/>
-        </w:rPr>
-        <w:t xml:space="preserve">Avec une exactitude 71%. La classe </w:t>
-      </w:r>
-      <w:r>
-        <w:rPr>
-          <w:rFonts w:hint="default" w:ascii="DejaVu Serif" w:hAnsi="DejaVu Serif" w:eastAsia="FreeMono" w:cs="DejaVu Serif"/>
-          <w:i/>
-          <w:iCs/>
-          <w:sz w:val="18"/>
-          <w:szCs w:val="18"/>
-        </w:rPr>
-        <w:t xml:space="preserve">deny </w:t>
-      </w:r>
-      <w:r>
-        <w:rPr>
-          <w:rFonts w:hint="default" w:ascii="DejaVu Serif" w:hAnsi="DejaVu Serif" w:eastAsia="FreeMono" w:cs="DejaVu Serif"/>
-          <w:sz w:val="18"/>
-          <w:szCs w:val="18"/>
-        </w:rPr>
-        <w:t>n’est clairement pas distinguer des autres. L’efficience de ces résultats réside dans le fait que le système est beaucoup entraîné. Mais cela à un coup non négligeable il a fallu plus d’une heure pour entrainer le modèle.</w:t>
+        <w:t xml:space="preserve">Tableau </w:t>
+      </w:r>
+      <w:r>
+        <w:t>4</w:t>
+      </w:r>
+      <w:r>
+        <w:t xml:space="preserve"> </w:t>
+      </w:r>
+      <w:r>
+        <w:t>Table de confusion pour le réseau neuronal</w:t>
       </w:r>
     </w:p>
     <w:p>
@@ -10532,9 +13596,126 @@
           <w:szCs w:val="18"/>
         </w:rPr>
       </w:pPr>
+      <w:r>
+        <w:rPr>
+          <w:rFonts w:hint="default" w:ascii="DejaVu Serif" w:hAnsi="DejaVu Serif" w:eastAsia="FreeMono" w:cs="DejaVu Serif"/>
+          <w:sz w:val="18"/>
+          <w:szCs w:val="18"/>
+        </w:rPr>
+        <w:t>Avec une exactitude</w:t>
+      </w:r>
+      <w:r>
+        <w:rPr>
+          <w:rFonts w:hint="default" w:eastAsia="FreeMono" w:cs="DejaVu Serif"/>
+          <w:sz w:val="18"/>
+          <w:szCs w:val="18"/>
+        </w:rPr>
+        <w:t xml:space="preserve"> de</w:t>
+      </w:r>
+      <w:r>
+        <w:rPr>
+          <w:rFonts w:hint="default" w:ascii="DejaVu Serif" w:hAnsi="DejaVu Serif" w:eastAsia="FreeMono" w:cs="DejaVu Serif"/>
+          <w:sz w:val="18"/>
+          <w:szCs w:val="18"/>
+        </w:rPr>
+        <w:t xml:space="preserve"> 71%. La classe </w:t>
+      </w:r>
+      <w:r>
+        <w:rPr>
+          <w:rFonts w:hint="default" w:ascii="DejaVu Serif" w:hAnsi="DejaVu Serif" w:eastAsia="FreeMono" w:cs="DejaVu Serif"/>
+          <w:i/>
+          <w:iCs/>
+          <w:sz w:val="18"/>
+          <w:szCs w:val="18"/>
+        </w:rPr>
+        <w:t xml:space="preserve">deny </w:t>
+      </w:r>
+      <w:r>
+        <w:rPr>
+          <w:rFonts w:hint="default" w:ascii="DejaVu Serif" w:hAnsi="DejaVu Serif" w:eastAsia="FreeMono" w:cs="DejaVu Serif"/>
+          <w:sz w:val="18"/>
+          <w:szCs w:val="18"/>
+        </w:rPr>
+        <w:t>n’est clairement pas distingu</w:t>
+      </w:r>
+      <w:r>
+        <w:rPr>
+          <w:rFonts w:hint="default" w:eastAsia="FreeMono" w:cs="DejaVu Serif"/>
+          <w:sz w:val="18"/>
+          <w:szCs w:val="18"/>
+        </w:rPr>
+        <w:t>ée</w:t>
+      </w:r>
+      <w:r>
+        <w:rPr>
+          <w:rFonts w:hint="default" w:ascii="DejaVu Serif" w:hAnsi="DejaVu Serif" w:eastAsia="FreeMono" w:cs="DejaVu Serif"/>
+          <w:sz w:val="18"/>
+          <w:szCs w:val="18"/>
+        </w:rPr>
+        <w:t xml:space="preserve"> des autres. L’efficience de ces résultats réside dans le fait que le système est beaucoup entraîné. Mais cela </w:t>
+      </w:r>
+      <w:r>
+        <w:rPr>
+          <w:rFonts w:hint="default" w:eastAsia="FreeMono" w:cs="DejaVu Serif"/>
+          <w:sz w:val="18"/>
+          <w:szCs w:val="18"/>
+        </w:rPr>
+        <w:t>a</w:t>
+      </w:r>
+      <w:r>
+        <w:rPr>
+          <w:rFonts w:hint="default" w:ascii="DejaVu Serif" w:hAnsi="DejaVu Serif" w:eastAsia="FreeMono" w:cs="DejaVu Serif"/>
+          <w:sz w:val="18"/>
+          <w:szCs w:val="18"/>
+        </w:rPr>
+        <w:t xml:space="preserve"> un co</w:t>
+      </w:r>
+      <w:r>
+        <w:rPr>
+          <w:rFonts w:hint="default" w:eastAsia="FreeMono" w:cs="DejaVu Serif"/>
+          <w:sz w:val="18"/>
+          <w:szCs w:val="18"/>
+        </w:rPr>
+        <w:t>ût</w:t>
+      </w:r>
+      <w:r>
+        <w:rPr>
+          <w:rFonts w:hint="default" w:ascii="DejaVu Serif" w:hAnsi="DejaVu Serif" w:eastAsia="FreeMono" w:cs="DejaVu Serif"/>
+          <w:sz w:val="18"/>
+          <w:szCs w:val="18"/>
+        </w:rPr>
+        <w:t xml:space="preserve"> non négligeable</w:t>
+      </w:r>
+      <w:r>
+        <w:rPr>
+          <w:rFonts w:hint="default" w:eastAsia="FreeMono" w:cs="DejaVu Serif"/>
+          <w:sz w:val="18"/>
+          <w:szCs w:val="18"/>
+        </w:rPr>
+        <w:t>, puisqu’</w:t>
+      </w:r>
+      <w:r>
+        <w:rPr>
+          <w:rFonts w:hint="default" w:ascii="DejaVu Serif" w:hAnsi="DejaVu Serif" w:eastAsia="FreeMono" w:cs="DejaVu Serif"/>
+          <w:sz w:val="18"/>
+          <w:szCs w:val="18"/>
+        </w:rPr>
+        <w:t>il a fallu plus d’une heure pour</w:t>
+      </w:r>
+      <w:bookmarkStart w:id="0" w:name="_GoBack"/>
+      <w:bookmarkEnd w:id="0"/>
+      <w:r>
+        <w:rPr>
+          <w:rFonts w:hint="default" w:ascii="DejaVu Serif" w:hAnsi="DejaVu Serif" w:eastAsia="FreeMono" w:cs="DejaVu Serif"/>
+          <w:sz w:val="18"/>
+          <w:szCs w:val="18"/>
+        </w:rPr>
+        <w:t xml:space="preserve"> entrainer le modèle.</w:t>
+      </w:r>
     </w:p>
     <w:p>
       <w:pPr>
+        <w:pStyle w:val="4"/>
         <w:keepNext w:val="0"/>
         <w:keepLines w:val="0"/>
         <w:pageBreakBefore w:val="0"/>
@@ -10565,9 +13746,25 @@
           <w:szCs w:val="18"/>
         </w:rPr>
         <w:drawing>
-          <wp:inline distT="0" distB="0" distL="114300" distR="114300">
-            <wp:extent cx="5269865" cy="2726055"/>
-            <wp:effectExtent l="0" t="0" r="6985" b="17145"/>
+          <wp:anchor distT="0" distB="0" distL="114300" distR="114300" simplePos="0" relativeHeight="251659264" behindDoc="1" locked="0" layoutInCell="1" allowOverlap="1">
+            <wp:simplePos x="0" y="0"/>
+            <wp:positionH relativeFrom="column">
+              <wp:posOffset>-245110</wp:posOffset>
+            </wp:positionH>
+            <wp:positionV relativeFrom="paragraph">
+              <wp:posOffset>25400</wp:posOffset>
+            </wp:positionV>
+            <wp:extent cx="4194175" cy="2169160"/>
+            <wp:effectExtent l="0" t="0" r="15875" b="2540"/>
+            <wp:wrapTight wrapText="bothSides">
+              <wp:wrapPolygon>
+                <wp:start x="0" y="0"/>
+                <wp:lineTo x="0" y="21438"/>
+                <wp:lineTo x="21522" y="21438"/>
+                <wp:lineTo x="21522" y="0"/>
+                <wp:lineTo x="0" y="0"/>
+              </wp:wrapPolygon>
+            </wp:wrapTight>
             <wp:docPr id="7" name="Image 7" descr="ByEpochs"/>
             <wp:cNvGraphicFramePr>
               <a:graphicFrameLocks xmlns:a="http://schemas.openxmlformats.org/drawingml/2006/main" noChangeAspect="1"/>
@@ -10590,7 +13787,7 @@
                   <pic:spPr>
                     <a:xfrm>
                       <a:off x="0" y="0"/>
-                      <a:ext cx="5269865" cy="2726055"/>
+                      <a:ext cx="4194175" cy="2169160"/>
                     </a:xfrm>
                     <a:prstGeom prst="rect">
                       <a:avLst/>
@@ -10599,9 +13796,88 @@
                 </pic:pic>
               </a:graphicData>
             </a:graphic>
-          </wp:inline>
+          </wp:anchor>
         </w:drawing>
       </w:r>
+      <w:r>
+        <w:t xml:space="preserve">Figure </w:t>
+      </w:r>
+      <w:r>
+        <w:fldChar w:fldCharType="begin"/>
+      </w:r>
+      <w:r>
+        <w:instrText xml:space="preserve"> SEQ Figure \* ARABIC </w:instrText>
+      </w:r>
+      <w:r>
+        <w:fldChar w:fldCharType="separate"/>
+      </w:r>
+      <w:r>
+        <w:t>9</w:t>
+      </w:r>
+      <w:r>
+        <w:fldChar w:fldCharType="end"/>
+      </w:r>
+      <w:r>
+        <w:t xml:space="preserve"> Variable</w:t>
+      </w:r>
+      <w:r>
+        <w:t>s</w:t>
+      </w:r>
+      <w:r>
+        <w:t xml:space="preserve"> en fonction du nombre de période</w:t>
+      </w:r>
+    </w:p>
+    <w:p>
+      <w:pPr>
+        <w:keepNext w:val="0"/>
+        <w:keepLines w:val="0"/>
+        <w:pageBreakBefore w:val="0"/>
+        <w:widowControl w:val="0"/>
+        <w:kinsoku/>
+        <w:wordWrap/>
+        <w:overflowPunct/>
+        <w:topLinePunct w:val="0"/>
+        <w:autoSpaceDE/>
+        <w:autoSpaceDN/>
+        <w:bidi w:val="0"/>
+        <w:adjustRightInd/>
+        <w:snapToGrid/>
+        <w:spacing w:line="0" w:lineRule="auto"/>
+        <w:ind w:left="0" w:leftChars="0" w:right="0" w:rightChars="0" w:firstLine="0" w:firstLineChars="0"/>
+        <w:textAlignment w:val="auto"/>
+        <w:outlineLvl w:val="9"/>
+        <w:rPr>
+          <w:rFonts w:hint="default" w:ascii="DejaVu Serif" w:hAnsi="DejaVu Serif" w:eastAsia="FreeMono" w:cs="DejaVu Serif"/>
+          <w:sz w:val="18"/>
+          <w:szCs w:val="18"/>
+        </w:rPr>
+      </w:pPr>
+    </w:p>
+    <w:p>
+      <w:pPr>
+        <w:keepNext w:val="0"/>
+        <w:keepLines w:val="0"/>
+        <w:pageBreakBefore w:val="0"/>
+        <w:widowControl w:val="0"/>
+        <w:kinsoku/>
+        <w:wordWrap/>
+        <w:overflowPunct/>
+        <w:topLinePunct w:val="0"/>
+        <w:autoSpaceDE/>
+        <w:autoSpaceDN/>
+        <w:bidi w:val="0"/>
+        <w:adjustRightInd/>
+        <w:snapToGrid/>
+        <w:spacing w:line="0" w:lineRule="auto"/>
+        <w:ind w:left="0" w:leftChars="0" w:right="0" w:rightChars="0" w:firstLine="0" w:firstLineChars="0"/>
+        <w:textAlignment w:val="auto"/>
+        <w:outlineLvl w:val="9"/>
+        <w:rPr>
+          <w:rFonts w:hint="default" w:ascii="DejaVu Serif" w:hAnsi="DejaVu Serif" w:eastAsia="FreeMono" w:cs="DejaVu Serif"/>
+          <w:sz w:val="18"/>
+          <w:szCs w:val="18"/>
+        </w:rPr>
+      </w:pPr>
     </w:p>
     <w:sectPr>
       <w:headerReference r:id="rId3" w:type="default"/>
@@ -10687,8 +13963,8 @@
   <w:latentStyles w:count="260" w:defQFormat="0" w:defUnhideWhenUsed="1" w:defSemiHidden="1" w:defUIPriority="99" w:defLockedState="0">
     <w:lsdException w:qFormat="1" w:unhideWhenUsed="0" w:uiPriority="0" w:semiHidden="0" w:name="Normal"/>
     <w:lsdException w:qFormat="1" w:unhideWhenUsed="0" w:uiPriority="0" w:semiHidden="0" w:name="heading 1"/>
-    <w:lsdException w:qFormat="1" w:uiPriority="0" w:name="heading 2"/>
-    <w:lsdException w:qFormat="1" w:uiPriority="0" w:name="heading 3"/>
+    <w:lsdException w:qFormat="1" w:uiPriority="0" w:semiHidden="0" w:name="heading 2"/>
+    <w:lsdException w:qFormat="1" w:uiPriority="0" w:semiHidden="0" w:name="heading 3"/>
     <w:lsdException w:qFormat="1" w:uiPriority="0" w:name="heading 4"/>
     <w:lsdException w:qFormat="1" w:uiPriority="0" w:name="heading 5"/>
     <w:lsdException w:qFormat="1" w:uiPriority="0" w:name="heading 6"/>
@@ -10858,7 +14134,7 @@
       <w:rFonts w:ascii="Times New Roman" w:hAnsi="Times New Roman" w:eastAsia="SimSun"/>
     </w:rPr>
   </w:style>
-  <w:style w:type="table" w:default="1" w:styleId="8">
+  <w:style w:type="table" w:default="1" w:styleId="9">
     <w:name w:val="Normal Table"/>
     <w:semiHidden/>
     <w:uiPriority w:val="0"/>
@@ -10879,9 +14155,12 @@
     <w:unhideWhenUsed/>
     <w:qFormat/>
     <w:uiPriority w:val="0"/>
+    <w:pPr>
+      <w:jc w:val="center"/>
+    </w:pPr>
     <w:rPr>
-      <w:rFonts w:ascii="Arial" w:hAnsi="Arial" w:eastAsia="黑体" w:cs="Arial"/>
-      <w:sz w:val="20"/>
+      <w:rFonts w:ascii="FreeMono" w:hAnsi="FreeMono" w:eastAsia="黑体" w:cs="Arial"/>
+      <w:sz w:val="16"/>
     </w:rPr>
   </w:style>
   <w:style w:type="paragraph" w:styleId="5">
@@ -10919,6 +14198,14 @@
     <w:rPr>
       <w:sz w:val="18"/>
       <w:szCs w:val="18"/>
+    </w:rPr>
+  </w:style>
+  <w:style w:type="character" w:styleId="8">
+    <w:name w:val="Hyperlink"/>
+    <w:uiPriority w:val="0"/>
+    <w:rPr>
+      <w:color w:val="0000FF"/>
+      <w:u w:val="single"/>
     </w:rPr>
   </w:style>
 </w:styles>

</xml_diff>